<commit_message>
adding kicad images and second paragraph
</commit_message>
<xml_diff>
--- a/BreadboardPowerSupplyBook.docx
+++ b/BreadboardPowerSupplyBook.docx
@@ -112,7 +112,7 @@
           <w:szCs w:val="24"/>
         </w:rPr>
       </w:pPr>
-      <w:hyperlink r:id="rId6" w:history="1">
+      <w:hyperlink r:id="rId7" w:history="1">
         <w:r>
           <w:rPr>
             <w:rStyle w:val="Hyperlink"/>
@@ -429,80 +429,6 @@
           <w:szCs w:val="24"/>
         </w:rPr>
       </w:pPr>
-    </w:p>
-    <w:p>
-      <w:pPr>
-        <w:spacing w:after="0"/>
-        <w:jc w:val="center"/>
-        <w:rPr>
-          <w:rFonts w:ascii="Times New Roman" w:hAnsi="Times New Roman"/>
-          <w:sz w:val="24"/>
-          <w:szCs w:val="24"/>
-        </w:rPr>
-      </w:pPr>
-    </w:p>
-    <w:p>
-      <w:pPr>
-        <w:spacing w:after="0"/>
-        <w:jc w:val="center"/>
-        <w:rPr>
-          <w:rFonts w:ascii="Times New Roman" w:hAnsi="Times New Roman"/>
-          <w:sz w:val="24"/>
-          <w:szCs w:val="24"/>
-        </w:rPr>
-      </w:pPr>
-    </w:p>
-    <w:p>
-      <w:pPr>
-        <w:spacing w:after="0"/>
-        <w:jc w:val="center"/>
-        <w:rPr>
-          <w:rFonts w:ascii="Times New Roman" w:hAnsi="Times New Roman"/>
-          <w:sz w:val="24"/>
-          <w:szCs w:val="24"/>
-        </w:rPr>
-      </w:pPr>
-    </w:p>
-    <w:p>
-      <w:pPr>
-        <w:spacing w:after="0"/>
-        <w:jc w:val="center"/>
-        <w:rPr>
-          <w:rFonts w:ascii="Times New Roman" w:hAnsi="Times New Roman"/>
-          <w:sz w:val="24"/>
-          <w:szCs w:val="24"/>
-        </w:rPr>
-      </w:pPr>
-      <w:r>
-        <w:rPr>
-          <w:rFonts w:ascii="Times New Roman" w:hAnsi="Times New Roman"/>
-          <w:sz w:val="24"/>
-          <w:szCs w:val="24"/>
-        </w:rPr>
-        <w:t>Chapter One</w:t>
-      </w:r>
-    </w:p>
-    <w:p>
-      <w:pPr>
-        <w:spacing w:after="0"/>
-        <w:jc w:val="center"/>
-        <w:rPr>
-          <w:rFonts w:ascii="Times New Roman" w:hAnsi="Times New Roman"/>
-          <w:sz w:val="24"/>
-          <w:szCs w:val="24"/>
-        </w:rPr>
-      </w:pPr>
-    </w:p>
-    <w:p>
-      <w:pPr>
-        <w:spacing w:after="0"/>
-        <w:jc w:val="center"/>
-        <w:rPr>
-          <w:rFonts w:ascii="Times New Roman" w:hAnsi="Times New Roman"/>
-          <w:sz w:val="24"/>
-          <w:szCs w:val="24"/>
-        </w:rPr>
-      </w:pPr>
       <w:r>
         <w:rPr>
           <w:rFonts w:ascii="Times New Roman" w:hAnsi="Times New Roman"/>
@@ -652,15 +578,23 @@
           <w:sz w:val="24"/>
           <w:szCs w:val="24"/>
         </w:rPr>
-        <w:t xml:space="preserve">developing a </w:t>
-      </w:r>
-      <w:r>
-        <w:rPr>
-          <w:rFonts w:ascii="Times New Roman" w:hAnsi="Times New Roman"/>
-          <w:sz w:val="24"/>
-          <w:szCs w:val="24"/>
-        </w:rPr>
-        <w:t xml:space="preserve">schematic, </w:t>
+        <w:t>schematic</w:t>
+      </w:r>
+      <w:r>
+        <w:rPr>
+          <w:rFonts w:ascii="Times New Roman" w:hAnsi="Times New Roman"/>
+          <w:sz w:val="24"/>
+          <w:szCs w:val="24"/>
+        </w:rPr>
+        <w:t xml:space="preserve"> development</w:t>
+      </w:r>
+      <w:r>
+        <w:rPr>
+          <w:rFonts w:ascii="Times New Roman" w:hAnsi="Times New Roman"/>
+          <w:sz w:val="24"/>
+          <w:szCs w:val="24"/>
+        </w:rPr>
+        <w:t xml:space="preserve">, </w:t>
       </w:r>
       <w:r>
         <w:rPr>
@@ -772,7 +706,55 @@
           <w:sz w:val="24"/>
           <w:szCs w:val="24"/>
         </w:rPr>
-        <w:t xml:space="preserve"> bench top or laboratory DC power supply.</w:t>
+        <w:t xml:space="preserve"> bench top or </w:t>
+      </w:r>
+      <w:r>
+        <w:rPr>
+          <w:rFonts w:ascii="Times New Roman" w:hAnsi="Times New Roman"/>
+          <w:sz w:val="24"/>
+          <w:szCs w:val="24"/>
+        </w:rPr>
+        <w:t>L</w:t>
+      </w:r>
+      <w:r>
+        <w:rPr>
+          <w:rFonts w:ascii="Times New Roman" w:hAnsi="Times New Roman"/>
+          <w:sz w:val="24"/>
+          <w:szCs w:val="24"/>
+        </w:rPr>
+        <w:t xml:space="preserve">aboratory DC </w:t>
+      </w:r>
+      <w:r>
+        <w:rPr>
+          <w:rFonts w:ascii="Times New Roman" w:hAnsi="Times New Roman"/>
+          <w:sz w:val="24"/>
+          <w:szCs w:val="24"/>
+        </w:rPr>
+        <w:t>P</w:t>
+      </w:r>
+      <w:r>
+        <w:rPr>
+          <w:rFonts w:ascii="Times New Roman" w:hAnsi="Times New Roman"/>
+          <w:sz w:val="24"/>
+          <w:szCs w:val="24"/>
+        </w:rPr>
+        <w:t xml:space="preserve">ower </w:t>
+      </w:r>
+      <w:r>
+        <w:rPr>
+          <w:rFonts w:ascii="Times New Roman" w:hAnsi="Times New Roman"/>
+          <w:sz w:val="24"/>
+          <w:szCs w:val="24"/>
+        </w:rPr>
+        <w:t>Su</w:t>
+      </w:r>
+      <w:r>
+        <w:rPr>
+          <w:rFonts w:ascii="Times New Roman" w:hAnsi="Times New Roman"/>
+          <w:sz w:val="24"/>
+          <w:szCs w:val="24"/>
+        </w:rPr>
+        <w:t>pply.</w:t>
       </w:r>
       <w:r>
         <w:rPr>
@@ -788,7 +770,39 @@
           <w:sz w:val="24"/>
           <w:szCs w:val="24"/>
         </w:rPr>
-        <w:t>Once the breadboarding phase is complete and the circuit is functionally operational, we will need to replace the laboratory DC power supply with a dedicated power source. A power source may be a simple as a 9V battery</w:t>
+        <w:t xml:space="preserve">Once the breadboarding phase is complete and the circuit is functionally operational, we </w:t>
+      </w:r>
+      <w:r>
+        <w:rPr>
+          <w:rFonts w:ascii="Times New Roman" w:hAnsi="Times New Roman"/>
+          <w:sz w:val="24"/>
+          <w:szCs w:val="24"/>
+        </w:rPr>
+        <w:t xml:space="preserve">may </w:t>
+      </w:r>
+      <w:r>
+        <w:rPr>
+          <w:rFonts w:ascii="Times New Roman" w:hAnsi="Times New Roman"/>
+          <w:sz w:val="24"/>
+          <w:szCs w:val="24"/>
+        </w:rPr>
+        <w:t>need to replace the laboratory DC power supply with a dedicated power source. A power source may be a</w:t>
+      </w:r>
+      <w:r>
+        <w:rPr>
+          <w:rFonts w:ascii="Times New Roman" w:hAnsi="Times New Roman"/>
+          <w:sz w:val="24"/>
+          <w:szCs w:val="24"/>
+        </w:rPr>
+        <w:t>s</w:t>
+      </w:r>
+      <w:r>
+        <w:rPr>
+          <w:rFonts w:ascii="Times New Roman" w:hAnsi="Times New Roman"/>
+          <w:sz w:val="24"/>
+          <w:szCs w:val="24"/>
+        </w:rPr>
+        <w:t xml:space="preserve"> simple as a 9V battery</w:t>
       </w:r>
       <w:r>
         <w:rPr>
@@ -804,7 +818,23 @@
           <w:sz w:val="24"/>
           <w:szCs w:val="24"/>
         </w:rPr>
-        <w:t xml:space="preserve">Often times we can design our own power supplies using basic components rather than buying off the shelf units </w:t>
+        <w:t>Often times we can design our own power supplies using basic components rather than buying off the shelf units</w:t>
+      </w:r>
+      <w:r>
+        <w:rPr>
+          <w:rFonts w:ascii="Times New Roman" w:hAnsi="Times New Roman"/>
+          <w:sz w:val="24"/>
+          <w:szCs w:val="24"/>
+        </w:rPr>
+        <w:t>.</w:t>
+      </w:r>
+      <w:r>
+        <w:rPr>
+          <w:rFonts w:ascii="Times New Roman" w:hAnsi="Times New Roman"/>
+          <w:sz w:val="24"/>
+          <w:szCs w:val="24"/>
+        </w:rPr>
+        <w:t xml:space="preserve"> </w:t>
       </w:r>
     </w:p>
     <w:p>
@@ -823,23 +853,23 @@
           <w:sz w:val="24"/>
           <w:szCs w:val="24"/>
         </w:rPr>
-        <w:t>While the power supply may not be the most exciting aspect of your electronic projects it is a crucial and foundational component. Poor power supply design can lead to circuit development</w:t>
-      </w:r>
-      <w:r>
-        <w:rPr>
-          <w:rFonts w:ascii="Times New Roman" w:hAnsi="Times New Roman"/>
-          <w:sz w:val="24"/>
-          <w:szCs w:val="24"/>
-        </w:rPr>
-        <w:t xml:space="preserve"> and testing</w:t>
-      </w:r>
-      <w:r>
-        <w:rPr>
-          <w:rFonts w:ascii="Times New Roman" w:hAnsi="Times New Roman"/>
-          <w:sz w:val="24"/>
-          <w:szCs w:val="24"/>
-        </w:rPr>
-        <w:t xml:space="preserve"> frustration, intermittent circuit problems, and premature circuit failures. </w:t>
+        <w:t>While the power supply may not be the most exciting aspect of your electronic projects it is a crucial and foundational component. Poor power supply design can lead to circuit, intermittent circuit problems, premature circuit failures</w:t>
+      </w:r>
+      <w:r>
+        <w:rPr>
+          <w:rFonts w:ascii="Times New Roman" w:hAnsi="Times New Roman"/>
+          <w:sz w:val="24"/>
+          <w:szCs w:val="24"/>
+        </w:rPr>
+        <w:t>, and frustration</w:t>
+      </w:r>
+      <w:r>
+        <w:rPr>
+          <w:rFonts w:ascii="Times New Roman" w:hAnsi="Times New Roman"/>
+          <w:sz w:val="24"/>
+          <w:szCs w:val="24"/>
+        </w:rPr>
+        <w:t xml:space="preserve">. </w:t>
       </w:r>
       <w:r>
         <w:rPr>
@@ -855,31 +885,627 @@
           <w:sz w:val="24"/>
           <w:szCs w:val="24"/>
         </w:rPr>
-        <w:t>The Breadboard Pow</w:t>
-      </w:r>
+        <w:t xml:space="preserve">The Breadboard Power Supply will give you the ability to safely build and test circuits when you do not have access to a proper benchtop power supply. This small project will also expose you to the skills and tools needed for developing a finished PCB. Even if you have a dedicated Laboratory DC Power Supply in your home maker space, you can apply what you learn and build dedicated power supplies for your current and future electronic projects. </w:t>
+      </w:r>
+      <w:r>
+        <w:rPr>
+          <w:rFonts w:ascii="Times New Roman" w:hAnsi="Times New Roman"/>
+          <w:sz w:val="24"/>
+          <w:szCs w:val="24"/>
+        </w:rPr>
+        <w:br w:type="page"/>
+      </w:r>
+    </w:p>
+    <w:p>
+      <w:pPr>
+        <w:spacing w:after="0"/>
+        <w:jc w:val="center"/>
+        <w:rPr>
+          <w:rFonts w:ascii="Times New Roman" w:hAnsi="Times New Roman"/>
+          <w:sz w:val="24"/>
+          <w:szCs w:val="24"/>
+        </w:rPr>
+      </w:pPr>
+    </w:p>
+    <w:p>
+      <w:pPr>
+        <w:spacing w:after="0"/>
+        <w:jc w:val="center"/>
+        <w:rPr>
+          <w:rFonts w:ascii="Times New Roman" w:hAnsi="Times New Roman"/>
+          <w:sz w:val="24"/>
+          <w:szCs w:val="24"/>
+        </w:rPr>
+      </w:pPr>
+    </w:p>
+    <w:p>
+      <w:pPr>
+        <w:spacing w:after="0"/>
+        <w:jc w:val="center"/>
+        <w:rPr>
+          <w:rFonts w:ascii="Times New Roman" w:hAnsi="Times New Roman"/>
+          <w:sz w:val="24"/>
+          <w:szCs w:val="24"/>
+        </w:rPr>
+      </w:pPr>
+    </w:p>
+    <w:p>
+      <w:pPr>
+        <w:spacing w:after="0"/>
+        <w:jc w:val="center"/>
+        <w:rPr>
+          <w:rFonts w:ascii="Times New Roman" w:hAnsi="Times New Roman"/>
+          <w:sz w:val="24"/>
+          <w:szCs w:val="24"/>
+        </w:rPr>
+      </w:pPr>
+      <w:r>
+        <w:rPr>
+          <w:rFonts w:ascii="Times New Roman" w:hAnsi="Times New Roman"/>
+          <w:sz w:val="24"/>
+          <w:szCs w:val="24"/>
+        </w:rPr>
+        <w:t>The Problem</w:t>
+      </w:r>
+      <w:r>
+        <w:rPr>
+          <w:rFonts w:ascii="Times New Roman" w:hAnsi="Times New Roman"/>
+          <w:sz w:val="24"/>
+          <w:szCs w:val="24"/>
+        </w:rPr>
+        <w:t xml:space="preserve"> </w:t>
+      </w:r>
+    </w:p>
+    <w:p>
+      <w:pPr>
+        <w:spacing w:after="0"/>
+        <w:jc w:val="center"/>
+        <w:rPr>
+          <w:rFonts w:ascii="Times New Roman" w:hAnsi="Times New Roman"/>
+          <w:sz w:val="24"/>
+          <w:szCs w:val="24"/>
+        </w:rPr>
+      </w:pPr>
+    </w:p>
+    <w:p>
+      <w:pPr>
+        <w:spacing w:after="0"/>
+        <w:jc w:val="center"/>
+        <w:rPr>
+          <w:rFonts w:ascii="Times New Roman" w:hAnsi="Times New Roman"/>
+          <w:sz w:val="24"/>
+          <w:szCs w:val="24"/>
+        </w:rPr>
+      </w:pPr>
+    </w:p>
+    <w:p>
+      <w:pPr>
+        <w:spacing w:after="0"/>
+        <w:jc w:val="center"/>
+        <w:rPr>
+          <w:rFonts w:ascii="Times New Roman" w:hAnsi="Times New Roman"/>
+          <w:sz w:val="24"/>
+          <w:szCs w:val="24"/>
+        </w:rPr>
+      </w:pPr>
+    </w:p>
+    <w:p>
+      <w:pPr>
+        <w:spacing w:after="0"/>
+        <w:jc w:val="center"/>
+        <w:rPr>
+          <w:rFonts w:ascii="Times New Roman" w:hAnsi="Times New Roman"/>
+          <w:sz w:val="24"/>
+          <w:szCs w:val="24"/>
+        </w:rPr>
+      </w:pPr>
+    </w:p>
+    <w:p>
+      <w:pPr>
+        <w:spacing w:after="0" w:line="480" w:lineRule="auto"/>
+        <w:ind w:firstLine="720"/>
+        <w:rPr>
+          <w:rFonts w:ascii="Times New Roman" w:hAnsi="Times New Roman"/>
+          <w:sz w:val="24"/>
+          <w:szCs w:val="24"/>
+        </w:rPr>
+      </w:pPr>
+      <w:r>
+        <w:rPr>
+          <w:rFonts w:ascii="Times New Roman" w:hAnsi="Times New Roman"/>
+          <w:sz w:val="24"/>
+          <w:szCs w:val="24"/>
+        </w:rPr>
+        <w:t xml:space="preserve">During </w:t>
+      </w:r>
+      <w:proofErr w:type="spellStart"/>
+      <w:r>
+        <w:rPr>
+          <w:rFonts w:ascii="Times New Roman" w:hAnsi="Times New Roman"/>
+          <w:sz w:val="24"/>
+          <w:szCs w:val="24"/>
+        </w:rPr>
+        <w:t>Covid</w:t>
+      </w:r>
+      <w:proofErr w:type="spellEnd"/>
+      <w:r>
+        <w:rPr>
+          <w:rFonts w:ascii="Times New Roman" w:hAnsi="Times New Roman"/>
+          <w:sz w:val="24"/>
+          <w:szCs w:val="24"/>
+        </w:rPr>
+        <w:t xml:space="preserve"> students were required to do online at home learning. This is problematic for most electronics students due to the fact that they lost access to Laboratory Bench Test Equipment and the direct supervision of </w:t>
+      </w:r>
+      <w:r>
+        <w:rPr>
+          <w:rFonts w:ascii="Times New Roman" w:hAnsi="Times New Roman"/>
+          <w:sz w:val="24"/>
+          <w:szCs w:val="24"/>
+        </w:rPr>
+        <w:t>a</w:t>
+      </w:r>
+      <w:r>
+        <w:rPr>
+          <w:rFonts w:ascii="Times New Roman" w:hAnsi="Times New Roman"/>
+          <w:sz w:val="24"/>
+          <w:szCs w:val="24"/>
+        </w:rPr>
+        <w:t xml:space="preserve"> Lab Instructor. </w:t>
+      </w:r>
+      <w:r>
+        <w:rPr>
+          <w:rFonts w:ascii="Times New Roman" w:hAnsi="Times New Roman"/>
+          <w:sz w:val="24"/>
+          <w:szCs w:val="24"/>
+        </w:rPr>
+        <w:t xml:space="preserve">You can now purchase relatively </w:t>
+      </w:r>
+      <w:r>
+        <w:rPr>
+          <w:rFonts w:ascii="Times New Roman" w:hAnsi="Times New Roman"/>
+          <w:sz w:val="24"/>
+          <w:szCs w:val="24"/>
+        </w:rPr>
+        <w:t>low-cost</w:t>
+      </w:r>
+      <w:r>
+        <w:rPr>
+          <w:rFonts w:ascii="Times New Roman" w:hAnsi="Times New Roman"/>
+          <w:sz w:val="24"/>
+          <w:szCs w:val="24"/>
+        </w:rPr>
+        <w:t xml:space="preserve"> oscilloscopes, function generators, and laboratory DC power supplies for your home maker space and I encourage advanced students to acquire these tools</w:t>
+      </w:r>
+      <w:r>
+        <w:rPr>
+          <w:rFonts w:ascii="Times New Roman" w:hAnsi="Times New Roman"/>
+          <w:sz w:val="24"/>
+          <w:szCs w:val="24"/>
+        </w:rPr>
+        <w:t xml:space="preserve"> as they can. </w:t>
+      </w:r>
+      <w:r>
+        <w:rPr>
+          <w:rFonts w:ascii="Times New Roman" w:hAnsi="Times New Roman"/>
+          <w:sz w:val="24"/>
+          <w:szCs w:val="24"/>
+        </w:rPr>
+        <w:t>However,</w:t>
+      </w:r>
+      <w:r>
+        <w:rPr>
+          <w:rFonts w:ascii="Times New Roman" w:hAnsi="Times New Roman"/>
+          <w:sz w:val="24"/>
+          <w:szCs w:val="24"/>
+        </w:rPr>
+        <w:t xml:space="preserve"> </w:t>
+      </w:r>
+      <w:r>
+        <w:rPr>
+          <w:rFonts w:ascii="Times New Roman" w:hAnsi="Times New Roman"/>
+          <w:sz w:val="24"/>
+          <w:szCs w:val="24"/>
+        </w:rPr>
+        <w:t xml:space="preserve">the beginning student </w:t>
+      </w:r>
+      <w:r>
+        <w:rPr>
+          <w:rFonts w:ascii="Times New Roman" w:hAnsi="Times New Roman"/>
+          <w:sz w:val="24"/>
+          <w:szCs w:val="24"/>
+        </w:rPr>
+        <w:t>will not likely have access to these tools at home</w:t>
+      </w:r>
+      <w:r>
+        <w:rPr>
+          <w:rFonts w:ascii="Times New Roman" w:hAnsi="Times New Roman"/>
+          <w:sz w:val="24"/>
+          <w:szCs w:val="24"/>
+        </w:rPr>
+        <w:t xml:space="preserve"> and for them the Breadboard PS along with a DMM will provide a </w:t>
+      </w:r>
+      <w:r>
+        <w:rPr>
+          <w:rFonts w:ascii="Times New Roman" w:hAnsi="Times New Roman"/>
+          <w:sz w:val="24"/>
+          <w:szCs w:val="24"/>
+        </w:rPr>
+        <w:t xml:space="preserve">basic and </w:t>
+      </w:r>
+      <w:r>
+        <w:rPr>
+          <w:rFonts w:ascii="Times New Roman" w:hAnsi="Times New Roman"/>
+          <w:sz w:val="24"/>
+          <w:szCs w:val="24"/>
+        </w:rPr>
+        <w:t>safe at home circuit prototyping power supply</w:t>
+      </w:r>
+      <w:r>
+        <w:rPr>
+          <w:rFonts w:ascii="Times New Roman" w:hAnsi="Times New Roman"/>
+          <w:sz w:val="24"/>
+          <w:szCs w:val="24"/>
+        </w:rPr>
+        <w:t xml:space="preserve">. </w:t>
+      </w:r>
+      <w:r>
+        <w:rPr>
+          <w:rFonts w:ascii="Times New Roman" w:hAnsi="Times New Roman"/>
+          <w:sz w:val="24"/>
+          <w:szCs w:val="24"/>
+        </w:rPr>
+        <w:t xml:space="preserve"> </w:t>
+      </w:r>
+    </w:p>
+    <w:p>
+      <w:pPr>
+        <w:spacing w:after="0" w:line="480" w:lineRule="auto"/>
+        <w:rPr>
+          <w:rFonts w:ascii="Times New Roman" w:hAnsi="Times New Roman"/>
+          <w:sz w:val="24"/>
+          <w:szCs w:val="24"/>
+        </w:rPr>
+      </w:pPr>
+      <w:r>
+        <w:rPr>
+          <w:rFonts w:ascii="Times New Roman" w:hAnsi="Times New Roman"/>
+          <w:sz w:val="24"/>
+          <w:szCs w:val="24"/>
+        </w:rPr>
+        <w:t xml:space="preserve">The problem defined: </w:t>
+      </w:r>
+    </w:p>
+    <w:p>
+      <w:pPr>
+        <w:pStyle w:val="ListParagraph"/>
+        <w:numPr>
+          <w:ilvl w:val="0"/>
+          <w:numId w:val="1"/>
+        </w:numPr>
+        <w:spacing w:after="0" w:line="480" w:lineRule="auto"/>
+        <w:rPr>
+          <w:rFonts w:ascii="Times New Roman" w:hAnsi="Times New Roman"/>
+          <w:sz w:val="24"/>
+          <w:szCs w:val="24"/>
+        </w:rPr>
+      </w:pPr>
+      <w:r>
+        <w:rPr>
+          <w:rFonts w:ascii="Times New Roman" w:hAnsi="Times New Roman"/>
+          <w:sz w:val="24"/>
+          <w:szCs w:val="24"/>
+        </w:rPr>
+        <w:t>Access - s</w:t>
+      </w:r>
+      <w:r>
+        <w:rPr>
+          <w:rFonts w:ascii="Times New Roman" w:hAnsi="Times New Roman"/>
+          <w:sz w:val="24"/>
+          <w:szCs w:val="24"/>
+        </w:rPr>
+        <w:t xml:space="preserve">tudents do not have access to home power supplies. </w:t>
+      </w:r>
+    </w:p>
+    <w:p>
+      <w:pPr>
+        <w:pStyle w:val="ListParagraph"/>
+        <w:numPr>
+          <w:ilvl w:val="0"/>
+          <w:numId w:val="1"/>
+        </w:numPr>
+        <w:spacing w:after="0" w:line="480" w:lineRule="auto"/>
+        <w:rPr>
+          <w:rFonts w:ascii="Times New Roman" w:hAnsi="Times New Roman"/>
+          <w:sz w:val="24"/>
+          <w:szCs w:val="24"/>
+        </w:rPr>
+      </w:pPr>
+      <w:r>
+        <w:rPr>
+          <w:rFonts w:ascii="Times New Roman" w:hAnsi="Times New Roman"/>
+          <w:sz w:val="24"/>
+          <w:szCs w:val="24"/>
+        </w:rPr>
+        <w:t>Safety - d</w:t>
+      </w:r>
+      <w:r>
+        <w:rPr>
+          <w:rFonts w:ascii="Times New Roman" w:hAnsi="Times New Roman"/>
+          <w:sz w:val="24"/>
+          <w:szCs w:val="24"/>
+        </w:rPr>
+        <w:t xml:space="preserve">ue to the lack of direct instructor supervision, an at home power supply will need to be as safe as possible. </w:t>
+      </w:r>
+    </w:p>
+    <w:p>
+      <w:pPr>
+        <w:pStyle w:val="ListParagraph"/>
+        <w:numPr>
+          <w:ilvl w:val="0"/>
+          <w:numId w:val="1"/>
+        </w:numPr>
+        <w:spacing w:after="0" w:line="480" w:lineRule="auto"/>
+        <w:rPr>
+          <w:rFonts w:ascii="Times New Roman" w:hAnsi="Times New Roman"/>
+          <w:sz w:val="24"/>
+          <w:szCs w:val="24"/>
+        </w:rPr>
+      </w:pPr>
+      <w:r>
+        <w:rPr>
+          <w:rFonts w:ascii="Times New Roman" w:hAnsi="Times New Roman"/>
+          <w:sz w:val="24"/>
+          <w:szCs w:val="24"/>
+        </w:rPr>
+        <w:t xml:space="preserve">Cost - cost is always </w:t>
+      </w:r>
+      <w:r>
+        <w:rPr>
+          <w:rFonts w:ascii="Times New Roman" w:hAnsi="Times New Roman"/>
+          <w:sz w:val="24"/>
+          <w:szCs w:val="24"/>
+        </w:rPr>
+        <w:t>a</w:t>
+      </w:r>
+      <w:r>
+        <w:rPr>
+          <w:rFonts w:ascii="Times New Roman" w:hAnsi="Times New Roman"/>
+          <w:sz w:val="24"/>
+          <w:szCs w:val="24"/>
+        </w:rPr>
+        <w:t xml:space="preserve"> </w:t>
+      </w:r>
+      <w:r>
+        <w:rPr>
+          <w:rFonts w:ascii="Times New Roman" w:hAnsi="Times New Roman"/>
+          <w:sz w:val="24"/>
+          <w:szCs w:val="24"/>
+        </w:rPr>
+        <w:t>factor</w:t>
+      </w:r>
+      <w:r>
+        <w:rPr>
+          <w:rFonts w:ascii="Times New Roman" w:hAnsi="Times New Roman"/>
+          <w:sz w:val="24"/>
+          <w:szCs w:val="24"/>
+        </w:rPr>
+        <w:t>.</w:t>
+      </w:r>
+    </w:p>
+    <w:p>
+      <w:pPr>
+        <w:spacing w:after="0"/>
+        <w:rPr>
+          <w:rFonts w:ascii="Times New Roman" w:hAnsi="Times New Roman"/>
+          <w:sz w:val="24"/>
+          <w:szCs w:val="24"/>
+        </w:rPr>
+      </w:pPr>
+    </w:p>
+    <w:p>
+      <w:pPr>
+        <w:spacing w:after="0"/>
+        <w:rPr>
+          <w:rFonts w:ascii="Times New Roman" w:hAnsi="Times New Roman"/>
+          <w:sz w:val="24"/>
+          <w:szCs w:val="24"/>
+        </w:rPr>
+      </w:pPr>
+      <w:r>
+        <w:rPr>
+          <w:rFonts w:ascii="Times New Roman" w:hAnsi="Times New Roman"/>
+          <w:sz w:val="24"/>
+          <w:szCs w:val="24"/>
+        </w:rPr>
+        <w:t xml:space="preserve">The Solution is the DC to DC Breadboard power supply.  </w:t>
+      </w:r>
+    </w:p>
+    <w:p>
+      <w:pPr>
+        <w:pStyle w:val="ListParagraph"/>
+        <w:spacing w:after="0" w:line="480" w:lineRule="auto"/>
+        <w:ind w:left="1440"/>
+        <w:rPr>
+          <w:rFonts w:ascii="Times New Roman" w:hAnsi="Times New Roman"/>
+          <w:sz w:val="24"/>
+          <w:szCs w:val="24"/>
+        </w:rPr>
+      </w:pPr>
+      <w:r>
+        <w:rPr>
+          <w:rFonts w:ascii="Times New Roman" w:hAnsi="Times New Roman"/>
+          <w:sz w:val="24"/>
+          <w:szCs w:val="24"/>
+        </w:rPr>
+        <w:t xml:space="preserve"> </w:t>
+      </w:r>
+    </w:p>
+    <w:p>
+      <w:pPr>
+        <w:rPr>
+          <w:rFonts w:ascii="Times New Roman" w:hAnsi="Times New Roman"/>
+          <w:sz w:val="24"/>
+          <w:szCs w:val="24"/>
+        </w:rPr>
+      </w:pPr>
+      <w:r>
+        <w:rPr>
+          <w:rFonts w:ascii="Times New Roman" w:hAnsi="Times New Roman"/>
+          <w:sz w:val="24"/>
+          <w:szCs w:val="24"/>
+        </w:rPr>
+        <w:br w:type="page"/>
+      </w:r>
+    </w:p>
+    <w:p>
+      <w:pPr>
+        <w:spacing w:after="0"/>
+        <w:jc w:val="center"/>
+        <w:rPr>
+          <w:rFonts w:ascii="Times New Roman" w:hAnsi="Times New Roman"/>
+          <w:sz w:val="24"/>
+          <w:szCs w:val="24"/>
+        </w:rPr>
+      </w:pPr>
+    </w:p>
+    <w:p>
+      <w:pPr>
+        <w:spacing w:after="0"/>
+        <w:jc w:val="center"/>
+        <w:rPr>
+          <w:rFonts w:ascii="Times New Roman" w:hAnsi="Times New Roman"/>
+          <w:sz w:val="24"/>
+          <w:szCs w:val="24"/>
+        </w:rPr>
+      </w:pPr>
+    </w:p>
+    <w:p>
+      <w:pPr>
+        <w:spacing w:after="0"/>
+        <w:jc w:val="center"/>
+        <w:rPr>
+          <w:rFonts w:ascii="Times New Roman" w:hAnsi="Times New Roman"/>
+          <w:sz w:val="24"/>
+          <w:szCs w:val="24"/>
+        </w:rPr>
+      </w:pPr>
+    </w:p>
+    <w:p>
+      <w:pPr>
+        <w:spacing w:after="0"/>
+        <w:jc w:val="center"/>
+        <w:rPr>
+          <w:rFonts w:ascii="Times New Roman" w:hAnsi="Times New Roman"/>
+          <w:sz w:val="24"/>
+          <w:szCs w:val="24"/>
+        </w:rPr>
+      </w:pPr>
+      <w:r>
+        <w:rPr>
+          <w:rFonts w:ascii="Times New Roman" w:hAnsi="Times New Roman"/>
+          <w:sz w:val="24"/>
+          <w:szCs w:val="24"/>
+        </w:rPr>
+        <w:t>Intro to Power Supplies</w:t>
+      </w:r>
+    </w:p>
+    <w:p>
+      <w:pPr>
+        <w:spacing w:after="0"/>
+        <w:jc w:val="center"/>
+        <w:rPr>
+          <w:rFonts w:ascii="Times New Roman" w:hAnsi="Times New Roman"/>
+          <w:sz w:val="24"/>
+          <w:szCs w:val="24"/>
+        </w:rPr>
+      </w:pPr>
+      <w:r>
+        <w:rPr>
+          <w:noProof/>
+        </w:rPr>
+        <w:drawing>
+          <wp:anchor distT="0" distB="0" distL="114300" distR="114300" simplePos="0" relativeHeight="251658240" behindDoc="0" locked="0" layoutInCell="1" allowOverlap="1" wp14:anchorId="57E97A63">
+            <wp:simplePos x="0" y="0"/>
+            <wp:positionH relativeFrom="margin">
+              <wp:align>center</wp:align>
+            </wp:positionH>
+            <wp:positionV relativeFrom="page">
+              <wp:posOffset>2025650</wp:posOffset>
+            </wp:positionV>
+            <wp:extent cx="4826000" cy="2705735"/>
+            <wp:effectExtent l="0" t="0" r="0" b="0"/>
+            <wp:wrapTopAndBottom/>
+            <wp:docPr id="1" name="Picture 1" descr="Fig 1. Basic Rectification">
+              <a:extLst xmlns:a="http://schemas.openxmlformats.org/drawingml/2006/main">
+                <a:ext uri="{C183D7F6-B498-43B3-948B-1728B52AA6E4}">
+                  <adec:decorative xmlns:adec="http://schemas.microsoft.com/office/drawing/2017/decorative" val="0"/>
+                </a:ext>
+              </a:extLst>
+            </wp:docPr>
+            <wp:cNvGraphicFramePr>
+              <a:graphicFrameLocks xmlns:a="http://schemas.openxmlformats.org/drawingml/2006/main" noChangeAspect="1"/>
+            </wp:cNvGraphicFramePr>
+            <a:graphic xmlns:a="http://schemas.openxmlformats.org/drawingml/2006/main">
+              <a:graphicData uri="http://schemas.openxmlformats.org/drawingml/2006/picture">
+                <pic:pic xmlns:pic="http://schemas.openxmlformats.org/drawingml/2006/picture">
+                  <pic:nvPicPr>
+                    <pic:cNvPr id="1" name=""/>
+                    <pic:cNvPicPr/>
+                  </pic:nvPicPr>
+                  <pic:blipFill>
+                    <a:blip r:embed="rId8">
+                      <a:extLst>
+                        <a:ext uri="{28A0092B-C50C-407E-A947-70E740481C1C}">
+                          <a14:useLocalDpi xmlns:a14="http://schemas.microsoft.com/office/drawing/2010/main" val="0"/>
+                        </a:ext>
+                      </a:extLst>
+                    </a:blip>
+                    <a:stretch>
+                      <a:fillRect/>
+                    </a:stretch>
+                  </pic:blipFill>
+                  <pic:spPr>
+                    <a:xfrm>
+                      <a:off x="0" y="0"/>
+                      <a:ext cx="4826000" cy="2705735"/>
+                    </a:xfrm>
+                    <a:prstGeom prst="rect">
+                      <a:avLst/>
+                    </a:prstGeom>
+                  </pic:spPr>
+                </pic:pic>
+              </a:graphicData>
+            </a:graphic>
+          </wp:anchor>
+        </w:drawing>
+      </w:r>
+    </w:p>
+    <w:p>
+      <w:pPr>
+        <w:spacing w:after="0"/>
+        <w:rPr>
+          <w:rFonts w:ascii="Times New Roman" w:hAnsi="Times New Roman"/>
+          <w:sz w:val="24"/>
+          <w:szCs w:val="24"/>
+        </w:rPr>
+      </w:pPr>
       <w:bookmarkStart w:id="0" w:name="_GoBack"/>
       <w:bookmarkEnd w:id="0"/>
-      <w:r>
-        <w:rPr>
-          <w:rFonts w:ascii="Times New Roman" w:hAnsi="Times New Roman"/>
-          <w:sz w:val="24"/>
-          <w:szCs w:val="24"/>
-        </w:rPr>
-        <w:t>er Supply project will provide a safe introduction to world of linear regulated power supplies</w:t>
-      </w:r>
-      <w:r>
-        <w:rPr>
-          <w:rFonts w:ascii="Times New Roman" w:hAnsi="Times New Roman"/>
-          <w:sz w:val="24"/>
-          <w:szCs w:val="24"/>
-        </w:rPr>
-        <w:t xml:space="preserve"> and the electronic circuit design process.</w:t>
-      </w:r>
-    </w:p>
-    <w:p>
-      <w:pPr>
-        <w:spacing w:after="0" w:line="480" w:lineRule="auto"/>
-        <w:ind w:firstLine="720"/>
+    </w:p>
+    <w:p>
+      <w:pPr>
+        <w:spacing w:after="0"/>
+        <w:jc w:val="center"/>
+        <w:rPr>
+          <w:rFonts w:ascii="Times New Roman" w:hAnsi="Times New Roman"/>
+          <w:sz w:val="24"/>
+          <w:szCs w:val="24"/>
+        </w:rPr>
+      </w:pPr>
+    </w:p>
+    <w:p>
+      <w:pPr>
+        <w:spacing w:after="0"/>
         <w:rPr>
           <w:rFonts w:ascii="Times New Roman" w:hAnsi="Times New Roman"/>
           <w:sz w:val="24"/>
@@ -888,7 +1514,7 @@
       </w:pPr>
     </w:p>
     <w:sectPr>
-      <w:headerReference w:type="default" r:id="rId7"/>
+      <w:headerReference w:type="default" r:id="rId9"/>
       <w:pgSz w:w="12240" w:h="15840"/>
       <w:pgMar w:top="1440" w:right="1440" w:bottom="1440" w:left="1440" w:header="720" w:footer="720" w:gutter="0"/>
       <w:pgNumType w:start="0"/>
@@ -996,6 +1622,127 @@
     </w:pPr>
   </w:p>
 </w:hdr>
+</file>
+
+<file path=word/numbering.xml><?xml version="1.0" encoding="utf-8"?>
+<w:numbering xmlns:wpc="http://schemas.microsoft.com/office/word/2010/wordprocessingCanvas" xmlns:cx="http://schemas.microsoft.com/office/drawing/2014/chartex" xmlns:cx1="http://schemas.microsoft.com/office/drawing/2015/9/8/chartex" xmlns:cx2="http://schemas.microsoft.com/office/drawing/2015/10/21/chartex" xmlns:cx3="http://schemas.microsoft.com/office/drawing/2016/5/9/chartex" xmlns:cx4="http://schemas.microsoft.com/office/drawing/2016/5/10/chartex" xmlns:cx5="http://schemas.microsoft.com/office/drawing/2016/5/11/chartex" xmlns:cx6="http://schemas.microsoft.com/office/drawing/2016/5/12/chartex" xmlns:cx7="http://schemas.microsoft.com/office/drawing/2016/5/13/chartex" xmlns:cx8="http://schemas.microsoft.com/office/drawing/2016/5/14/chartex" xmlns:mc="http://schemas.openxmlformats.org/markup-compatibility/2006" xmlns:aink="http://schemas.microsoft.com/office/drawing/2016/ink" xmlns:am3d="http://schemas.microsoft.com/office/drawing/2017/model3d" xmlns:o="urn:schemas-microsoft-com:office:office" xmlns:r="http://schemas.openxmlformats.org/officeDocument/2006/relationships" xmlns:m="http://schemas.openxmlformats.org/officeDocument/2006/math" xmlns:v="urn:schemas-microsoft-com:vml" xmlns:wp14="http://schemas.microsoft.com/office/word/2010/wordprocessingDrawing" xmlns:wp="http://schemas.openxmlformats.org/drawingml/2006/wordprocessingDrawing" xmlns:w10="urn:schemas-microsoft-com:office:word" xmlns:w="http://schemas.openxmlformats.org/wordprocessingml/2006/main" xmlns:w14="http://schemas.microsoft.com/office/word/2010/wordml" xmlns:w15="http://schemas.microsoft.com/office/word/2012/wordml" xmlns:w16cid="http://schemas.microsoft.com/office/word/2016/wordml/cid" xmlns:w16se="http://schemas.microsoft.com/office/word/2015/wordml/symex" xmlns:wpg="http://schemas.microsoft.com/office/word/2010/wordprocessingGroup" xmlns:wpi="http://schemas.microsoft.com/office/word/2010/wordprocessingInk" xmlns:wne="http://schemas.microsoft.com/office/word/2006/wordml" xmlns:wps="http://schemas.microsoft.com/office/word/2010/wordprocessingShape" mc:Ignorable="w14 w15 w16se w16cid wp14">
+  <w:abstractNum w:abstractNumId="0" w15:restartNumberingAfterBreak="0">
+    <w:nsid w:val="0B420409"/>
+    <w:multiLevelType w:val="hybridMultilevel"/>
+    <w:tmpl w:val="F60CEBBC"/>
+    <w:lvl w:ilvl="0" w:tplc="04090001">
+      <w:start w:val="1"/>
+      <w:numFmt w:val="bullet"/>
+      <w:lvlText w:val=""/>
+      <w:lvlJc w:val="left"/>
+      <w:pPr>
+        <w:ind w:left="1440" w:hanging="360"/>
+      </w:pPr>
+      <w:rPr>
+        <w:rFonts w:ascii="Symbol" w:hAnsi="Symbol" w:hint="default"/>
+      </w:rPr>
+    </w:lvl>
+    <w:lvl w:ilvl="1" w:tplc="04090003" w:tentative="1">
+      <w:start w:val="1"/>
+      <w:numFmt w:val="bullet"/>
+      <w:lvlText w:val="o"/>
+      <w:lvlJc w:val="left"/>
+      <w:pPr>
+        <w:ind w:left="2160" w:hanging="360"/>
+      </w:pPr>
+      <w:rPr>
+        <w:rFonts w:ascii="Courier New" w:hAnsi="Courier New" w:cs="Courier New" w:hint="default"/>
+      </w:rPr>
+    </w:lvl>
+    <w:lvl w:ilvl="2" w:tplc="04090005" w:tentative="1">
+      <w:start w:val="1"/>
+      <w:numFmt w:val="bullet"/>
+      <w:lvlText w:val=""/>
+      <w:lvlJc w:val="left"/>
+      <w:pPr>
+        <w:ind w:left="2880" w:hanging="360"/>
+      </w:pPr>
+      <w:rPr>
+        <w:rFonts w:ascii="Wingdings" w:hAnsi="Wingdings" w:hint="default"/>
+      </w:rPr>
+    </w:lvl>
+    <w:lvl w:ilvl="3" w:tplc="04090001" w:tentative="1">
+      <w:start w:val="1"/>
+      <w:numFmt w:val="bullet"/>
+      <w:lvlText w:val=""/>
+      <w:lvlJc w:val="left"/>
+      <w:pPr>
+        <w:ind w:left="3600" w:hanging="360"/>
+      </w:pPr>
+      <w:rPr>
+        <w:rFonts w:ascii="Symbol" w:hAnsi="Symbol" w:hint="default"/>
+      </w:rPr>
+    </w:lvl>
+    <w:lvl w:ilvl="4" w:tplc="04090003" w:tentative="1">
+      <w:start w:val="1"/>
+      <w:numFmt w:val="bullet"/>
+      <w:lvlText w:val="o"/>
+      <w:lvlJc w:val="left"/>
+      <w:pPr>
+        <w:ind w:left="4320" w:hanging="360"/>
+      </w:pPr>
+      <w:rPr>
+        <w:rFonts w:ascii="Courier New" w:hAnsi="Courier New" w:cs="Courier New" w:hint="default"/>
+      </w:rPr>
+    </w:lvl>
+    <w:lvl w:ilvl="5" w:tplc="04090005" w:tentative="1">
+      <w:start w:val="1"/>
+      <w:numFmt w:val="bullet"/>
+      <w:lvlText w:val=""/>
+      <w:lvlJc w:val="left"/>
+      <w:pPr>
+        <w:ind w:left="5040" w:hanging="360"/>
+      </w:pPr>
+      <w:rPr>
+        <w:rFonts w:ascii="Wingdings" w:hAnsi="Wingdings" w:hint="default"/>
+      </w:rPr>
+    </w:lvl>
+    <w:lvl w:ilvl="6" w:tplc="04090001" w:tentative="1">
+      <w:start w:val="1"/>
+      <w:numFmt w:val="bullet"/>
+      <w:lvlText w:val=""/>
+      <w:lvlJc w:val="left"/>
+      <w:pPr>
+        <w:ind w:left="5760" w:hanging="360"/>
+      </w:pPr>
+      <w:rPr>
+        <w:rFonts w:ascii="Symbol" w:hAnsi="Symbol" w:hint="default"/>
+      </w:rPr>
+    </w:lvl>
+    <w:lvl w:ilvl="7" w:tplc="04090003" w:tentative="1">
+      <w:start w:val="1"/>
+      <w:numFmt w:val="bullet"/>
+      <w:lvlText w:val="o"/>
+      <w:lvlJc w:val="left"/>
+      <w:pPr>
+        <w:ind w:left="6480" w:hanging="360"/>
+      </w:pPr>
+      <w:rPr>
+        <w:rFonts w:ascii="Courier New" w:hAnsi="Courier New" w:cs="Courier New" w:hint="default"/>
+      </w:rPr>
+    </w:lvl>
+    <w:lvl w:ilvl="8" w:tplc="04090005" w:tentative="1">
+      <w:start w:val="1"/>
+      <w:numFmt w:val="bullet"/>
+      <w:lvlText w:val=""/>
+      <w:lvlJc w:val="left"/>
+      <w:pPr>
+        <w:ind w:left="7200" w:hanging="360"/>
+      </w:pPr>
+      <w:rPr>
+        <w:rFonts w:ascii="Wingdings" w:hAnsi="Wingdings" w:hint="default"/>
+      </w:rPr>
+    </w:lvl>
+  </w:abstractNum>
+  <w:num w:numId="1">
+    <w:abstractNumId w:val="0"/>
+  </w:num>
+</w:numbering>
 </file>
 
 <file path=word/styles.xml><?xml version="1.0" encoding="utf-8"?>
@@ -1490,6 +2237,17 @@
     <w:uiPriority w:val="99"/>
     <w:rsid w:val="00FA2A4D"/>
   </w:style>
+  <w:style w:type="paragraph" w:styleId="ListParagraph">
+    <w:name w:val="List Paragraph"/>
+    <w:basedOn w:val="Normal"/>
+    <w:uiPriority w:val="34"/>
+    <w:qFormat/>
+    <w:rsid w:val="00224648"/>
+    <w:pPr>
+      <w:ind w:left="720"/>
+      <w:contextualSpacing/>
+    </w:pPr>
+  </w:style>
 </w:styles>
 </file>
 

</xml_diff>

<commit_message>
adding images and rewriting intro
</commit_message>
<xml_diff>
--- a/BreadboardPowerSupplyBook.docx
+++ b/BreadboardPowerSupplyBook.docx
@@ -107,6 +107,7 @@
       <w:pPr>
         <w:spacing w:after="0"/>
         <w:rPr>
+          <w:rStyle w:val="Hyperlink"/>
           <w:rFonts w:ascii="Times New Roman" w:hAnsi="Times New Roman"/>
           <w:sz w:val="24"/>
           <w:szCs w:val="24"/>
@@ -173,6 +174,190 @@
           <w:szCs w:val="24"/>
         </w:rPr>
       </w:pPr>
+      <w:r>
+        <w:rPr>
+          <w:rFonts w:ascii="Times New Roman" w:hAnsi="Times New Roman"/>
+          <w:noProof/>
+          <w:sz w:val="24"/>
+          <w:szCs w:val="24"/>
+        </w:rPr>
+        <w:drawing>
+          <wp:anchor distT="0" distB="0" distL="114300" distR="114300" simplePos="0" relativeHeight="251659264" behindDoc="1" locked="0" layoutInCell="1" allowOverlap="1">
+            <wp:simplePos x="0" y="0"/>
+            <wp:positionH relativeFrom="margin">
+              <wp:align>center</wp:align>
+            </wp:positionH>
+            <wp:positionV relativeFrom="page">
+              <wp:posOffset>2289810</wp:posOffset>
+            </wp:positionV>
+            <wp:extent cx="3829496" cy="3494087"/>
+            <wp:effectExtent l="186690" t="99060" r="110490" b="205740"/>
+            <wp:wrapNone/>
+            <wp:docPr id="2" name="Picture 2"/>
+            <wp:cNvGraphicFramePr>
+              <a:graphicFrameLocks xmlns:a="http://schemas.openxmlformats.org/drawingml/2006/main" noChangeAspect="1"/>
+            </wp:cNvGraphicFramePr>
+            <a:graphic xmlns:a="http://schemas.openxmlformats.org/drawingml/2006/main">
+              <a:graphicData uri="http://schemas.openxmlformats.org/drawingml/2006/picture">
+                <pic:pic xmlns:pic="http://schemas.openxmlformats.org/drawingml/2006/picture">
+                  <pic:nvPicPr>
+                    <pic:cNvPr id="2" name="breadboard2.jpg"/>
+                    <pic:cNvPicPr/>
+                  </pic:nvPicPr>
+                  <pic:blipFill rotWithShape="1">
+                    <a:blip r:embed="rId8" cstate="print">
+                      <a:extLst>
+                        <a:ext uri="{28A0092B-C50C-407E-A947-70E740481C1C}">
+                          <a14:useLocalDpi xmlns:a14="http://schemas.microsoft.com/office/drawing/2010/main" val="0"/>
+                        </a:ext>
+                      </a:extLst>
+                    </a:blip>
+                    <a:srcRect l="3511" r="45833"/>
+                    <a:stretch/>
+                  </pic:blipFill>
+                  <pic:spPr bwMode="auto">
+                    <a:xfrm rot="5400000">
+                      <a:off x="0" y="0"/>
+                      <a:ext cx="3829496" cy="3494087"/>
+                    </a:xfrm>
+                    <a:prstGeom prst="roundRect">
+                      <a:avLst>
+                        <a:gd name="adj" fmla="val 11111"/>
+                      </a:avLst>
+                    </a:prstGeom>
+                    <a:ln w="190500" cap="rnd">
+                      <a:solidFill>
+                        <a:srgbClr val="C8C6BD"/>
+                      </a:solidFill>
+                      <a:prstDash val="solid"/>
+                    </a:ln>
+                    <a:effectLst>
+                      <a:outerShdw blurRad="101600" dist="50800" dir="7200000" algn="tl" rotWithShape="0">
+                        <a:srgbClr val="000000">
+                          <a:alpha val="45000"/>
+                        </a:srgbClr>
+                      </a:outerShdw>
+                    </a:effectLst>
+                    <a:scene3d>
+                      <a:camera prst="perspectiveFront" fov="5400000"/>
+                      <a:lightRig rig="threePt" dir="t">
+                        <a:rot lat="0" lon="0" rev="19200000"/>
+                      </a:lightRig>
+                    </a:scene3d>
+                    <a:sp3d extrusionH="25400">
+                      <a:bevelT w="304800" h="152400" prst="hardEdge"/>
+                      <a:extrusionClr>
+                        <a:srgbClr val="FFFFFF"/>
+                      </a:extrusionClr>
+                    </a:sp3d>
+                    <a:extLst>
+                      <a:ext uri="{53640926-AAD7-44D8-BBD7-CCE9431645EC}">
+                        <a14:shadowObscured xmlns:a14="http://schemas.microsoft.com/office/drawing/2010/main"/>
+                      </a:ext>
+                    </a:extLst>
+                  </pic:spPr>
+                </pic:pic>
+              </a:graphicData>
+            </a:graphic>
+            <wp14:sizeRelH relativeFrom="margin">
+              <wp14:pctWidth>0</wp14:pctWidth>
+            </wp14:sizeRelH>
+            <wp14:sizeRelV relativeFrom="margin">
+              <wp14:pctHeight>0</wp14:pctHeight>
+            </wp14:sizeRelV>
+          </wp:anchor>
+        </w:drawing>
+      </w:r>
+    </w:p>
+    <w:p>
+      <w:pPr>
+        <w:spacing w:after="0"/>
+        <w:rPr>
+          <w:rFonts w:ascii="Times New Roman" w:hAnsi="Times New Roman"/>
+          <w:sz w:val="24"/>
+          <w:szCs w:val="24"/>
+        </w:rPr>
+      </w:pPr>
+    </w:p>
+    <w:p>
+      <w:pPr>
+        <w:spacing w:after="0"/>
+        <w:rPr>
+          <w:rFonts w:ascii="Times New Roman" w:hAnsi="Times New Roman"/>
+          <w:sz w:val="24"/>
+          <w:szCs w:val="24"/>
+        </w:rPr>
+      </w:pPr>
+    </w:p>
+    <w:p>
+      <w:pPr>
+        <w:spacing w:after="0"/>
+        <w:rPr>
+          <w:rFonts w:ascii="Times New Roman" w:hAnsi="Times New Roman"/>
+          <w:sz w:val="24"/>
+          <w:szCs w:val="24"/>
+        </w:rPr>
+      </w:pPr>
+    </w:p>
+    <w:p>
+      <w:pPr>
+        <w:spacing w:after="0"/>
+        <w:rPr>
+          <w:rFonts w:ascii="Times New Roman" w:hAnsi="Times New Roman"/>
+          <w:sz w:val="24"/>
+          <w:szCs w:val="24"/>
+        </w:rPr>
+      </w:pPr>
+    </w:p>
+    <w:p>
+      <w:pPr>
+        <w:spacing w:after="0"/>
+        <w:rPr>
+          <w:rFonts w:ascii="Times New Roman" w:hAnsi="Times New Roman"/>
+          <w:sz w:val="24"/>
+          <w:szCs w:val="24"/>
+        </w:rPr>
+      </w:pPr>
+    </w:p>
+    <w:p>
+      <w:pPr>
+        <w:spacing w:after="0"/>
+        <w:rPr>
+          <w:rFonts w:ascii="Times New Roman" w:hAnsi="Times New Roman"/>
+          <w:sz w:val="24"/>
+          <w:szCs w:val="24"/>
+        </w:rPr>
+      </w:pPr>
+    </w:p>
+    <w:p>
+      <w:pPr>
+        <w:spacing w:after="0"/>
+        <w:rPr>
+          <w:rFonts w:ascii="Times New Roman" w:hAnsi="Times New Roman"/>
+          <w:sz w:val="24"/>
+          <w:szCs w:val="24"/>
+        </w:rPr>
+      </w:pPr>
+    </w:p>
+    <w:p>
+      <w:pPr>
+        <w:spacing w:after="0"/>
+        <w:rPr>
+          <w:rFonts w:ascii="Times New Roman" w:hAnsi="Times New Roman"/>
+          <w:sz w:val="24"/>
+          <w:szCs w:val="24"/>
+        </w:rPr>
+      </w:pPr>
+    </w:p>
+    <w:p>
+      <w:pPr>
+        <w:spacing w:after="0"/>
+        <w:rPr>
+          <w:rFonts w:ascii="Times New Roman" w:hAnsi="Times New Roman"/>
+          <w:sz w:val="24"/>
+          <w:szCs w:val="24"/>
+        </w:rPr>
+      </w:pPr>
     </w:p>
     <w:p>
       <w:pPr>
@@ -285,15 +470,38 @@
           <w:szCs w:val="56"/>
         </w:rPr>
       </w:pPr>
-      <w:r>
+    </w:p>
+    <w:p>
+      <w:pPr>
+        <w:spacing w:after="0"/>
+        <w:jc w:val="center"/>
         <w:rPr>
           <w:rFonts w:ascii="Times New Roman" w:hAnsi="Times New Roman"/>
           <w:b/>
           <w:sz w:val="56"/>
           <w:szCs w:val="56"/>
         </w:rPr>
+      </w:pPr>
+      <w:r>
+        <w:rPr>
+          <w:rFonts w:ascii="Times New Roman" w:hAnsi="Times New Roman"/>
+          <w:b/>
+          <w:sz w:val="56"/>
+          <w:szCs w:val="56"/>
+        </w:rPr>
         <w:t>Breadboard Power Supply</w:t>
       </w:r>
+    </w:p>
+    <w:p>
+      <w:pPr>
+        <w:spacing w:after="0"/>
+        <w:jc w:val="center"/>
+        <w:rPr>
+          <w:rFonts w:ascii="Times New Roman" w:hAnsi="Times New Roman"/>
+          <w:sz w:val="24"/>
+          <w:szCs w:val="24"/>
+        </w:rPr>
+      </w:pPr>
     </w:p>
     <w:p>
       <w:pPr>
@@ -392,10 +600,218 @@
         <w:jc w:val="center"/>
         <w:rPr>
           <w:rFonts w:ascii="Times New Roman" w:hAnsi="Times New Roman"/>
-          <w:sz w:val="24"/>
-          <w:szCs w:val="24"/>
-        </w:rPr>
-      </w:pPr>
+          <w:b/>
+          <w:sz w:val="28"/>
+          <w:szCs w:val="28"/>
+        </w:rPr>
+      </w:pPr>
+      <w:r>
+        <w:rPr>
+          <w:noProof/>
+        </w:rPr>
+        <w:lastRenderedPageBreak/>
+        <mc:AlternateContent>
+          <mc:Choice Requires="wps">
+            <w:drawing>
+              <wp:anchor distT="0" distB="0" distL="114300" distR="114300" simplePos="0" relativeHeight="251670528" behindDoc="0" locked="0" layoutInCell="1" allowOverlap="1" wp14:anchorId="49171041" wp14:editId="14D772D8">
+                <wp:simplePos x="0" y="0"/>
+                <wp:positionH relativeFrom="column">
+                  <wp:posOffset>-180975</wp:posOffset>
+                </wp:positionH>
+                <wp:positionV relativeFrom="paragraph">
+                  <wp:posOffset>3204845</wp:posOffset>
+                </wp:positionV>
+                <wp:extent cx="6305550" cy="635"/>
+                <wp:effectExtent l="0" t="0" r="0" b="0"/>
+                <wp:wrapTopAndBottom/>
+                <wp:docPr id="10" name="Text Box 10"/>
+                <wp:cNvGraphicFramePr/>
+                <a:graphic xmlns:a="http://schemas.openxmlformats.org/drawingml/2006/main">
+                  <a:graphicData uri="http://schemas.microsoft.com/office/word/2010/wordprocessingShape">
+                    <wps:wsp>
+                      <wps:cNvSpPr txBox="1"/>
+                      <wps:spPr>
+                        <a:xfrm>
+                          <a:off x="0" y="0"/>
+                          <a:ext cx="6305550" cy="635"/>
+                        </a:xfrm>
+                        <a:prstGeom prst="rect">
+                          <a:avLst/>
+                        </a:prstGeom>
+                        <a:solidFill>
+                          <a:prstClr val="white"/>
+                        </a:solidFill>
+                        <a:ln>
+                          <a:noFill/>
+                        </a:ln>
+                      </wps:spPr>
+                      <wps:txbx>
+                        <w:txbxContent>
+                          <w:p>
+                            <w:pPr>
+                              <w:pStyle w:val="Caption"/>
+                              <w:jc w:val="center"/>
+                              <w:rPr>
+                                <w:b/>
+                                <w:noProof/>
+                                <w:sz w:val="28"/>
+                                <w:szCs w:val="28"/>
+                              </w:rPr>
+                            </w:pPr>
+                            <w:r>
+                              <w:t xml:space="preserve">Figure </w:t>
+                            </w:r>
+                            <w:fldSimple w:instr=" SEQ Figure \* ARABIC ">
+                              <w:r>
+                                <w:rPr>
+                                  <w:noProof/>
+                                </w:rPr>
+                                <w:t>1</w:t>
+                              </w:r>
+                            </w:fldSimple>
+                            <w:r>
+                              <w:t>. Breadboard Power Supply Schematic</w:t>
+                            </w:r>
+                          </w:p>
+                        </w:txbxContent>
+                      </wps:txbx>
+                      <wps:bodyPr rot="0" spcFirstLastPara="0" vertOverflow="overflow" horzOverflow="overflow" vert="horz" wrap="square" lIns="0" tIns="0" rIns="0" bIns="0" numCol="1" spcCol="0" rtlCol="0" fromWordArt="0" anchor="t" anchorCtr="0" forceAA="0" compatLnSpc="1">
+                        <a:prstTxWarp prst="textNoShape">
+                          <a:avLst/>
+                        </a:prstTxWarp>
+                        <a:spAutoFit/>
+                      </wps:bodyPr>
+                    </wps:wsp>
+                  </a:graphicData>
+                </a:graphic>
+              </wp:anchor>
+            </w:drawing>
+          </mc:Choice>
+          <mc:Fallback>
+            <w:pict>
+              <v:shapetype w14:anchorId="49171041" id="_x0000_t202" coordsize="21600,21600" o:spt="202" path="m,l,21600r21600,l21600,xe">
+                <v:stroke joinstyle="miter"/>
+                <v:path gradientshapeok="t" o:connecttype="rect"/>
+              </v:shapetype>
+              <v:shape id="Text Box 10" o:spid="_x0000_s1026" type="#_x0000_t202" style="position:absolute;left:0;text-align:left;margin-left:-14.25pt;margin-top:252.35pt;width:496.5pt;height:.05pt;z-index:251670528;visibility:visible;mso-wrap-style:square;mso-wrap-distance-left:9pt;mso-wrap-distance-top:0;mso-wrap-distance-right:9pt;mso-wrap-distance-bottom:0;mso-position-horizontal:absolute;mso-position-horizontal-relative:text;mso-position-vertical:absolute;mso-position-vertical-relative:text;v-text-anchor:top" o:gfxdata="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" stroked="f">
+                <v:textbox style="mso-fit-shape-to-text:t" inset="0,0,0,0">
+                  <w:txbxContent>
+                    <w:p>
+                      <w:pPr>
+                        <w:pStyle w:val="Caption"/>
+                        <w:jc w:val="center"/>
+                        <w:rPr>
+                          <w:b/>
+                          <w:noProof/>
+                          <w:sz w:val="28"/>
+                          <w:szCs w:val="28"/>
+                        </w:rPr>
+                      </w:pPr>
+                      <w:r>
+                        <w:t xml:space="preserve">Figure </w:t>
+                      </w:r>
+                      <w:fldSimple w:instr=" SEQ Figure \* ARABIC ">
+                        <w:r>
+                          <w:rPr>
+                            <w:noProof/>
+                          </w:rPr>
+                          <w:t>1</w:t>
+                        </w:r>
+                      </w:fldSimple>
+                      <w:r>
+                        <w:t>. Breadboard Power Supply Schematic</w:t>
+                      </w:r>
+                    </w:p>
+                  </w:txbxContent>
+                </v:textbox>
+                <w10:wrap type="topAndBottom"/>
+              </v:shape>
+            </w:pict>
+          </mc:Fallback>
+        </mc:AlternateContent>
+      </w:r>
+      <w:r>
+        <w:rPr>
+          <w:b/>
+          <w:noProof/>
+          <w:sz w:val="28"/>
+          <w:szCs w:val="28"/>
+        </w:rPr>
+        <w:drawing>
+          <wp:anchor distT="0" distB="0" distL="114300" distR="114300" simplePos="0" relativeHeight="251660288" behindDoc="0" locked="0" layoutInCell="1" allowOverlap="1" wp14:anchorId="53C917FF">
+            <wp:simplePos x="0" y="0"/>
+            <wp:positionH relativeFrom="margin">
+              <wp:align>center</wp:align>
+            </wp:positionH>
+            <wp:positionV relativeFrom="paragraph">
+              <wp:posOffset>456565</wp:posOffset>
+            </wp:positionV>
+            <wp:extent cx="6305550" cy="2691130"/>
+            <wp:effectExtent l="190500" t="190500" r="190500" b="185420"/>
+            <wp:wrapTopAndBottom/>
+            <wp:docPr id="4" name="Picture 4"/>
+            <wp:cNvGraphicFramePr>
+              <a:graphicFrameLocks xmlns:a="http://schemas.openxmlformats.org/drawingml/2006/main" noChangeAspect="1"/>
+            </wp:cNvGraphicFramePr>
+            <a:graphic xmlns:a="http://schemas.openxmlformats.org/drawingml/2006/main">
+              <a:graphicData uri="http://schemas.openxmlformats.org/drawingml/2006/picture">
+                <pic:pic xmlns:pic="http://schemas.openxmlformats.org/drawingml/2006/picture">
+                  <pic:nvPicPr>
+                    <pic:cNvPr id="1" name=""/>
+                    <pic:cNvPicPr/>
+                  </pic:nvPicPr>
+                  <pic:blipFill>
+                    <a:blip r:embed="rId9" cstate="print">
+                      <a:extLst>
+                        <a:ext uri="{28A0092B-C50C-407E-A947-70E740481C1C}">
+                          <a14:useLocalDpi xmlns:a14="http://schemas.microsoft.com/office/drawing/2010/main" val="0"/>
+                        </a:ext>
+                      </a:extLst>
+                    </a:blip>
+                    <a:stretch>
+                      <a:fillRect/>
+                    </a:stretch>
+                  </pic:blipFill>
+                  <pic:spPr>
+                    <a:xfrm>
+                      <a:off x="0" y="0"/>
+                      <a:ext cx="6305550" cy="2691130"/>
+                    </a:xfrm>
+                    <a:prstGeom prst="rect">
+                      <a:avLst/>
+                    </a:prstGeom>
+                    <a:ln>
+                      <a:noFill/>
+                    </a:ln>
+                    <a:effectLst>
+                      <a:outerShdw blurRad="190500" algn="tl" rotWithShape="0">
+                        <a:srgbClr val="000000">
+                          <a:alpha val="70000"/>
+                        </a:srgbClr>
+                      </a:outerShdw>
+                    </a:effectLst>
+                  </pic:spPr>
+                </pic:pic>
+              </a:graphicData>
+            </a:graphic>
+            <wp14:sizeRelH relativeFrom="margin">
+              <wp14:pctWidth>0</wp14:pctWidth>
+            </wp14:sizeRelH>
+            <wp14:sizeRelV relativeFrom="margin">
+              <wp14:pctHeight>0</wp14:pctHeight>
+            </wp14:sizeRelV>
+          </wp:anchor>
+        </w:drawing>
+      </w:r>
+      <w:r>
+        <w:rPr>
+          <w:rFonts w:ascii="Times New Roman" w:hAnsi="Times New Roman"/>
+          <w:b/>
+          <w:sz w:val="28"/>
+          <w:szCs w:val="28"/>
+        </w:rPr>
+        <w:t>Introduction</w:t>
+      </w:r>
     </w:p>
     <w:p>
       <w:pPr>
@@ -403,82 +819,9 @@
         <w:jc w:val="center"/>
         <w:rPr>
           <w:rFonts w:ascii="Times New Roman" w:hAnsi="Times New Roman"/>
-          <w:sz w:val="24"/>
-          <w:szCs w:val="24"/>
-        </w:rPr>
-      </w:pPr>
-    </w:p>
-    <w:p>
-      <w:pPr>
-        <w:spacing w:after="0"/>
-        <w:jc w:val="center"/>
-        <w:rPr>
-          <w:rFonts w:ascii="Times New Roman" w:hAnsi="Times New Roman"/>
-          <w:sz w:val="24"/>
-          <w:szCs w:val="24"/>
-        </w:rPr>
-      </w:pPr>
-    </w:p>
-    <w:p>
-      <w:pPr>
-        <w:spacing w:after="0"/>
-        <w:jc w:val="center"/>
-        <w:rPr>
-          <w:rFonts w:ascii="Times New Roman" w:hAnsi="Times New Roman"/>
-          <w:sz w:val="24"/>
-          <w:szCs w:val="24"/>
-        </w:rPr>
-      </w:pPr>
-      <w:r>
-        <w:rPr>
-          <w:rFonts w:ascii="Times New Roman" w:hAnsi="Times New Roman"/>
-          <w:sz w:val="24"/>
-          <w:szCs w:val="24"/>
-        </w:rPr>
-        <w:t>Introduction</w:t>
-      </w:r>
-    </w:p>
-    <w:p>
-      <w:pPr>
-        <w:spacing w:after="0"/>
-        <w:jc w:val="center"/>
-        <w:rPr>
-          <w:rFonts w:ascii="Times New Roman" w:hAnsi="Times New Roman"/>
-          <w:sz w:val="24"/>
-          <w:szCs w:val="24"/>
-        </w:rPr>
-      </w:pPr>
-    </w:p>
-    <w:p>
-      <w:pPr>
-        <w:spacing w:after="0"/>
-        <w:jc w:val="center"/>
-        <w:rPr>
-          <w:rFonts w:ascii="Times New Roman" w:hAnsi="Times New Roman"/>
-          <w:sz w:val="24"/>
-          <w:szCs w:val="24"/>
-        </w:rPr>
-      </w:pPr>
-    </w:p>
-    <w:p>
-      <w:pPr>
-        <w:spacing w:after="0"/>
-        <w:jc w:val="center"/>
-        <w:rPr>
-          <w:rFonts w:ascii="Times New Roman" w:hAnsi="Times New Roman"/>
-          <w:sz w:val="24"/>
-          <w:szCs w:val="24"/>
-        </w:rPr>
-      </w:pPr>
-    </w:p>
-    <w:p>
-      <w:pPr>
-        <w:spacing w:after="0"/>
-        <w:jc w:val="center"/>
-        <w:rPr>
-          <w:rFonts w:ascii="Times New Roman" w:hAnsi="Times New Roman"/>
-          <w:sz w:val="24"/>
-          <w:szCs w:val="24"/>
+          <w:b/>
+          <w:sz w:val="28"/>
+          <w:szCs w:val="28"/>
         </w:rPr>
       </w:pPr>
     </w:p>
@@ -494,6 +837,239 @@
       </w:pPr>
       <w:r>
         <w:rPr>
+          <w:noProof/>
+        </w:rPr>
+        <mc:AlternateContent>
+          <mc:Choice Requires="wps">
+            <w:drawing>
+              <wp:anchor distT="0" distB="0" distL="114300" distR="114300" simplePos="0" relativeHeight="251663360" behindDoc="1" locked="0" layoutInCell="1" allowOverlap="1" wp14:anchorId="4B944CD6" wp14:editId="135491ED">
+                <wp:simplePos x="0" y="0"/>
+                <wp:positionH relativeFrom="column">
+                  <wp:posOffset>3880485</wp:posOffset>
+                </wp:positionH>
+                <wp:positionV relativeFrom="paragraph">
+                  <wp:posOffset>3654425</wp:posOffset>
+                </wp:positionV>
+                <wp:extent cx="2101850" cy="635"/>
+                <wp:effectExtent l="0" t="0" r="0" b="0"/>
+                <wp:wrapTight wrapText="bothSides">
+                  <wp:wrapPolygon edited="0">
+                    <wp:start x="0" y="0"/>
+                    <wp:lineTo x="0" y="21600"/>
+                    <wp:lineTo x="21600" y="21600"/>
+                    <wp:lineTo x="21600" y="0"/>
+                  </wp:wrapPolygon>
+                </wp:wrapTight>
+                <wp:docPr id="6" name="Text Box 6"/>
+                <wp:cNvGraphicFramePr/>
+                <a:graphic xmlns:a="http://schemas.openxmlformats.org/drawingml/2006/main">
+                  <a:graphicData uri="http://schemas.microsoft.com/office/word/2010/wordprocessingShape">
+                    <wps:wsp>
+                      <wps:cNvSpPr txBox="1"/>
+                      <wps:spPr>
+                        <a:xfrm>
+                          <a:off x="0" y="0"/>
+                          <a:ext cx="2101850" cy="635"/>
+                        </a:xfrm>
+                        <a:prstGeom prst="rect">
+                          <a:avLst/>
+                        </a:prstGeom>
+                        <a:solidFill>
+                          <a:prstClr val="white"/>
+                        </a:solidFill>
+                        <a:ln>
+                          <a:noFill/>
+                        </a:ln>
+                      </wps:spPr>
+                      <wps:txbx>
+                        <w:txbxContent>
+                          <w:p>
+                            <w:pPr>
+                              <w:pStyle w:val="Caption"/>
+                              <w:jc w:val="center"/>
+                              <w:rPr>
+                                <w:rFonts w:ascii="Times New Roman" w:hAnsi="Times New Roman"/>
+                                <w:noProof/>
+                                <w:sz w:val="24"/>
+                                <w:szCs w:val="24"/>
+                              </w:rPr>
+                            </w:pPr>
+                            <w:r>
+                              <w:t xml:space="preserve">Figure </w:t>
+                            </w:r>
+                            <w:fldSimple w:instr=" SEQ Figure \* ARABIC ">
+                              <w:r>
+                                <w:rPr>
+                                  <w:noProof/>
+                                </w:rPr>
+                                <w:t>2</w:t>
+                              </w:r>
+                            </w:fldSimple>
+                            <w:r>
+                              <w:t>.</w:t>
+                            </w:r>
+                            <w:r>
+                              <w:t xml:space="preserve"> Electronic Components</w:t>
+                            </w:r>
+                          </w:p>
+                        </w:txbxContent>
+                      </wps:txbx>
+                      <wps:bodyPr rot="0" spcFirstLastPara="0" vertOverflow="overflow" horzOverflow="overflow" vert="horz" wrap="square" lIns="0" tIns="0" rIns="0" bIns="0" numCol="1" spcCol="0" rtlCol="0" fromWordArt="0" anchor="t" anchorCtr="0" forceAA="0" compatLnSpc="1">
+                        <a:prstTxWarp prst="textNoShape">
+                          <a:avLst/>
+                        </a:prstTxWarp>
+                        <a:spAutoFit/>
+                      </wps:bodyPr>
+                    </wps:wsp>
+                  </a:graphicData>
+                </a:graphic>
+              </wp:anchor>
+            </w:drawing>
+          </mc:Choice>
+          <mc:Fallback>
+            <w:pict>
+              <v:shape w14:anchorId="4B944CD6" id="Text Box 6" o:spid="_x0000_s1027" type="#_x0000_t202" style="position:absolute;left:0;text-align:left;margin-left:305.55pt;margin-top:287.75pt;width:165.5pt;height:.05pt;z-index:-251653120;visibility:visible;mso-wrap-style:square;mso-wrap-distance-left:9pt;mso-wrap-distance-top:0;mso-wrap-distance-right:9pt;mso-wrap-distance-bottom:0;mso-position-horizontal:absolute;mso-position-horizontal-relative:text;mso-position-vertical:absolute;mso-position-vertical-relative:text;v-text-anchor:top" o:gfxdata="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" stroked="f">
+                <v:textbox style="mso-fit-shape-to-text:t" inset="0,0,0,0">
+                  <w:txbxContent>
+                    <w:p>
+                      <w:pPr>
+                        <w:pStyle w:val="Caption"/>
+                        <w:jc w:val="center"/>
+                        <w:rPr>
+                          <w:rFonts w:ascii="Times New Roman" w:hAnsi="Times New Roman"/>
+                          <w:noProof/>
+                          <w:sz w:val="24"/>
+                          <w:szCs w:val="24"/>
+                        </w:rPr>
+                      </w:pPr>
+                      <w:r>
+                        <w:t xml:space="preserve">Figure </w:t>
+                      </w:r>
+                      <w:fldSimple w:instr=" SEQ Figure \* ARABIC ">
+                        <w:r>
+                          <w:rPr>
+                            <w:noProof/>
+                          </w:rPr>
+                          <w:t>2</w:t>
+                        </w:r>
+                      </w:fldSimple>
+                      <w:r>
+                        <w:t>.</w:t>
+                      </w:r>
+                      <w:r>
+                        <w:t xml:space="preserve"> Electronic Components</w:t>
+                      </w:r>
+                    </w:p>
+                  </w:txbxContent>
+                </v:textbox>
+                <w10:wrap type="tight"/>
+              </v:shape>
+            </w:pict>
+          </mc:Fallback>
+        </mc:AlternateContent>
+      </w:r>
+      <w:r>
+        <w:rPr>
+          <w:rFonts w:ascii="Times New Roman" w:hAnsi="Times New Roman"/>
+          <w:noProof/>
+          <w:sz w:val="24"/>
+          <w:szCs w:val="24"/>
+        </w:rPr>
+        <w:drawing>
+          <wp:anchor distT="0" distB="0" distL="114300" distR="114300" simplePos="0" relativeHeight="251661312" behindDoc="1" locked="0" layoutInCell="1" allowOverlap="1">
+            <wp:simplePos x="0" y="0"/>
+            <wp:positionH relativeFrom="column">
+              <wp:posOffset>3707765</wp:posOffset>
+            </wp:positionH>
+            <wp:positionV relativeFrom="paragraph">
+              <wp:posOffset>1398905</wp:posOffset>
+            </wp:positionV>
+            <wp:extent cx="2464435" cy="2101850"/>
+            <wp:effectExtent l="0" t="9207" r="2857" b="2858"/>
+            <wp:wrapTight wrapText="bothSides">
+              <wp:wrapPolygon edited="0">
+                <wp:start x="-81" y="20722"/>
+                <wp:lineTo x="86" y="20722"/>
+                <wp:lineTo x="2591" y="21505"/>
+                <wp:lineTo x="18787" y="21505"/>
+                <wp:lineTo x="21291" y="21310"/>
+                <wp:lineTo x="21458" y="20722"/>
+                <wp:lineTo x="21458" y="949"/>
+                <wp:lineTo x="21291" y="362"/>
+                <wp:lineTo x="19955" y="166"/>
+                <wp:lineTo x="-81" y="166"/>
+                <wp:lineTo x="-81" y="949"/>
+                <wp:lineTo x="-81" y="20722"/>
+              </wp:wrapPolygon>
+            </wp:wrapTight>
+            <wp:docPr id="5" name="Picture 5"/>
+            <wp:cNvGraphicFramePr>
+              <a:graphicFrameLocks xmlns:a="http://schemas.openxmlformats.org/drawingml/2006/main" noChangeAspect="1"/>
+            </wp:cNvGraphicFramePr>
+            <a:graphic xmlns:a="http://schemas.openxmlformats.org/drawingml/2006/main">
+              <a:graphicData uri="http://schemas.openxmlformats.org/drawingml/2006/picture">
+                <pic:pic xmlns:pic="http://schemas.openxmlformats.org/drawingml/2006/picture">
+                  <pic:nvPicPr>
+                    <pic:cNvPr id="5" name="parts.jpg"/>
+                    <pic:cNvPicPr/>
+                  </pic:nvPicPr>
+                  <pic:blipFill rotWithShape="1">
+                    <a:blip r:embed="rId10" cstate="print">
+                      <a:extLst>
+                        <a:ext uri="{BEBA8EAE-BF5A-486C-A8C5-ECC9F3942E4B}">
+                          <a14:imgProps xmlns:a14="http://schemas.microsoft.com/office/drawing/2010/main">
+                            <a14:imgLayer r:embed="rId11">
+                              <a14:imgEffect>
+                                <a14:sharpenSoften amount="25000"/>
+                              </a14:imgEffect>
+                              <a14:imgEffect>
+                                <a14:brightnessContrast bright="36000" contrast="27000"/>
+                              </a14:imgEffect>
+                            </a14:imgLayer>
+                          </a14:imgProps>
+                        </a:ext>
+                        <a:ext uri="{28A0092B-C50C-407E-A947-70E740481C1C}">
+                          <a14:useLocalDpi xmlns:a14="http://schemas.microsoft.com/office/drawing/2010/main" val="0"/>
+                        </a:ext>
+                      </a:extLst>
+                    </a:blip>
+                    <a:srcRect l="21566" r="24247"/>
+                    <a:stretch/>
+                  </pic:blipFill>
+                  <pic:spPr bwMode="auto">
+                    <a:xfrm rot="5400000">
+                      <a:off x="0" y="0"/>
+                      <a:ext cx="2464435" cy="2101850"/>
+                    </a:xfrm>
+                    <a:prstGeom prst="rect">
+                      <a:avLst/>
+                    </a:prstGeom>
+                    <a:ln>
+                      <a:noFill/>
+                    </a:ln>
+                    <a:effectLst>
+                      <a:softEdge rad="112500"/>
+                    </a:effectLst>
+                    <a:extLst>
+                      <a:ext uri="{53640926-AAD7-44D8-BBD7-CCE9431645EC}">
+                        <a14:shadowObscured xmlns:a14="http://schemas.microsoft.com/office/drawing/2010/main"/>
+                      </a:ext>
+                    </a:extLst>
+                  </pic:spPr>
+                </pic:pic>
+              </a:graphicData>
+            </a:graphic>
+            <wp14:sizeRelH relativeFrom="margin">
+              <wp14:pctWidth>0</wp14:pctWidth>
+            </wp14:sizeRelH>
+            <wp14:sizeRelV relativeFrom="margin">
+              <wp14:pctHeight>0</wp14:pctHeight>
+            </wp14:sizeRelV>
+          </wp:anchor>
+        </w:drawing>
+      </w:r>
+      <w:r>
+        <w:rPr>
           <w:rFonts w:ascii="Times New Roman" w:hAnsi="Times New Roman"/>
           <w:sz w:val="24"/>
           <w:szCs w:val="24"/>
@@ -602,15 +1178,23 @@
           <w:sz w:val="24"/>
           <w:szCs w:val="24"/>
         </w:rPr>
-        <w:t>ordering the needed circuit components</w:t>
-      </w:r>
-      <w:r>
-        <w:rPr>
-          <w:rFonts w:ascii="Times New Roman" w:hAnsi="Times New Roman"/>
-          <w:sz w:val="24"/>
-          <w:szCs w:val="24"/>
-        </w:rPr>
-        <w:t xml:space="preserve">, prototyping and circuit testing (often referred to as breadboarding), PCB or printed circuit board development, PCB </w:t>
+        <w:t>acquiring</w:t>
+      </w:r>
+      <w:r>
+        <w:rPr>
+          <w:rFonts w:ascii="Times New Roman" w:hAnsi="Times New Roman"/>
+          <w:sz w:val="24"/>
+          <w:szCs w:val="24"/>
+        </w:rPr>
+        <w:t xml:space="preserve"> the needed components</w:t>
+      </w:r>
+      <w:r>
+        <w:rPr>
+          <w:rFonts w:ascii="Times New Roman" w:hAnsi="Times New Roman"/>
+          <w:sz w:val="24"/>
+          <w:szCs w:val="24"/>
+        </w:rPr>
+        <w:t xml:space="preserve">, circuit testing (often referred to as breadboarding), PCB or printed circuit board development, PCB </w:t>
       </w:r>
       <w:r>
         <w:rPr>
@@ -778,15 +1362,31 @@
           <w:sz w:val="24"/>
           <w:szCs w:val="24"/>
         </w:rPr>
-        <w:t xml:space="preserve">may </w:t>
-      </w:r>
-      <w:r>
-        <w:rPr>
-          <w:rFonts w:ascii="Times New Roman" w:hAnsi="Times New Roman"/>
-          <w:sz w:val="24"/>
-          <w:szCs w:val="24"/>
-        </w:rPr>
-        <w:t>need to replace the laboratory DC power supply with a dedicated power source. A power source may be a</w:t>
+        <w:t xml:space="preserve">often </w:t>
+      </w:r>
+      <w:r>
+        <w:rPr>
+          <w:rFonts w:ascii="Times New Roman" w:hAnsi="Times New Roman"/>
+          <w:sz w:val="24"/>
+          <w:szCs w:val="24"/>
+        </w:rPr>
+        <w:t xml:space="preserve">need to replace the laboratory DC power supply with a dedicated power source. A power source </w:t>
+      </w:r>
+      <w:r>
+        <w:rPr>
+          <w:rFonts w:ascii="Times New Roman" w:hAnsi="Times New Roman"/>
+          <w:sz w:val="24"/>
+          <w:szCs w:val="24"/>
+        </w:rPr>
+        <w:t>can</w:t>
+      </w:r>
+      <w:r>
+        <w:rPr>
+          <w:rFonts w:ascii="Times New Roman" w:hAnsi="Times New Roman"/>
+          <w:sz w:val="24"/>
+          <w:szCs w:val="24"/>
+        </w:rPr>
+        <w:t xml:space="preserve"> be a</w:t>
       </w:r>
       <w:r>
         <w:rPr>
@@ -810,15 +1410,39 @@
           <w:sz w:val="24"/>
           <w:szCs w:val="24"/>
         </w:rPr>
-        <w:t xml:space="preserve"> or may include purchasing a dedicated high-power rack mount Power Supply. </w:t>
-      </w:r>
-      <w:r>
-        <w:rPr>
-          <w:rFonts w:ascii="Times New Roman" w:hAnsi="Times New Roman"/>
-          <w:sz w:val="24"/>
-          <w:szCs w:val="24"/>
-        </w:rPr>
-        <w:t>Often times we can design our own power supplies using basic components rather than buying off the shelf units</w:t>
+        <w:t xml:space="preserve"> or may include purchasing a dedicated high-power rack mount Power Supply</w:t>
+      </w:r>
+      <w:r>
+        <w:rPr>
+          <w:rFonts w:ascii="Times New Roman" w:hAnsi="Times New Roman"/>
+          <w:sz w:val="24"/>
+          <w:szCs w:val="24"/>
+        </w:rPr>
+        <w:t xml:space="preserve"> subsystem</w:t>
+      </w:r>
+      <w:r>
+        <w:rPr>
+          <w:rFonts w:ascii="Times New Roman" w:hAnsi="Times New Roman"/>
+          <w:sz w:val="24"/>
+          <w:szCs w:val="24"/>
+        </w:rPr>
+        <w:t xml:space="preserve">. </w:t>
+      </w:r>
+      <w:r>
+        <w:rPr>
+          <w:rFonts w:ascii="Times New Roman" w:hAnsi="Times New Roman"/>
+          <w:sz w:val="24"/>
+          <w:szCs w:val="24"/>
+        </w:rPr>
+        <w:t>Often,</w:t>
+      </w:r>
+      <w:r>
+        <w:rPr>
+          <w:rFonts w:ascii="Times New Roman" w:hAnsi="Times New Roman"/>
+          <w:sz w:val="24"/>
+          <w:szCs w:val="24"/>
+        </w:rPr>
+        <w:t xml:space="preserve"> we can design our own power supplies using basic components rather than buying off the shelf units</w:t>
       </w:r>
       <w:r>
         <w:rPr>
@@ -849,19 +1473,271 @@
       </w:pPr>
       <w:r>
         <w:rPr>
-          <w:rFonts w:ascii="Times New Roman" w:hAnsi="Times New Roman"/>
-          <w:sz w:val="24"/>
-          <w:szCs w:val="24"/>
-        </w:rPr>
-        <w:t>While the power supply may not be the most exciting aspect of your electronic projects it is a crucial and foundational component. Poor power supply design can lead to circuit, intermittent circuit problems, premature circuit failures</w:t>
-      </w:r>
-      <w:r>
-        <w:rPr>
-          <w:rFonts w:ascii="Times New Roman" w:hAnsi="Times New Roman"/>
-          <w:sz w:val="24"/>
-          <w:szCs w:val="24"/>
-        </w:rPr>
-        <w:t>, and frustration</w:t>
+          <w:noProof/>
+        </w:rPr>
+        <w:lastRenderedPageBreak/>
+        <mc:AlternateContent>
+          <mc:Choice Requires="wps">
+            <w:drawing>
+              <wp:anchor distT="0" distB="0" distL="114300" distR="114300" simplePos="0" relativeHeight="251666432" behindDoc="1" locked="0" layoutInCell="1" allowOverlap="1" wp14:anchorId="00B4DC13" wp14:editId="356B73D0">
+                <wp:simplePos x="0" y="0"/>
+                <wp:positionH relativeFrom="column">
+                  <wp:posOffset>13970</wp:posOffset>
+                </wp:positionH>
+                <wp:positionV relativeFrom="paragraph">
+                  <wp:posOffset>3989705</wp:posOffset>
+                </wp:positionV>
+                <wp:extent cx="2177415" cy="635"/>
+                <wp:effectExtent l="0" t="0" r="0" b="0"/>
+                <wp:wrapTight wrapText="bothSides">
+                  <wp:wrapPolygon edited="0">
+                    <wp:start x="0" y="0"/>
+                    <wp:lineTo x="0" y="21600"/>
+                    <wp:lineTo x="21600" y="21600"/>
+                    <wp:lineTo x="21600" y="0"/>
+                  </wp:wrapPolygon>
+                </wp:wrapTight>
+                <wp:docPr id="8" name="Text Box 8"/>
+                <wp:cNvGraphicFramePr/>
+                <a:graphic xmlns:a="http://schemas.openxmlformats.org/drawingml/2006/main">
+                  <a:graphicData uri="http://schemas.microsoft.com/office/word/2010/wordprocessingShape">
+                    <wps:wsp>
+                      <wps:cNvSpPr txBox="1"/>
+                      <wps:spPr>
+                        <a:xfrm>
+                          <a:off x="0" y="0"/>
+                          <a:ext cx="2177415" cy="635"/>
+                        </a:xfrm>
+                        <a:prstGeom prst="rect">
+                          <a:avLst/>
+                        </a:prstGeom>
+                        <a:solidFill>
+                          <a:prstClr val="white"/>
+                        </a:solidFill>
+                        <a:ln>
+                          <a:noFill/>
+                        </a:ln>
+                      </wps:spPr>
+                      <wps:txbx>
+                        <w:txbxContent>
+                          <w:p>
+                            <w:pPr>
+                              <w:pStyle w:val="Caption"/>
+                              <w:jc w:val="center"/>
+                              <w:rPr>
+                                <w:rFonts w:ascii="Times New Roman" w:hAnsi="Times New Roman"/>
+                                <w:noProof/>
+                                <w:sz w:val="24"/>
+                                <w:szCs w:val="24"/>
+                              </w:rPr>
+                            </w:pPr>
+                            <w:r>
+                              <w:t xml:space="preserve">Figure </w:t>
+                            </w:r>
+                            <w:fldSimple w:instr=" SEQ Figure \* ARABIC ">
+                              <w:r>
+                                <w:rPr>
+                                  <w:noProof/>
+                                </w:rPr>
+                                <w:t>3</w:t>
+                              </w:r>
+                            </w:fldSimple>
+                            <w:r>
+                              <w:t>.</w:t>
+                            </w:r>
+                            <w:r>
+                              <w:t xml:space="preserve"> Printed Circuit Boards (PCBs)</w:t>
+                            </w:r>
+                          </w:p>
+                        </w:txbxContent>
+                      </wps:txbx>
+                      <wps:bodyPr rot="0" spcFirstLastPara="0" vertOverflow="overflow" horzOverflow="overflow" vert="horz" wrap="square" lIns="0" tIns="0" rIns="0" bIns="0" numCol="1" spcCol="0" rtlCol="0" fromWordArt="0" anchor="t" anchorCtr="0" forceAA="0" compatLnSpc="1">
+                        <a:prstTxWarp prst="textNoShape">
+                          <a:avLst/>
+                        </a:prstTxWarp>
+                        <a:spAutoFit/>
+                      </wps:bodyPr>
+                    </wps:wsp>
+                  </a:graphicData>
+                </a:graphic>
+              </wp:anchor>
+            </w:drawing>
+          </mc:Choice>
+          <mc:Fallback>
+            <w:pict>
+              <v:shape w14:anchorId="00B4DC13" id="Text Box 8" o:spid="_x0000_s1028" type="#_x0000_t202" style="position:absolute;left:0;text-align:left;margin-left:1.1pt;margin-top:314.15pt;width:171.45pt;height:.05pt;z-index:-251650048;visibility:visible;mso-wrap-style:square;mso-wrap-distance-left:9pt;mso-wrap-distance-top:0;mso-wrap-distance-right:9pt;mso-wrap-distance-bottom:0;mso-position-horizontal:absolute;mso-position-horizontal-relative:text;mso-position-vertical:absolute;mso-position-vertical-relative:text;v-text-anchor:top" o:gfxdata="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" stroked="f">
+                <v:textbox style="mso-fit-shape-to-text:t" inset="0,0,0,0">
+                  <w:txbxContent>
+                    <w:p>
+                      <w:pPr>
+                        <w:pStyle w:val="Caption"/>
+                        <w:jc w:val="center"/>
+                        <w:rPr>
+                          <w:rFonts w:ascii="Times New Roman" w:hAnsi="Times New Roman"/>
+                          <w:noProof/>
+                          <w:sz w:val="24"/>
+                          <w:szCs w:val="24"/>
+                        </w:rPr>
+                      </w:pPr>
+                      <w:r>
+                        <w:t xml:space="preserve">Figure </w:t>
+                      </w:r>
+                      <w:fldSimple w:instr=" SEQ Figure \* ARABIC ">
+                        <w:r>
+                          <w:rPr>
+                            <w:noProof/>
+                          </w:rPr>
+                          <w:t>3</w:t>
+                        </w:r>
+                      </w:fldSimple>
+                      <w:r>
+                        <w:t>.</w:t>
+                      </w:r>
+                      <w:r>
+                        <w:t xml:space="preserve"> Printed Circuit Boards (PCBs)</w:t>
+                      </w:r>
+                    </w:p>
+                  </w:txbxContent>
+                </v:textbox>
+                <w10:wrap type="tight"/>
+              </v:shape>
+            </w:pict>
+          </mc:Fallback>
+        </mc:AlternateContent>
+      </w:r>
+      <w:r>
+        <w:rPr>
+          <w:rFonts w:ascii="Times New Roman" w:hAnsi="Times New Roman"/>
+          <w:noProof/>
+          <w:sz w:val="24"/>
+          <w:szCs w:val="24"/>
+        </w:rPr>
+        <w:drawing>
+          <wp:anchor distT="0" distB="0" distL="114300" distR="114300" simplePos="0" relativeHeight="251664384" behindDoc="1" locked="0" layoutInCell="1" allowOverlap="1">
+            <wp:simplePos x="0" y="0"/>
+            <wp:positionH relativeFrom="margin">
+              <wp:align>left</wp:align>
+            </wp:positionH>
+            <wp:positionV relativeFrom="paragraph">
+              <wp:posOffset>1207770</wp:posOffset>
+            </wp:positionV>
+            <wp:extent cx="3272790" cy="2177415"/>
+            <wp:effectExtent l="14287" t="4763" r="18098" b="37147"/>
+            <wp:wrapTight wrapText="bothSides">
+              <wp:wrapPolygon edited="0">
+                <wp:start x="-31" y="20797"/>
+                <wp:lineTo x="94" y="20797"/>
+                <wp:lineTo x="1980" y="21742"/>
+                <wp:lineTo x="20211" y="21742"/>
+                <wp:lineTo x="21719" y="20986"/>
+                <wp:lineTo x="21719" y="765"/>
+                <wp:lineTo x="20211" y="9"/>
+                <wp:lineTo x="-31" y="9"/>
+                <wp:lineTo x="-31" y="765"/>
+                <wp:lineTo x="-31" y="20797"/>
+              </wp:wrapPolygon>
+            </wp:wrapTight>
+            <wp:docPr id="7" name="Picture 7"/>
+            <wp:cNvGraphicFramePr>
+              <a:graphicFrameLocks xmlns:a="http://schemas.openxmlformats.org/drawingml/2006/main" noChangeAspect="1"/>
+            </wp:cNvGraphicFramePr>
+            <a:graphic xmlns:a="http://schemas.openxmlformats.org/drawingml/2006/main">
+              <a:graphicData uri="http://schemas.openxmlformats.org/drawingml/2006/picture">
+                <pic:pic xmlns:pic="http://schemas.openxmlformats.org/drawingml/2006/picture">
+                  <pic:nvPicPr>
+                    <pic:cNvPr id="7" name="pcbs.jpg"/>
+                    <pic:cNvPicPr/>
+                  </pic:nvPicPr>
+                  <pic:blipFill rotWithShape="1">
+                    <a:blip r:embed="rId12" cstate="print">
+                      <a:extLst>
+                        <a:ext uri="{BEBA8EAE-BF5A-486C-A8C5-ECC9F3942E4B}">
+                          <a14:imgProps xmlns:a14="http://schemas.microsoft.com/office/drawing/2010/main">
+                            <a14:imgLayer r:embed="rId13">
+                              <a14:imgEffect>
+                                <a14:brightnessContrast bright="27000"/>
+                              </a14:imgEffect>
+                            </a14:imgLayer>
+                          </a14:imgProps>
+                        </a:ext>
+                        <a:ext uri="{28A0092B-C50C-407E-A947-70E740481C1C}">
+                          <a14:useLocalDpi xmlns:a14="http://schemas.microsoft.com/office/drawing/2010/main" val="0"/>
+                        </a:ext>
+                      </a:extLst>
+                    </a:blip>
+                    <a:srcRect l="19252" r="11278"/>
+                    <a:stretch/>
+                  </pic:blipFill>
+                  <pic:spPr bwMode="auto">
+                    <a:xfrm rot="5400000">
+                      <a:off x="0" y="0"/>
+                      <a:ext cx="3272790" cy="2177415"/>
+                    </a:xfrm>
+                    <a:prstGeom prst="roundRect">
+                      <a:avLst>
+                        <a:gd name="adj" fmla="val 8594"/>
+                      </a:avLst>
+                    </a:prstGeom>
+                    <a:solidFill>
+                      <a:srgbClr val="FFFFFF">
+                        <a:shade val="85000"/>
+                      </a:srgbClr>
+                    </a:solidFill>
+                    <a:ln>
+                      <a:noFill/>
+                    </a:ln>
+                    <a:effectLst>
+                      <a:reflection blurRad="12700" stA="0" endPos="28000" dist="5000" dir="5400000" sy="-100000" algn="bl" rotWithShape="0"/>
+                    </a:effectLst>
+                    <a:extLst>
+                      <a:ext uri="{53640926-AAD7-44D8-BBD7-CCE9431645EC}">
+                        <a14:shadowObscured xmlns:a14="http://schemas.microsoft.com/office/drawing/2010/main"/>
+                      </a:ext>
+                    </a:extLst>
+                  </pic:spPr>
+                </pic:pic>
+              </a:graphicData>
+            </a:graphic>
+            <wp14:sizeRelH relativeFrom="margin">
+              <wp14:pctWidth>0</wp14:pctWidth>
+            </wp14:sizeRelH>
+            <wp14:sizeRelV relativeFrom="margin">
+              <wp14:pctHeight>0</wp14:pctHeight>
+            </wp14:sizeRelV>
+          </wp:anchor>
+        </w:drawing>
+      </w:r>
+      <w:r>
+        <w:rPr>
+          <w:rFonts w:ascii="Times New Roman" w:hAnsi="Times New Roman"/>
+          <w:sz w:val="24"/>
+          <w:szCs w:val="24"/>
+        </w:rPr>
+        <w:t>While the power supply may not be the most exciting aspect of your electronic projects it is a crucial and foundational component. Poor power supply design can lead to intermittent circuit problems, premature circuit failures</w:t>
+      </w:r>
+      <w:r>
+        <w:rPr>
+          <w:rFonts w:ascii="Times New Roman" w:hAnsi="Times New Roman"/>
+          <w:sz w:val="24"/>
+          <w:szCs w:val="24"/>
+        </w:rPr>
+        <w:t xml:space="preserve">, and </w:t>
+      </w:r>
+      <w:r>
+        <w:rPr>
+          <w:rFonts w:ascii="Times New Roman" w:hAnsi="Times New Roman"/>
+          <w:sz w:val="24"/>
+          <w:szCs w:val="24"/>
+        </w:rPr>
+        <w:t xml:space="preserve">worst of all </w:t>
+      </w:r>
+      <w:r>
+        <w:rPr>
+          <w:rFonts w:ascii="Times New Roman" w:hAnsi="Times New Roman"/>
+          <w:sz w:val="24"/>
+          <w:szCs w:val="24"/>
+        </w:rPr>
+        <w:t>frustration</w:t>
       </w:r>
       <w:r>
         <w:rPr>
@@ -885,15 +1761,137 @@
           <w:sz w:val="24"/>
           <w:szCs w:val="24"/>
         </w:rPr>
-        <w:t xml:space="preserve">The Breadboard Power Supply will give you the ability to safely build and test circuits when you do not have access to a proper benchtop power supply. This small project will also expose you to the skills and tools needed for developing a finished PCB. Even if you have a dedicated Laboratory DC Power Supply in your home maker space, you can apply what you learn and build dedicated power supplies for your current and future electronic projects. </w:t>
-      </w:r>
-      <w:r>
-        <w:rPr>
-          <w:rFonts w:ascii="Times New Roman" w:hAnsi="Times New Roman"/>
-          <w:sz w:val="24"/>
-          <w:szCs w:val="24"/>
-        </w:rPr>
-        <w:br w:type="page"/>
+        <w:t>The Breadboard Power Supply will give you the ability to safely build and test circuits</w:t>
+      </w:r>
+      <w:r>
+        <w:rPr>
+          <w:rFonts w:ascii="Times New Roman" w:hAnsi="Times New Roman"/>
+          <w:sz w:val="24"/>
+          <w:szCs w:val="24"/>
+        </w:rPr>
+        <w:t>.</w:t>
+      </w:r>
+      <w:r>
+        <w:rPr>
+          <w:rFonts w:ascii="Times New Roman" w:hAnsi="Times New Roman"/>
+          <w:sz w:val="24"/>
+          <w:szCs w:val="24"/>
+        </w:rPr>
+        <w:t xml:space="preserve"> This small project will also </w:t>
+      </w:r>
+      <w:r>
+        <w:rPr>
+          <w:rFonts w:ascii="Times New Roman" w:hAnsi="Times New Roman"/>
+          <w:sz w:val="24"/>
+          <w:szCs w:val="24"/>
+        </w:rPr>
+        <w:t xml:space="preserve">help you develop your soldering skills and </w:t>
+      </w:r>
+      <w:r>
+        <w:rPr>
+          <w:rFonts w:ascii="Times New Roman" w:hAnsi="Times New Roman"/>
+          <w:sz w:val="24"/>
+          <w:szCs w:val="24"/>
+        </w:rPr>
+        <w:t xml:space="preserve">expose you to the </w:t>
+      </w:r>
+      <w:r>
+        <w:rPr>
+          <w:rFonts w:ascii="Times New Roman" w:hAnsi="Times New Roman"/>
+          <w:sz w:val="24"/>
+          <w:szCs w:val="24"/>
+        </w:rPr>
+        <w:t>circuit and PCB development process.</w:t>
+      </w:r>
+      <w:r>
+        <w:rPr>
+          <w:rFonts w:ascii="Times New Roman" w:hAnsi="Times New Roman"/>
+          <w:sz w:val="24"/>
+          <w:szCs w:val="24"/>
+        </w:rPr>
+        <w:t xml:space="preserve"> </w:t>
+      </w:r>
+      <w:r>
+        <w:rPr>
+          <w:rFonts w:ascii="Times New Roman" w:hAnsi="Times New Roman"/>
+          <w:sz w:val="24"/>
+          <w:szCs w:val="24"/>
+        </w:rPr>
+        <w:t xml:space="preserve">Learning how </w:t>
+      </w:r>
+      <w:r>
+        <w:rPr>
+          <w:rFonts w:ascii="Times New Roman" w:hAnsi="Times New Roman"/>
+          <w:sz w:val="24"/>
+          <w:szCs w:val="24"/>
+        </w:rPr>
+        <w:t>to safely design and build</w:t>
+      </w:r>
+      <w:r>
+        <w:rPr>
+          <w:rFonts w:ascii="Times New Roman" w:hAnsi="Times New Roman"/>
+          <w:sz w:val="24"/>
+          <w:szCs w:val="24"/>
+        </w:rPr>
+        <w:t xml:space="preserve"> dedicated power supplies </w:t>
+      </w:r>
+      <w:r>
+        <w:rPr>
+          <w:rFonts w:ascii="Times New Roman" w:hAnsi="Times New Roman"/>
+          <w:sz w:val="24"/>
+          <w:szCs w:val="24"/>
+        </w:rPr>
+        <w:t xml:space="preserve">will </w:t>
+      </w:r>
+      <w:proofErr w:type="gramStart"/>
+      <w:r>
+        <w:rPr>
+          <w:rFonts w:ascii="Times New Roman" w:hAnsi="Times New Roman"/>
+          <w:sz w:val="24"/>
+          <w:szCs w:val="24"/>
+        </w:rPr>
+        <w:t>bring  life</w:t>
+      </w:r>
+      <w:proofErr w:type="gramEnd"/>
+      <w:r>
+        <w:rPr>
+          <w:rFonts w:ascii="Times New Roman" w:hAnsi="Times New Roman"/>
+          <w:sz w:val="24"/>
+          <w:szCs w:val="24"/>
+        </w:rPr>
+        <w:t xml:space="preserve"> </w:t>
+      </w:r>
+      <w:r>
+        <w:rPr>
+          <w:rFonts w:ascii="Times New Roman" w:hAnsi="Times New Roman"/>
+          <w:sz w:val="24"/>
+          <w:szCs w:val="24"/>
+        </w:rPr>
+        <w:t xml:space="preserve">to </w:t>
+      </w:r>
+      <w:r>
+        <w:rPr>
+          <w:rFonts w:ascii="Times New Roman" w:hAnsi="Times New Roman"/>
+          <w:sz w:val="24"/>
+          <w:szCs w:val="24"/>
+        </w:rPr>
+        <w:t xml:space="preserve">your </w:t>
+      </w:r>
+      <w:r>
+        <w:rPr>
+          <w:rFonts w:ascii="Times New Roman" w:hAnsi="Times New Roman"/>
+          <w:sz w:val="24"/>
+          <w:szCs w:val="24"/>
+        </w:rPr>
+        <w:t xml:space="preserve">current and </w:t>
+      </w:r>
+      <w:r>
+        <w:rPr>
+          <w:rFonts w:ascii="Times New Roman" w:hAnsi="Times New Roman"/>
+          <w:sz w:val="24"/>
+          <w:szCs w:val="24"/>
+        </w:rPr>
+        <w:t xml:space="preserve">future electronic projects. </w:t>
       </w:r>
     </w:p>
     <w:p>
@@ -939,44 +1937,65 @@
           <w:szCs w:val="24"/>
         </w:rPr>
       </w:pPr>
-      <w:r>
-        <w:rPr>
-          <w:rFonts w:ascii="Times New Roman" w:hAnsi="Times New Roman"/>
-          <w:sz w:val="24"/>
-          <w:szCs w:val="24"/>
-        </w:rPr>
-        <w:t>The Problem</w:t>
-      </w:r>
-      <w:r>
-        <w:rPr>
-          <w:rFonts w:ascii="Times New Roman" w:hAnsi="Times New Roman"/>
-          <w:sz w:val="24"/>
-          <w:szCs w:val="24"/>
+    </w:p>
+    <w:p>
+      <w:pPr>
+        <w:spacing w:after="0"/>
+        <w:jc w:val="center"/>
+        <w:rPr>
+          <w:rFonts w:ascii="Times New Roman" w:hAnsi="Times New Roman"/>
+          <w:sz w:val="24"/>
+          <w:szCs w:val="24"/>
+        </w:rPr>
+      </w:pPr>
+    </w:p>
+    <w:p>
+      <w:pPr>
+        <w:spacing w:after="0"/>
+        <w:jc w:val="center"/>
+        <w:rPr>
+          <w:rFonts w:ascii="Times New Roman" w:hAnsi="Times New Roman"/>
+          <w:b/>
+          <w:sz w:val="28"/>
+          <w:szCs w:val="28"/>
+        </w:rPr>
+      </w:pPr>
+      <w:r>
+        <w:rPr>
+          <w:rFonts w:ascii="Times New Roman" w:hAnsi="Times New Roman"/>
+          <w:b/>
+          <w:sz w:val="28"/>
+          <w:szCs w:val="28"/>
+        </w:rPr>
+        <w:t>A</w:t>
+      </w:r>
+      <w:r>
+        <w:rPr>
+          <w:rFonts w:ascii="Times New Roman" w:hAnsi="Times New Roman"/>
+          <w:b/>
+          <w:sz w:val="28"/>
+          <w:szCs w:val="28"/>
+        </w:rPr>
+        <w:t xml:space="preserve"> Problem</w:t>
+      </w:r>
+      <w:r>
+        <w:rPr>
+          <w:rFonts w:ascii="Times New Roman" w:hAnsi="Times New Roman"/>
+          <w:b/>
+          <w:sz w:val="28"/>
+          <w:szCs w:val="28"/>
         </w:rPr>
         <w:t xml:space="preserve"> </w:t>
       </w:r>
-    </w:p>
-    <w:p>
-      <w:pPr>
-        <w:spacing w:after="0"/>
-        <w:jc w:val="center"/>
-        <w:rPr>
-          <w:rFonts w:ascii="Times New Roman" w:hAnsi="Times New Roman"/>
-          <w:sz w:val="24"/>
-          <w:szCs w:val="24"/>
-        </w:rPr>
-      </w:pPr>
-    </w:p>
-    <w:p>
-      <w:pPr>
-        <w:spacing w:after="0"/>
-        <w:jc w:val="center"/>
-        <w:rPr>
-          <w:rFonts w:ascii="Times New Roman" w:hAnsi="Times New Roman"/>
-          <w:sz w:val="24"/>
-          <w:szCs w:val="24"/>
-        </w:rPr>
-      </w:pPr>
+      <w:r>
+        <w:rPr>
+          <w:rFonts w:ascii="Times New Roman" w:hAnsi="Times New Roman"/>
+          <w:b/>
+          <w:sz w:val="28"/>
+          <w:szCs w:val="28"/>
+        </w:rPr>
+        <w:t>named Covid</w:t>
+      </w:r>
     </w:p>
     <w:p>
       <w:pPr>
@@ -1016,25 +2035,87 @@
           <w:sz w:val="24"/>
           <w:szCs w:val="24"/>
         </w:rPr>
-        <w:t xml:space="preserve">During </w:t>
-      </w:r>
-      <w:proofErr w:type="spellStart"/>
-      <w:r>
-        <w:rPr>
-          <w:rFonts w:ascii="Times New Roman" w:hAnsi="Times New Roman"/>
-          <w:sz w:val="24"/>
-          <w:szCs w:val="24"/>
-        </w:rPr>
-        <w:t>Covid</w:t>
-      </w:r>
-      <w:proofErr w:type="spellEnd"/>
-      <w:r>
-        <w:rPr>
-          <w:rFonts w:ascii="Times New Roman" w:hAnsi="Times New Roman"/>
-          <w:sz w:val="24"/>
-          <w:szCs w:val="24"/>
-        </w:rPr>
-        <w:t xml:space="preserve"> students were required to do online at home learning. This is problematic for most electronics students due to the fact that they lost access to Laboratory Bench Test Equipment and the direct supervision of </w:t>
+        <w:t xml:space="preserve">Besides the pandemic, </w:t>
+      </w:r>
+      <w:r>
+        <w:rPr>
+          <w:rFonts w:ascii="Times New Roman" w:hAnsi="Times New Roman"/>
+          <w:sz w:val="24"/>
+          <w:szCs w:val="24"/>
+        </w:rPr>
+        <w:t xml:space="preserve">Covid </w:t>
+      </w:r>
+      <w:r>
+        <w:rPr>
+          <w:rFonts w:ascii="Times New Roman" w:hAnsi="Times New Roman"/>
+          <w:sz w:val="24"/>
+          <w:szCs w:val="24"/>
+        </w:rPr>
+        <w:t>created a</w:t>
+      </w:r>
+      <w:r>
+        <w:rPr>
+          <w:rFonts w:ascii="Times New Roman" w:hAnsi="Times New Roman"/>
+          <w:sz w:val="24"/>
+          <w:szCs w:val="24"/>
+        </w:rPr>
+        <w:t>n instant</w:t>
+      </w:r>
+      <w:r>
+        <w:rPr>
+          <w:rFonts w:ascii="Times New Roman" w:hAnsi="Times New Roman"/>
+          <w:sz w:val="24"/>
+          <w:szCs w:val="24"/>
+        </w:rPr>
+        <w:t xml:space="preserve"> demand for </w:t>
+      </w:r>
+      <w:r>
+        <w:rPr>
+          <w:rFonts w:ascii="Times New Roman" w:hAnsi="Times New Roman"/>
+          <w:sz w:val="24"/>
+          <w:szCs w:val="24"/>
+        </w:rPr>
+        <w:t xml:space="preserve">online at home learning. </w:t>
+      </w:r>
+      <w:r>
+        <w:rPr>
+          <w:rFonts w:ascii="Times New Roman" w:hAnsi="Times New Roman"/>
+          <w:sz w:val="24"/>
+          <w:szCs w:val="24"/>
+        </w:rPr>
+        <w:t>Suddenly</w:t>
+      </w:r>
+      <w:r>
+        <w:rPr>
+          <w:rFonts w:ascii="Times New Roman" w:hAnsi="Times New Roman"/>
+          <w:sz w:val="24"/>
+          <w:szCs w:val="24"/>
+        </w:rPr>
+        <w:t xml:space="preserve"> electronics students </w:t>
+      </w:r>
+      <w:r>
+        <w:rPr>
+          <w:rFonts w:ascii="Times New Roman" w:hAnsi="Times New Roman"/>
+          <w:sz w:val="24"/>
+          <w:szCs w:val="24"/>
+        </w:rPr>
+        <w:t xml:space="preserve">everywhere </w:t>
+      </w:r>
+      <w:r>
+        <w:rPr>
+          <w:rFonts w:ascii="Times New Roman" w:hAnsi="Times New Roman"/>
+          <w:sz w:val="24"/>
+          <w:szCs w:val="24"/>
+        </w:rPr>
+        <w:t xml:space="preserve">lost </w:t>
+      </w:r>
+      <w:r>
+        <w:rPr>
+          <w:rFonts w:ascii="Times New Roman" w:hAnsi="Times New Roman"/>
+          <w:sz w:val="24"/>
+          <w:szCs w:val="24"/>
+        </w:rPr>
+        <w:t xml:space="preserve">access to Laboratory Bench Test Equipment and the direct supervision of </w:t>
       </w:r>
       <w:r>
         <w:rPr>
@@ -1058,23 +2139,31 @@
           <w:sz w:val="24"/>
           <w:szCs w:val="24"/>
         </w:rPr>
-        <w:t xml:space="preserve">You can now purchase relatively </w:t>
-      </w:r>
-      <w:r>
-        <w:rPr>
-          <w:rFonts w:ascii="Times New Roman" w:hAnsi="Times New Roman"/>
-          <w:sz w:val="24"/>
-          <w:szCs w:val="24"/>
-        </w:rPr>
-        <w:t>low-cost</w:t>
-      </w:r>
-      <w:r>
-        <w:rPr>
-          <w:rFonts w:ascii="Times New Roman" w:hAnsi="Times New Roman"/>
-          <w:sz w:val="24"/>
-          <w:szCs w:val="24"/>
-        </w:rPr>
-        <w:t xml:space="preserve"> oscilloscopes, function generators, and laboratory DC power supplies for your home maker space and I encourage advanced students to acquire these tools</w:t>
+        <w:t>Modestly priced</w:t>
+      </w:r>
+      <w:r>
+        <w:rPr>
+          <w:rFonts w:ascii="Times New Roman" w:hAnsi="Times New Roman"/>
+          <w:sz w:val="24"/>
+          <w:szCs w:val="24"/>
+        </w:rPr>
+        <w:t xml:space="preserve"> oscilloscopes, function generators, and laboratory DC power supplies </w:t>
+      </w:r>
+      <w:r>
+        <w:rPr>
+          <w:rFonts w:ascii="Times New Roman" w:hAnsi="Times New Roman"/>
+          <w:sz w:val="24"/>
+          <w:szCs w:val="24"/>
+        </w:rPr>
+        <w:t xml:space="preserve">exist </w:t>
+      </w:r>
+      <w:r>
+        <w:rPr>
+          <w:rFonts w:ascii="Times New Roman" w:hAnsi="Times New Roman"/>
+          <w:sz w:val="24"/>
+          <w:szCs w:val="24"/>
+        </w:rPr>
+        <w:t>and I encourage advanced students to acquire these tools</w:t>
       </w:r>
       <w:r>
         <w:rPr>
@@ -1106,39 +2195,127 @@
           <w:sz w:val="24"/>
           <w:szCs w:val="24"/>
         </w:rPr>
-        <w:t xml:space="preserve">the beginning student </w:t>
-      </w:r>
-      <w:r>
-        <w:rPr>
-          <w:rFonts w:ascii="Times New Roman" w:hAnsi="Times New Roman"/>
-          <w:sz w:val="24"/>
-          <w:szCs w:val="24"/>
-        </w:rPr>
-        <w:t>will not likely have access to these tools at home</w:t>
-      </w:r>
-      <w:r>
-        <w:rPr>
-          <w:rFonts w:ascii="Times New Roman" w:hAnsi="Times New Roman"/>
-          <w:sz w:val="24"/>
-          <w:szCs w:val="24"/>
-        </w:rPr>
-        <w:t xml:space="preserve"> and for them the Breadboard PS along with a DMM will provide a </w:t>
-      </w:r>
-      <w:r>
-        <w:rPr>
-          <w:rFonts w:ascii="Times New Roman" w:hAnsi="Times New Roman"/>
-          <w:sz w:val="24"/>
-          <w:szCs w:val="24"/>
-        </w:rPr>
-        <w:t xml:space="preserve">basic and </w:t>
-      </w:r>
-      <w:r>
-        <w:rPr>
-          <w:rFonts w:ascii="Times New Roman" w:hAnsi="Times New Roman"/>
-          <w:sz w:val="24"/>
-          <w:szCs w:val="24"/>
-        </w:rPr>
-        <w:t>safe at home circuit prototyping power supply</w:t>
+        <w:t xml:space="preserve">the </w:t>
+      </w:r>
+      <w:r>
+        <w:rPr>
+          <w:rFonts w:ascii="Times New Roman" w:hAnsi="Times New Roman"/>
+          <w:sz w:val="24"/>
+          <w:szCs w:val="24"/>
+        </w:rPr>
+        <w:t>intro</w:t>
+      </w:r>
+      <w:r>
+        <w:rPr>
+          <w:rFonts w:ascii="Times New Roman" w:hAnsi="Times New Roman"/>
+          <w:sz w:val="24"/>
+          <w:szCs w:val="24"/>
+        </w:rPr>
+        <w:t xml:space="preserve">ductory </w:t>
+      </w:r>
+      <w:r>
+        <w:rPr>
+          <w:rFonts w:ascii="Times New Roman" w:hAnsi="Times New Roman"/>
+          <w:sz w:val="24"/>
+          <w:szCs w:val="24"/>
+        </w:rPr>
+        <w:t xml:space="preserve">student </w:t>
+      </w:r>
+      <w:r>
+        <w:rPr>
+          <w:rFonts w:ascii="Times New Roman" w:hAnsi="Times New Roman"/>
+          <w:sz w:val="24"/>
+          <w:szCs w:val="24"/>
+        </w:rPr>
+        <w:t xml:space="preserve">will not likely have access to these </w:t>
+      </w:r>
+      <w:r>
+        <w:rPr>
+          <w:rFonts w:ascii="Times New Roman" w:hAnsi="Times New Roman"/>
+          <w:sz w:val="24"/>
+          <w:szCs w:val="24"/>
+        </w:rPr>
+        <w:t>type of</w:t>
+      </w:r>
+      <w:r>
+        <w:rPr>
+          <w:rFonts w:ascii="Times New Roman" w:hAnsi="Times New Roman"/>
+          <w:sz w:val="24"/>
+          <w:szCs w:val="24"/>
+        </w:rPr>
+        <w:t xml:space="preserve"> </w:t>
+      </w:r>
+      <w:r>
+        <w:rPr>
+          <w:rFonts w:ascii="Times New Roman" w:hAnsi="Times New Roman"/>
+          <w:sz w:val="24"/>
+          <w:szCs w:val="24"/>
+        </w:rPr>
+        <w:t>tools at home</w:t>
+      </w:r>
+      <w:r>
+        <w:rPr>
+          <w:rFonts w:ascii="Times New Roman" w:hAnsi="Times New Roman"/>
+          <w:sz w:val="24"/>
+          <w:szCs w:val="24"/>
+        </w:rPr>
+        <w:t xml:space="preserve"> and for them the Breadboard PS along with a DMM will provide a</w:t>
+      </w:r>
+      <w:r>
+        <w:rPr>
+          <w:rFonts w:ascii="Times New Roman" w:hAnsi="Times New Roman"/>
+          <w:sz w:val="24"/>
+          <w:szCs w:val="24"/>
+        </w:rPr>
+        <w:t>,</w:t>
+      </w:r>
+      <w:r>
+        <w:rPr>
+          <w:rFonts w:ascii="Times New Roman" w:hAnsi="Times New Roman"/>
+          <w:sz w:val="24"/>
+          <w:szCs w:val="24"/>
+        </w:rPr>
+        <w:t xml:space="preserve"> affordable</w:t>
+      </w:r>
+      <w:r>
+        <w:rPr>
+          <w:rFonts w:ascii="Times New Roman" w:hAnsi="Times New Roman"/>
+          <w:sz w:val="24"/>
+          <w:szCs w:val="24"/>
+        </w:rPr>
+        <w:t xml:space="preserve"> and </w:t>
+      </w:r>
+      <w:r>
+        <w:rPr>
+          <w:rFonts w:ascii="Times New Roman" w:hAnsi="Times New Roman"/>
+          <w:sz w:val="24"/>
+          <w:szCs w:val="24"/>
+        </w:rPr>
+        <w:t>safe</w:t>
+      </w:r>
+      <w:r>
+        <w:rPr>
+          <w:rFonts w:ascii="Times New Roman" w:hAnsi="Times New Roman"/>
+          <w:sz w:val="24"/>
+          <w:szCs w:val="24"/>
+        </w:rPr>
+        <w:t>,</w:t>
+      </w:r>
+      <w:r>
+        <w:rPr>
+          <w:rFonts w:ascii="Times New Roman" w:hAnsi="Times New Roman"/>
+          <w:sz w:val="24"/>
+          <w:szCs w:val="24"/>
+        </w:rPr>
+        <w:t xml:space="preserve"> at home circuit prototyping </w:t>
+      </w:r>
+      <w:r>
+        <w:rPr>
+          <w:rFonts w:ascii="Times New Roman" w:hAnsi="Times New Roman"/>
+          <w:sz w:val="24"/>
+          <w:szCs w:val="24"/>
+        </w:rPr>
+        <w:t>opportunity</w:t>
       </w:r>
       <w:r>
         <w:rPr>
@@ -1159,203 +2336,13 @@
     </w:p>
     <w:p>
       <w:pPr>
-        <w:spacing w:after="0" w:line="480" w:lineRule="auto"/>
-        <w:rPr>
-          <w:rFonts w:ascii="Times New Roman" w:hAnsi="Times New Roman"/>
-          <w:sz w:val="24"/>
-          <w:szCs w:val="24"/>
-        </w:rPr>
-      </w:pPr>
-      <w:r>
-        <w:rPr>
-          <w:rFonts w:ascii="Times New Roman" w:hAnsi="Times New Roman"/>
-          <w:sz w:val="24"/>
-          <w:szCs w:val="24"/>
-        </w:rPr>
-        <w:t xml:space="preserve">The problem defined: </w:t>
-      </w:r>
-    </w:p>
-    <w:p>
-      <w:pPr>
-        <w:pStyle w:val="ListParagraph"/>
-        <w:numPr>
-          <w:ilvl w:val="0"/>
-          <w:numId w:val="1"/>
-        </w:numPr>
-        <w:spacing w:after="0" w:line="480" w:lineRule="auto"/>
-        <w:rPr>
-          <w:rFonts w:ascii="Times New Roman" w:hAnsi="Times New Roman"/>
-          <w:sz w:val="24"/>
-          <w:szCs w:val="24"/>
-        </w:rPr>
-      </w:pPr>
-      <w:r>
-        <w:rPr>
-          <w:rFonts w:ascii="Times New Roman" w:hAnsi="Times New Roman"/>
-          <w:sz w:val="24"/>
-          <w:szCs w:val="24"/>
-        </w:rPr>
-        <w:t>Access - s</w:t>
-      </w:r>
-      <w:r>
-        <w:rPr>
-          <w:rFonts w:ascii="Times New Roman" w:hAnsi="Times New Roman"/>
-          <w:sz w:val="24"/>
-          <w:szCs w:val="24"/>
-        </w:rPr>
-        <w:t xml:space="preserve">tudents do not have access to home power supplies. </w:t>
-      </w:r>
-    </w:p>
-    <w:p>
-      <w:pPr>
-        <w:pStyle w:val="ListParagraph"/>
-        <w:numPr>
-          <w:ilvl w:val="0"/>
-          <w:numId w:val="1"/>
-        </w:numPr>
-        <w:spacing w:after="0" w:line="480" w:lineRule="auto"/>
-        <w:rPr>
-          <w:rFonts w:ascii="Times New Roman" w:hAnsi="Times New Roman"/>
-          <w:sz w:val="24"/>
-          <w:szCs w:val="24"/>
-        </w:rPr>
-      </w:pPr>
-      <w:r>
-        <w:rPr>
-          <w:rFonts w:ascii="Times New Roman" w:hAnsi="Times New Roman"/>
-          <w:sz w:val="24"/>
-          <w:szCs w:val="24"/>
-        </w:rPr>
-        <w:t>Safety - d</w:t>
-      </w:r>
-      <w:r>
-        <w:rPr>
-          <w:rFonts w:ascii="Times New Roman" w:hAnsi="Times New Roman"/>
-          <w:sz w:val="24"/>
-          <w:szCs w:val="24"/>
-        </w:rPr>
-        <w:t xml:space="preserve">ue to the lack of direct instructor supervision, an at home power supply will need to be as safe as possible. </w:t>
-      </w:r>
-    </w:p>
-    <w:p>
-      <w:pPr>
-        <w:pStyle w:val="ListParagraph"/>
-        <w:numPr>
-          <w:ilvl w:val="0"/>
-          <w:numId w:val="1"/>
-        </w:numPr>
-        <w:spacing w:after="0" w:line="480" w:lineRule="auto"/>
-        <w:rPr>
-          <w:rFonts w:ascii="Times New Roman" w:hAnsi="Times New Roman"/>
-          <w:sz w:val="24"/>
-          <w:szCs w:val="24"/>
-        </w:rPr>
-      </w:pPr>
-      <w:r>
-        <w:rPr>
-          <w:rFonts w:ascii="Times New Roman" w:hAnsi="Times New Roman"/>
-          <w:sz w:val="24"/>
-          <w:szCs w:val="24"/>
-        </w:rPr>
-        <w:t xml:space="preserve">Cost - cost is always </w:t>
-      </w:r>
-      <w:r>
-        <w:rPr>
-          <w:rFonts w:ascii="Times New Roman" w:hAnsi="Times New Roman"/>
-          <w:sz w:val="24"/>
-          <w:szCs w:val="24"/>
-        </w:rPr>
-        <w:t>a</w:t>
-      </w:r>
-      <w:r>
-        <w:rPr>
-          <w:rFonts w:ascii="Times New Roman" w:hAnsi="Times New Roman"/>
-          <w:sz w:val="24"/>
-          <w:szCs w:val="24"/>
-        </w:rPr>
-        <w:t xml:space="preserve"> </w:t>
-      </w:r>
-      <w:r>
-        <w:rPr>
-          <w:rFonts w:ascii="Times New Roman" w:hAnsi="Times New Roman"/>
-          <w:sz w:val="24"/>
-          <w:szCs w:val="24"/>
-        </w:rPr>
-        <w:t>factor</w:t>
-      </w:r>
-      <w:r>
-        <w:rPr>
-          <w:rFonts w:ascii="Times New Roman" w:hAnsi="Times New Roman"/>
-          <w:sz w:val="24"/>
-          <w:szCs w:val="24"/>
-        </w:rPr>
-        <w:t>.</w:t>
-      </w:r>
-    </w:p>
-    <w:p>
-      <w:pPr>
-        <w:spacing w:after="0"/>
-        <w:rPr>
-          <w:rFonts w:ascii="Times New Roman" w:hAnsi="Times New Roman"/>
-          <w:sz w:val="24"/>
-          <w:szCs w:val="24"/>
-        </w:rPr>
-      </w:pPr>
-    </w:p>
-    <w:p>
-      <w:pPr>
-        <w:spacing w:after="0"/>
-        <w:rPr>
-          <w:rFonts w:ascii="Times New Roman" w:hAnsi="Times New Roman"/>
-          <w:sz w:val="24"/>
-          <w:szCs w:val="24"/>
-        </w:rPr>
-      </w:pPr>
-      <w:r>
-        <w:rPr>
-          <w:rFonts w:ascii="Times New Roman" w:hAnsi="Times New Roman"/>
-          <w:sz w:val="24"/>
-          <w:szCs w:val="24"/>
-        </w:rPr>
-        <w:t xml:space="preserve">The Solution is the DC to DC Breadboard power supply.  </w:t>
-      </w:r>
-    </w:p>
-    <w:p>
-      <w:pPr>
-        <w:pStyle w:val="ListParagraph"/>
-        <w:spacing w:after="0" w:line="480" w:lineRule="auto"/>
-        <w:ind w:left="1440"/>
-        <w:rPr>
-          <w:rFonts w:ascii="Times New Roman" w:hAnsi="Times New Roman"/>
-          <w:sz w:val="24"/>
-          <w:szCs w:val="24"/>
-        </w:rPr>
-      </w:pPr>
-      <w:r>
-        <w:rPr>
-          <w:rFonts w:ascii="Times New Roman" w:hAnsi="Times New Roman"/>
-          <w:sz w:val="24"/>
-          <w:szCs w:val="24"/>
-        </w:rPr>
-        <w:t xml:space="preserve"> </w:t>
-      </w:r>
-    </w:p>
-    <w:p>
-      <w:pPr>
-        <w:rPr>
-          <w:rFonts w:ascii="Times New Roman" w:hAnsi="Times New Roman"/>
-          <w:sz w:val="24"/>
-          <w:szCs w:val="24"/>
-        </w:rPr>
-      </w:pPr>
-      <w:r>
-        <w:rPr>
-          <w:rFonts w:ascii="Times New Roman" w:hAnsi="Times New Roman"/>
-          <w:sz w:val="24"/>
-          <w:szCs w:val="24"/>
-        </w:rPr>
-        <w:br w:type="page"/>
-      </w:r>
+        <w:spacing w:after="0"/>
+        <w:rPr>
+          <w:rFonts w:ascii="Times New Roman" w:hAnsi="Times New Roman"/>
+          <w:sz w:val="24"/>
+          <w:szCs w:val="24"/>
+        </w:rPr>
+      </w:pPr>
     </w:p>
     <w:p>
       <w:pPr>
@@ -1363,62 +2350,132 @@
         <w:jc w:val="center"/>
         <w:rPr>
           <w:rFonts w:ascii="Times New Roman" w:hAnsi="Times New Roman"/>
-          <w:sz w:val="24"/>
-          <w:szCs w:val="24"/>
-        </w:rPr>
-      </w:pPr>
-    </w:p>
-    <w:p>
-      <w:pPr>
-        <w:spacing w:after="0"/>
-        <w:jc w:val="center"/>
-        <w:rPr>
-          <w:rFonts w:ascii="Times New Roman" w:hAnsi="Times New Roman"/>
-          <w:sz w:val="24"/>
-          <w:szCs w:val="24"/>
-        </w:rPr>
-      </w:pPr>
-    </w:p>
-    <w:p>
-      <w:pPr>
-        <w:spacing w:after="0"/>
-        <w:jc w:val="center"/>
-        <w:rPr>
-          <w:rFonts w:ascii="Times New Roman" w:hAnsi="Times New Roman"/>
-          <w:sz w:val="24"/>
-          <w:szCs w:val="24"/>
-        </w:rPr>
-      </w:pPr>
-    </w:p>
-    <w:p>
-      <w:pPr>
-        <w:spacing w:after="0"/>
-        <w:jc w:val="center"/>
-        <w:rPr>
-          <w:rFonts w:ascii="Times New Roman" w:hAnsi="Times New Roman"/>
-          <w:sz w:val="24"/>
-          <w:szCs w:val="24"/>
-        </w:rPr>
-      </w:pPr>
-      <w:r>
-        <w:rPr>
-          <w:rFonts w:ascii="Times New Roman" w:hAnsi="Times New Roman"/>
-          <w:sz w:val="24"/>
-          <w:szCs w:val="24"/>
-        </w:rPr>
-        <w:t>Intro to Power Supplies</w:t>
-      </w:r>
-    </w:p>
-    <w:p>
-      <w:pPr>
-        <w:spacing w:after="0"/>
-        <w:jc w:val="center"/>
-        <w:rPr>
-          <w:rFonts w:ascii="Times New Roman" w:hAnsi="Times New Roman"/>
-          <w:sz w:val="24"/>
-          <w:szCs w:val="24"/>
-        </w:rPr>
-      </w:pPr>
+          <w:b/>
+          <w:sz w:val="28"/>
+          <w:szCs w:val="28"/>
+        </w:rPr>
+      </w:pPr>
+      <w:r>
+        <w:rPr>
+          <w:noProof/>
+        </w:rPr>
+        <w:lastRenderedPageBreak/>
+        <mc:AlternateContent>
+          <mc:Choice Requires="wps">
+            <w:drawing>
+              <wp:anchor distT="0" distB="0" distL="114300" distR="114300" simplePos="0" relativeHeight="251668480" behindDoc="0" locked="0" layoutInCell="1" allowOverlap="1" wp14:anchorId="167BDAEA" wp14:editId="2889F91C">
+                <wp:simplePos x="0" y="0"/>
+                <wp:positionH relativeFrom="margin">
+                  <wp:align>center</wp:align>
+                </wp:positionH>
+                <wp:positionV relativeFrom="paragraph">
+                  <wp:posOffset>3313430</wp:posOffset>
+                </wp:positionV>
+                <wp:extent cx="4826000" cy="635"/>
+                <wp:effectExtent l="0" t="0" r="0" b="0"/>
+                <wp:wrapTopAndBottom/>
+                <wp:docPr id="9" name="Text Box 9"/>
+                <wp:cNvGraphicFramePr/>
+                <a:graphic xmlns:a="http://schemas.openxmlformats.org/drawingml/2006/main">
+                  <a:graphicData uri="http://schemas.microsoft.com/office/word/2010/wordprocessingShape">
+                    <wps:wsp>
+                      <wps:cNvSpPr txBox="1"/>
+                      <wps:spPr>
+                        <a:xfrm>
+                          <a:off x="0" y="0"/>
+                          <a:ext cx="4826000" cy="635"/>
+                        </a:xfrm>
+                        <a:prstGeom prst="rect">
+                          <a:avLst/>
+                        </a:prstGeom>
+                        <a:solidFill>
+                          <a:prstClr val="white"/>
+                        </a:solidFill>
+                        <a:ln>
+                          <a:noFill/>
+                        </a:ln>
+                      </wps:spPr>
+                      <wps:txbx>
+                        <w:txbxContent>
+                          <w:p>
+                            <w:pPr>
+                              <w:pStyle w:val="Caption"/>
+                              <w:jc w:val="center"/>
+                              <w:rPr>
+                                <w:noProof/>
+                              </w:rPr>
+                            </w:pPr>
+                            <w:r>
+                              <w:t xml:space="preserve">Figure </w:t>
+                            </w:r>
+                            <w:fldSimple w:instr=" SEQ Figure \* ARABIC ">
+                              <w:r>
+                                <w:rPr>
+                                  <w:noProof/>
+                                </w:rPr>
+                                <w:t>4</w:t>
+                              </w:r>
+                            </w:fldSimple>
+                            <w:r>
+                              <w:t>.</w:t>
+                            </w:r>
+                            <w:r>
+                              <w:t xml:space="preserve"> Basic Unregulated Half-Wave Rectification</w:t>
+                            </w:r>
+                          </w:p>
+                        </w:txbxContent>
+                      </wps:txbx>
+                      <wps:bodyPr rot="0" spcFirstLastPara="0" vertOverflow="overflow" horzOverflow="overflow" vert="horz" wrap="square" lIns="0" tIns="0" rIns="0" bIns="0" numCol="1" spcCol="0" rtlCol="0" fromWordArt="0" anchor="t" anchorCtr="0" forceAA="0" compatLnSpc="1">
+                        <a:prstTxWarp prst="textNoShape">
+                          <a:avLst/>
+                        </a:prstTxWarp>
+                        <a:spAutoFit/>
+                      </wps:bodyPr>
+                    </wps:wsp>
+                  </a:graphicData>
+                </a:graphic>
+              </wp:anchor>
+            </w:drawing>
+          </mc:Choice>
+          <mc:Fallback>
+            <w:pict>
+              <v:shape w14:anchorId="167BDAEA" id="Text Box 9" o:spid="_x0000_s1029" type="#_x0000_t202" style="position:absolute;left:0;text-align:left;margin-left:0;margin-top:260.9pt;width:380pt;height:.05pt;z-index:251668480;visibility:visible;mso-wrap-style:square;mso-wrap-distance-left:9pt;mso-wrap-distance-top:0;mso-wrap-distance-right:9pt;mso-wrap-distance-bottom:0;mso-position-horizontal:center;mso-position-horizontal-relative:margin;mso-position-vertical:absolute;mso-position-vertical-relative:text;v-text-anchor:top" o:gfxdata="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" stroked="f">
+                <v:textbox style="mso-fit-shape-to-text:t" inset="0,0,0,0">
+                  <w:txbxContent>
+                    <w:p>
+                      <w:pPr>
+                        <w:pStyle w:val="Caption"/>
+                        <w:jc w:val="center"/>
+                        <w:rPr>
+                          <w:noProof/>
+                        </w:rPr>
+                      </w:pPr>
+                      <w:r>
+                        <w:t xml:space="preserve">Figure </w:t>
+                      </w:r>
+                      <w:fldSimple w:instr=" SEQ Figure \* ARABIC ">
+                        <w:r>
+                          <w:rPr>
+                            <w:noProof/>
+                          </w:rPr>
+                          <w:t>4</w:t>
+                        </w:r>
+                      </w:fldSimple>
+                      <w:r>
+                        <w:t>.</w:t>
+                      </w:r>
+                      <w:r>
+                        <w:t xml:space="preserve"> Basic Unregulated Half-Wave Rectification</w:t>
+                      </w:r>
+                    </w:p>
+                  </w:txbxContent>
+                </v:textbox>
+                <w10:wrap type="topAndBottom" anchorx="margin"/>
+              </v:shape>
+            </w:pict>
+          </mc:Fallback>
+        </mc:AlternateContent>
+      </w:r>
       <w:r>
         <w:rPr>
           <w:noProof/>
@@ -1430,10 +2487,10 @@
               <wp:align>center</wp:align>
             </wp:positionH>
             <wp:positionV relativeFrom="page">
-              <wp:posOffset>2025650</wp:posOffset>
+              <wp:posOffset>1587500</wp:posOffset>
             </wp:positionV>
             <wp:extent cx="4826000" cy="2705735"/>
-            <wp:effectExtent l="0" t="0" r="0" b="0"/>
+            <wp:effectExtent l="133350" t="114300" r="127000" b="170815"/>
             <wp:wrapTopAndBottom/>
             <wp:docPr id="1" name="Picture 1" descr="Fig 1. Basic Rectification">
               <a:extLst xmlns:a="http://schemas.openxmlformats.org/drawingml/2006/main">
@@ -1453,7 +2510,7 @@
                     <pic:cNvPicPr/>
                   </pic:nvPicPr>
                   <pic:blipFill>
-                    <a:blip r:embed="rId8">
+                    <a:blip r:embed="rId14">
                       <a:extLst>
                         <a:ext uri="{28A0092B-C50C-407E-A947-70E740481C1C}">
                           <a14:useLocalDpi xmlns:a14="http://schemas.microsoft.com/office/drawing/2010/main" val="0"/>
@@ -1472,6 +2529,36 @@
                     <a:prstGeom prst="rect">
                       <a:avLst/>
                     </a:prstGeom>
+                    <a:solidFill>
+                      <a:srgbClr val="FFFFFF">
+                        <a:shade val="85000"/>
+                      </a:srgbClr>
+                    </a:solidFill>
+                    <a:ln w="88900" cap="sq">
+                      <a:solidFill>
+                        <a:srgbClr val="FFFFFF"/>
+                      </a:solidFill>
+                      <a:miter lim="800000"/>
+                    </a:ln>
+                    <a:effectLst>
+                      <a:outerShdw blurRad="55000" dist="18000" dir="5400000" algn="tl" rotWithShape="0">
+                        <a:srgbClr val="000000">
+                          <a:alpha val="40000"/>
+                        </a:srgbClr>
+                      </a:outerShdw>
+                    </a:effectLst>
+                    <a:scene3d>
+                      <a:camera prst="orthographicFront"/>
+                      <a:lightRig rig="twoPt" dir="t">
+                        <a:rot lat="0" lon="0" rev="7200000"/>
+                      </a:lightRig>
+                    </a:scene3d>
+                    <a:sp3d>
+                      <a:bevelT w="25400" h="19050"/>
+                      <a:contourClr>
+                        <a:srgbClr val="FFFFFF"/>
+                      </a:contourClr>
+                    </a:sp3d>
                   </pic:spPr>
                 </pic:pic>
               </a:graphicData>
@@ -1479,29 +2566,399 @@
           </wp:anchor>
         </w:drawing>
       </w:r>
-    </w:p>
-    <w:p>
-      <w:pPr>
-        <w:spacing w:after="0"/>
-        <w:rPr>
-          <w:rFonts w:ascii="Times New Roman" w:hAnsi="Times New Roman"/>
-          <w:sz w:val="24"/>
-          <w:szCs w:val="24"/>
-        </w:rPr>
-      </w:pPr>
+      <w:r>
+        <w:rPr>
+          <w:rFonts w:ascii="Times New Roman" w:hAnsi="Times New Roman"/>
+          <w:b/>
+          <w:sz w:val="28"/>
+          <w:szCs w:val="28"/>
+        </w:rPr>
+        <w:t xml:space="preserve">Intro to </w:t>
+      </w:r>
+      <w:r>
+        <w:rPr>
+          <w:rFonts w:ascii="Times New Roman" w:hAnsi="Times New Roman"/>
+          <w:b/>
+          <w:sz w:val="28"/>
+          <w:szCs w:val="28"/>
+        </w:rPr>
+        <w:t xml:space="preserve">DC </w:t>
+      </w:r>
+      <w:r>
+        <w:rPr>
+          <w:rFonts w:ascii="Times New Roman" w:hAnsi="Times New Roman"/>
+          <w:b/>
+          <w:sz w:val="28"/>
+          <w:szCs w:val="28"/>
+        </w:rPr>
+        <w:t>Power Supplies</w:t>
+      </w:r>
+    </w:p>
+    <w:p>
+      <w:pPr>
+        <w:spacing w:after="0"/>
+        <w:jc w:val="center"/>
+        <w:rPr>
+          <w:rFonts w:ascii="Times New Roman" w:hAnsi="Times New Roman"/>
+          <w:sz w:val="24"/>
+          <w:szCs w:val="24"/>
+        </w:rPr>
+      </w:pPr>
+    </w:p>
+    <w:p>
+      <w:pPr>
+        <w:spacing w:after="0"/>
+        <w:jc w:val="center"/>
+        <w:rPr>
+          <w:rFonts w:ascii="Times New Roman" w:hAnsi="Times New Roman"/>
+          <w:sz w:val="24"/>
+          <w:szCs w:val="24"/>
+        </w:rPr>
+      </w:pPr>
+    </w:p>
+    <w:p>
+      <w:pPr>
+        <w:spacing w:after="0" w:line="480" w:lineRule="auto"/>
+        <w:ind w:firstLine="720"/>
+        <w:rPr>
+          <w:rFonts w:ascii="Times New Roman" w:hAnsi="Times New Roman"/>
+          <w:sz w:val="24"/>
+          <w:szCs w:val="24"/>
+        </w:rPr>
+      </w:pPr>
+      <w:r>
+        <w:rPr>
+          <w:rFonts w:ascii="Times New Roman" w:hAnsi="Times New Roman"/>
+          <w:sz w:val="24"/>
+          <w:szCs w:val="24"/>
+        </w:rPr>
+        <w:tab/>
+      </w:r>
+      <w:r>
+        <w:rPr>
+          <w:rFonts w:ascii="Times New Roman" w:hAnsi="Times New Roman"/>
+          <w:sz w:val="24"/>
+          <w:szCs w:val="24"/>
+        </w:rPr>
+        <w:t xml:space="preserve">The wall outlet at your house is 120-volt rms. 120vrms is dangerous. The protection circuit breaker which </w:t>
+      </w:r>
+      <w:r>
+        <w:rPr>
+          <w:rFonts w:ascii="Times New Roman" w:hAnsi="Times New Roman"/>
+          <w:sz w:val="24"/>
+          <w:szCs w:val="24"/>
+        </w:rPr>
+        <w:t>acts</w:t>
+      </w:r>
+      <w:r>
+        <w:rPr>
+          <w:rFonts w:ascii="Times New Roman" w:hAnsi="Times New Roman"/>
+          <w:sz w:val="24"/>
+          <w:szCs w:val="24"/>
+        </w:rPr>
+        <w:t xml:space="preserve"> like a safety switch, turning off the voltage, has the maximum current rating at 15 amps to 20 amps. Death </w:t>
+      </w:r>
+      <w:r>
+        <w:rPr>
+          <w:rFonts w:ascii="Times New Roman" w:hAnsi="Times New Roman"/>
+          <w:sz w:val="24"/>
+          <w:szCs w:val="24"/>
+        </w:rPr>
+        <w:t xml:space="preserve">can </w:t>
+      </w:r>
+      <w:r>
+        <w:rPr>
+          <w:rFonts w:ascii="Times New Roman" w:hAnsi="Times New Roman"/>
+          <w:sz w:val="24"/>
+          <w:szCs w:val="24"/>
+        </w:rPr>
+        <w:t>occur from as low as 100mA or 0.1Amps. The circuit breaker at your house is not designed to save your life, it is designed to prevent the wiring in your ho</w:t>
+      </w:r>
+      <w:r>
+        <w:rPr>
+          <w:rFonts w:ascii="Times New Roman" w:hAnsi="Times New Roman"/>
+          <w:sz w:val="24"/>
+          <w:szCs w:val="24"/>
+        </w:rPr>
+        <w:t>me</w:t>
+      </w:r>
+      <w:r>
+        <w:rPr>
+          <w:rFonts w:ascii="Times New Roman" w:hAnsi="Times New Roman"/>
+          <w:sz w:val="24"/>
+          <w:szCs w:val="24"/>
+        </w:rPr>
+        <w:t xml:space="preserve"> from heating up and starting a fire. Do not mess 120v wall power</w:t>
+      </w:r>
+      <w:r>
+        <w:rPr>
+          <w:rFonts w:ascii="Times New Roman" w:hAnsi="Times New Roman"/>
+          <w:sz w:val="24"/>
+          <w:szCs w:val="24"/>
+        </w:rPr>
+        <w:t xml:space="preserve"> it can kill you. </w:t>
+      </w:r>
+    </w:p>
+    <w:p>
+      <w:pPr>
+        <w:spacing w:after="0" w:line="480" w:lineRule="auto"/>
+        <w:ind w:firstLine="720"/>
+        <w:rPr>
+          <w:rFonts w:ascii="Times New Roman" w:hAnsi="Times New Roman"/>
+          <w:sz w:val="24"/>
+          <w:szCs w:val="24"/>
+        </w:rPr>
+      </w:pPr>
+      <w:r>
+        <w:rPr>
+          <w:rFonts w:ascii="Times New Roman" w:hAnsi="Times New Roman"/>
+          <w:sz w:val="24"/>
+          <w:szCs w:val="24"/>
+        </w:rPr>
+        <w:t xml:space="preserve">Wall voltage is </w:t>
+      </w:r>
+      <w:r>
+        <w:rPr>
+          <w:rFonts w:ascii="Times New Roman" w:hAnsi="Times New Roman"/>
+          <w:sz w:val="24"/>
+          <w:szCs w:val="24"/>
+        </w:rPr>
+        <w:t>AC (Alternating Current) voltage. Most of what we do in electronics is DC (Direct Current)</w:t>
+      </w:r>
+      <w:r>
+        <w:rPr>
+          <w:rFonts w:ascii="Times New Roman" w:hAnsi="Times New Roman"/>
+          <w:sz w:val="24"/>
+          <w:szCs w:val="24"/>
+        </w:rPr>
+        <w:t>. E</w:t>
+      </w:r>
+      <w:r>
+        <w:rPr>
+          <w:rFonts w:ascii="Times New Roman" w:hAnsi="Times New Roman"/>
+          <w:sz w:val="24"/>
+          <w:szCs w:val="24"/>
+        </w:rPr>
+        <w:t>xample</w:t>
+      </w:r>
+      <w:r>
+        <w:rPr>
+          <w:rFonts w:ascii="Times New Roman" w:hAnsi="Times New Roman"/>
+          <w:sz w:val="24"/>
+          <w:szCs w:val="24"/>
+        </w:rPr>
+        <w:t>s of DC devices include:</w:t>
+      </w:r>
+      <w:r>
+        <w:rPr>
+          <w:rFonts w:ascii="Times New Roman" w:hAnsi="Times New Roman"/>
+          <w:sz w:val="24"/>
+          <w:szCs w:val="24"/>
+        </w:rPr>
+        <w:t xml:space="preserve"> </w:t>
+      </w:r>
+      <w:r>
+        <w:rPr>
+          <w:rFonts w:ascii="Times New Roman" w:hAnsi="Times New Roman"/>
+          <w:sz w:val="24"/>
+          <w:szCs w:val="24"/>
+        </w:rPr>
+        <w:t xml:space="preserve">your </w:t>
+      </w:r>
+      <w:r>
+        <w:rPr>
+          <w:rFonts w:ascii="Times New Roman" w:hAnsi="Times New Roman"/>
+          <w:sz w:val="24"/>
+          <w:szCs w:val="24"/>
+        </w:rPr>
+        <w:t>computer, cell phone, Arduino, Raspberry Pi, and a</w:t>
+      </w:r>
+      <w:r>
+        <w:rPr>
+          <w:rFonts w:ascii="Times New Roman" w:hAnsi="Times New Roman"/>
+          <w:sz w:val="24"/>
+          <w:szCs w:val="24"/>
+        </w:rPr>
+        <w:t xml:space="preserve">ll things </w:t>
+      </w:r>
+      <w:r>
+        <w:rPr>
+          <w:rFonts w:ascii="Times New Roman" w:hAnsi="Times New Roman"/>
+          <w:sz w:val="24"/>
+          <w:szCs w:val="24"/>
+        </w:rPr>
+        <w:t>battery powered</w:t>
+      </w:r>
+      <w:r>
+        <w:rPr>
+          <w:rFonts w:ascii="Times New Roman" w:hAnsi="Times New Roman"/>
+          <w:sz w:val="24"/>
+          <w:szCs w:val="24"/>
+        </w:rPr>
+        <w:t>. The motors in your RC car are DC. However, some</w:t>
+      </w:r>
+      <w:r>
+        <w:rPr>
+          <w:rFonts w:ascii="Times New Roman" w:hAnsi="Times New Roman"/>
+          <w:sz w:val="24"/>
+          <w:szCs w:val="24"/>
+        </w:rPr>
+        <w:t xml:space="preserve"> </w:t>
+      </w:r>
+      <w:r>
+        <w:rPr>
+          <w:rFonts w:ascii="Times New Roman" w:hAnsi="Times New Roman"/>
+          <w:sz w:val="24"/>
+          <w:szCs w:val="24"/>
+        </w:rPr>
+        <w:t>m</w:t>
+      </w:r>
+      <w:r>
+        <w:rPr>
+          <w:rFonts w:ascii="Times New Roman" w:hAnsi="Times New Roman"/>
+          <w:sz w:val="24"/>
+          <w:szCs w:val="24"/>
+        </w:rPr>
+        <w:t>otors</w:t>
+      </w:r>
+      <w:r>
+        <w:rPr>
+          <w:rFonts w:ascii="Times New Roman" w:hAnsi="Times New Roman"/>
+          <w:sz w:val="24"/>
+          <w:szCs w:val="24"/>
+        </w:rPr>
+        <w:t xml:space="preserve"> are designed</w:t>
+      </w:r>
+      <w:r>
+        <w:rPr>
+          <w:rFonts w:ascii="Times New Roman" w:hAnsi="Times New Roman"/>
+          <w:sz w:val="24"/>
+          <w:szCs w:val="24"/>
+        </w:rPr>
+        <w:t xml:space="preserve"> to </w:t>
+      </w:r>
+      <w:r>
+        <w:rPr>
+          <w:rFonts w:ascii="Times New Roman" w:hAnsi="Times New Roman"/>
+          <w:sz w:val="24"/>
+          <w:szCs w:val="24"/>
+        </w:rPr>
+        <w:t>operate using</w:t>
+      </w:r>
+      <w:r>
+        <w:rPr>
+          <w:rFonts w:ascii="Times New Roman" w:hAnsi="Times New Roman"/>
+          <w:sz w:val="24"/>
+          <w:szCs w:val="24"/>
+        </w:rPr>
+        <w:t xml:space="preserve"> </w:t>
+      </w:r>
+      <w:r>
+        <w:rPr>
+          <w:rFonts w:ascii="Times New Roman" w:hAnsi="Times New Roman"/>
+          <w:sz w:val="24"/>
+          <w:szCs w:val="24"/>
+        </w:rPr>
+        <w:t>single phase</w:t>
+      </w:r>
+      <w:r>
+        <w:rPr>
+          <w:rFonts w:ascii="Times New Roman" w:hAnsi="Times New Roman"/>
+          <w:sz w:val="24"/>
+          <w:szCs w:val="24"/>
+        </w:rPr>
+        <w:t xml:space="preserve"> AC</w:t>
+      </w:r>
+      <w:r>
+        <w:rPr>
+          <w:rFonts w:ascii="Times New Roman" w:hAnsi="Times New Roman"/>
+          <w:sz w:val="24"/>
+          <w:szCs w:val="24"/>
+        </w:rPr>
+        <w:t xml:space="preserve"> </w:t>
+      </w:r>
+      <w:r>
+        <w:rPr>
+          <w:rFonts w:ascii="Times New Roman" w:hAnsi="Times New Roman"/>
+          <w:sz w:val="24"/>
+          <w:szCs w:val="24"/>
+        </w:rPr>
+        <w:t>or</w:t>
+      </w:r>
+      <w:r>
+        <w:rPr>
+          <w:rFonts w:ascii="Times New Roman" w:hAnsi="Times New Roman"/>
+          <w:sz w:val="24"/>
+          <w:szCs w:val="24"/>
+        </w:rPr>
+        <w:t xml:space="preserve"> </w:t>
+      </w:r>
+      <w:r>
+        <w:rPr>
+          <w:rFonts w:ascii="Times New Roman" w:hAnsi="Times New Roman"/>
+          <w:sz w:val="24"/>
+          <w:szCs w:val="24"/>
+        </w:rPr>
+        <w:t xml:space="preserve">industrial </w:t>
+      </w:r>
+      <w:r>
+        <w:rPr>
+          <w:rFonts w:ascii="Times New Roman" w:hAnsi="Times New Roman"/>
+          <w:sz w:val="24"/>
+          <w:szCs w:val="24"/>
+        </w:rPr>
+        <w:t xml:space="preserve">three phase </w:t>
+      </w:r>
+      <w:r>
+        <w:rPr>
+          <w:rFonts w:ascii="Times New Roman" w:hAnsi="Times New Roman"/>
+          <w:sz w:val="24"/>
+          <w:szCs w:val="24"/>
+        </w:rPr>
+        <w:t>AC</w:t>
+      </w:r>
+      <w:r>
+        <w:rPr>
+          <w:rFonts w:ascii="Times New Roman" w:hAnsi="Times New Roman"/>
+          <w:sz w:val="24"/>
+          <w:szCs w:val="24"/>
+        </w:rPr>
+        <w:t xml:space="preserve"> power. </w:t>
+      </w:r>
+      <w:r>
+        <w:rPr>
+          <w:rFonts w:ascii="Times New Roman" w:hAnsi="Times New Roman"/>
+          <w:sz w:val="24"/>
+          <w:szCs w:val="24"/>
+        </w:rPr>
+        <w:t xml:space="preserve">Because our wall power is AC and our electronic circuits are mostly DC we will need to convert wall Alternating Current to Direct Current. </w:t>
+      </w:r>
+      <w:r>
+        <w:rPr>
+          <w:rFonts w:ascii="Times New Roman" w:hAnsi="Times New Roman"/>
+          <w:sz w:val="24"/>
+          <w:szCs w:val="24"/>
+        </w:rPr>
+        <w:t>The process of converting AC to DC is call</w:t>
+      </w:r>
+      <w:r>
+        <w:rPr>
+          <w:rFonts w:ascii="Times New Roman" w:hAnsi="Times New Roman"/>
+          <w:sz w:val="24"/>
+          <w:szCs w:val="24"/>
+        </w:rPr>
+        <w:t xml:space="preserve">ed </w:t>
+      </w:r>
       <w:bookmarkStart w:id="0" w:name="_GoBack"/>
       <w:bookmarkEnd w:id="0"/>
-    </w:p>
-    <w:p>
-      <w:pPr>
-        <w:spacing w:after="0"/>
-        <w:jc w:val="center"/>
-        <w:rPr>
-          <w:rFonts w:ascii="Times New Roman" w:hAnsi="Times New Roman"/>
-          <w:sz w:val="24"/>
-          <w:szCs w:val="24"/>
-        </w:rPr>
-      </w:pPr>
+      <w:r>
+        <w:rPr>
+          <w:rFonts w:ascii="Times New Roman" w:hAnsi="Times New Roman"/>
+          <w:sz w:val="24"/>
+          <w:szCs w:val="24"/>
+        </w:rPr>
+        <w:t xml:space="preserve">Rectification. </w:t>
+      </w:r>
     </w:p>
     <w:p>
       <w:pPr>
@@ -1514,7 +2971,7 @@
       </w:pPr>
     </w:p>
     <w:sectPr>
-      <w:headerReference w:type="default" r:id="rId9"/>
+      <w:headerReference w:type="default" r:id="rId15"/>
       <w:pgSz w:w="12240" w:h="15840"/>
       <w:pgMar w:top="1440" w:right="1440" w:bottom="1440" w:left="1440" w:header="720" w:footer="720" w:gutter="0"/>
       <w:pgNumType w:start="0"/>
@@ -2248,6 +3705,25 @@
       <w:contextualSpacing/>
     </w:pPr>
   </w:style>
+  <w:style w:type="paragraph" w:styleId="Caption">
+    <w:name w:val="caption"/>
+    <w:basedOn w:val="Normal"/>
+    <w:next w:val="Normal"/>
+    <w:uiPriority w:val="35"/>
+    <w:unhideWhenUsed/>
+    <w:qFormat/>
+    <w:rsid w:val="000854FD"/>
+    <w:pPr>
+      <w:spacing w:after="200" w:line="240" w:lineRule="auto"/>
+    </w:pPr>
+    <w:rPr>
+      <w:i/>
+      <w:iCs/>
+      <w:color w:val="44546A" w:themeColor="text2"/>
+      <w:sz w:val="18"/>
+      <w:szCs w:val="18"/>
+    </w:rPr>
+  </w:style>
 </w:styles>
 </file>
 

</xml_diff>

<commit_message>
finished BJT regulators starting 7805
</commit_message>
<xml_diff>
--- a/BreadboardPowerSupplyBook.docx
+++ b/BreadboardPowerSupplyBook.docx
@@ -3366,7 +3366,25 @@
           <w:sz w:val="24"/>
           <w:szCs w:val="24"/>
         </w:rPr>
-        <w:t>peak to peak</w:t>
+        <w:t xml:space="preserve">peak </w:t>
+      </w:r>
+      <w:proofErr w:type="spellStart"/>
+      <w:r>
+        <w:rPr>
+          <w:rFonts w:ascii="Times New Roman" w:eastAsiaTheme="minorEastAsia" w:hAnsi="Times New Roman"/>
+          <w:sz w:val="24"/>
+          <w:szCs w:val="24"/>
+        </w:rPr>
+        <w:t>to</w:t>
+      </w:r>
+      <w:proofErr w:type="spellEnd"/>
+      <w:r>
+        <w:rPr>
+          <w:rFonts w:ascii="Times New Roman" w:eastAsiaTheme="minorEastAsia" w:hAnsi="Times New Roman"/>
+          <w:sz w:val="24"/>
+          <w:szCs w:val="24"/>
+        </w:rPr>
+        <w:t xml:space="preserve"> peak</w:t>
       </w:r>
       <w:r>
         <w:rPr>
@@ -4328,16 +4346,19 @@
               <wp:posOffset>1524000</wp:posOffset>
             </wp:positionV>
             <wp:extent cx="3347720" cy="2615565"/>
-            <wp:effectExtent l="114300" t="114300" r="138430" b="146685"/>
+            <wp:effectExtent l="76200" t="76200" r="138430" b="127635"/>
             <wp:wrapTight wrapText="bothSides">
               <wp:wrapPolygon edited="0">
-                <wp:start x="-737" y="-944"/>
-                <wp:lineTo x="-737" y="22654"/>
-                <wp:lineTo x="22124" y="22654"/>
-                <wp:lineTo x="22247" y="22025"/>
-                <wp:lineTo x="22370" y="1888"/>
-                <wp:lineTo x="22124" y="-944"/>
-                <wp:lineTo x="-737" y="-944"/>
+                <wp:start x="-246" y="-629"/>
+                <wp:lineTo x="-492" y="-472"/>
+                <wp:lineTo x="-492" y="21867"/>
+                <wp:lineTo x="-246" y="22497"/>
+                <wp:lineTo x="22124" y="22497"/>
+                <wp:lineTo x="22370" y="22182"/>
+                <wp:lineTo x="22370" y="2045"/>
+                <wp:lineTo x="22124" y="-315"/>
+                <wp:lineTo x="22124" y="-629"/>
+                <wp:lineTo x="-246" y="-629"/>
               </wp:wrapPolygon>
             </wp:wrapTight>
             <wp:docPr id="16" name="Picture 16"/>
@@ -4370,39 +4391,20 @@
                     <a:prstGeom prst="rect">
                       <a:avLst/>
                     </a:prstGeom>
-                    <a:solidFill>
-                      <a:srgbClr val="FFFFFF">
-                        <a:shade val="85000"/>
-                      </a:srgbClr>
-                    </a:solidFill>
-                    <a:ln w="88900" cap="sq" cmpd="sng" algn="ctr">
+                    <a:ln w="38100" cap="sq">
                       <a:solidFill>
-                        <a:srgbClr val="FFFFFF"/>
+                        <a:srgbClr val="000000"/>
                       </a:solidFill>
                       <a:prstDash val="solid"/>
                       <a:miter lim="800000"/>
-                      <a:headEnd type="none" w="med" len="med"/>
-                      <a:tailEnd type="none" w="med" len="med"/>
                     </a:ln>
                     <a:effectLst>
-                      <a:outerShdw blurRad="55000" dist="18000" dir="5400000" algn="tl" rotWithShape="0">
+                      <a:outerShdw blurRad="50800" dist="38100" dir="2700000" algn="tl" rotWithShape="0">
                         <a:srgbClr val="000000">
-                          <a:alpha val="40000"/>
+                          <a:alpha val="43000"/>
                         </a:srgbClr>
                       </a:outerShdw>
                     </a:effectLst>
-                    <a:scene3d>
-                      <a:camera prst="orthographicFront"/>
-                      <a:lightRig rig="twoPt" dir="t">
-                        <a:rot lat="0" lon="0" rev="7200000"/>
-                      </a:lightRig>
-                    </a:scene3d>
-                    <a:sp3d>
-                      <a:bevelT w="25400" h="19050"/>
-                      <a:contourClr>
-                        <a:srgbClr val="FFFFFF"/>
-                      </a:contourClr>
-                    </a:sp3d>
                     <a:extLst>
                       <a:ext uri="{53640926-AAD7-44D8-BBD7-CCE9431645EC}">
                         <a14:shadowObscured xmlns:a14="http://schemas.microsoft.com/office/drawing/2010/main"/>
@@ -8251,7 +8253,7 @@
               <wp:posOffset>6657975</wp:posOffset>
             </wp:positionV>
             <wp:extent cx="5372100" cy="671195"/>
-            <wp:effectExtent l="285750" t="114300" r="114300" b="186055"/>
+            <wp:effectExtent l="76200" t="76200" r="133350" b="128905"/>
             <wp:wrapTopAndBottom/>
             <wp:docPr id="38" name="Picture 38"/>
             <wp:cNvGraphicFramePr>
@@ -8283,30 +8285,20 @@
                     <a:prstGeom prst="rect">
                       <a:avLst/>
                     </a:prstGeom>
-                    <a:ln w="127000" cap="rnd">
+                    <a:ln w="38100" cap="sq">
                       <a:solidFill>
-                        <a:srgbClr val="FFFFFF"/>
+                        <a:srgbClr val="000000"/>
                       </a:solidFill>
+                      <a:prstDash val="solid"/>
+                      <a:miter lim="800000"/>
                     </a:ln>
                     <a:effectLst>
-                      <a:outerShdw blurRad="76200" dist="95250" dir="10500000" sx="97000" sy="23000" kx="900000" algn="br" rotWithShape="0">
+                      <a:outerShdw blurRad="50800" dist="38100" dir="2700000" algn="tl" rotWithShape="0">
                         <a:srgbClr val="000000">
-                          <a:alpha val="20000"/>
+                          <a:alpha val="43000"/>
                         </a:srgbClr>
                       </a:outerShdw>
                     </a:effectLst>
-                    <a:scene3d>
-                      <a:camera prst="orthographicFront"/>
-                      <a:lightRig rig="twoPt" dir="t">
-                        <a:rot lat="0" lon="0" rev="7800000"/>
-                      </a:lightRig>
-                    </a:scene3d>
-                    <a:sp3d contourW="6350">
-                      <a:bevelT w="50800" h="16510"/>
-                      <a:contourClr>
-                        <a:srgbClr val="C0C0C0"/>
-                      </a:contourClr>
-                    </a:sp3d>
                     <a:extLst>
                       <a:ext uri="{53640926-AAD7-44D8-BBD7-CCE9431645EC}">
                         <a14:shadowObscured xmlns:a14="http://schemas.microsoft.com/office/drawing/2010/main"/>
@@ -8478,17 +8470,19 @@
               <wp:posOffset>2200275</wp:posOffset>
             </wp:positionV>
             <wp:extent cx="2840355" cy="3457575"/>
-            <wp:effectExtent l="133350" t="114300" r="131445" b="161925"/>
+            <wp:effectExtent l="76200" t="76200" r="131445" b="142875"/>
             <wp:wrapTight wrapText="bothSides">
               <wp:wrapPolygon edited="0">
-                <wp:start x="-724" y="-714"/>
-                <wp:lineTo x="-1014" y="-476"/>
-                <wp:lineTo x="-1014" y="21540"/>
-                <wp:lineTo x="-579" y="22493"/>
-                <wp:lineTo x="22020" y="22493"/>
-                <wp:lineTo x="22455" y="20588"/>
-                <wp:lineTo x="22310" y="-714"/>
-                <wp:lineTo x="-724" y="-714"/>
+                <wp:start x="-290" y="-476"/>
+                <wp:lineTo x="-579" y="-357"/>
+                <wp:lineTo x="-579" y="21898"/>
+                <wp:lineTo x="-290" y="22374"/>
+                <wp:lineTo x="22165" y="22374"/>
+                <wp:lineTo x="22455" y="20707"/>
+                <wp:lineTo x="22455" y="1547"/>
+                <wp:lineTo x="22165" y="-238"/>
+                <wp:lineTo x="22165" y="-476"/>
+                <wp:lineTo x="-290" y="-476"/>
               </wp:wrapPolygon>
             </wp:wrapTight>
             <wp:docPr id="36" name="Picture 36"/>
@@ -8522,36 +8516,20 @@
                     <a:prstGeom prst="rect">
                       <a:avLst/>
                     </a:prstGeom>
-                    <a:solidFill>
-                      <a:srgbClr val="FFFFFF">
-                        <a:shade val="85000"/>
-                      </a:srgbClr>
-                    </a:solidFill>
-                    <a:ln w="88900" cap="sq">
+                    <a:ln w="38100" cap="sq">
                       <a:solidFill>
-                        <a:srgbClr val="FFFFFF"/>
+                        <a:srgbClr val="000000"/>
                       </a:solidFill>
+                      <a:prstDash val="solid"/>
                       <a:miter lim="800000"/>
                     </a:ln>
                     <a:effectLst>
-                      <a:outerShdw blurRad="55000" dist="18000" dir="5400000" algn="tl" rotWithShape="0">
+                      <a:outerShdw blurRad="50800" dist="38100" dir="2700000" algn="tl" rotWithShape="0">
                         <a:srgbClr val="000000">
-                          <a:alpha val="40000"/>
+                          <a:alpha val="43000"/>
                         </a:srgbClr>
                       </a:outerShdw>
                     </a:effectLst>
-                    <a:scene3d>
-                      <a:camera prst="orthographicFront"/>
-                      <a:lightRig rig="twoPt" dir="t">
-                        <a:rot lat="0" lon="0" rev="7200000"/>
-                      </a:lightRig>
-                    </a:scene3d>
-                    <a:sp3d>
-                      <a:bevelT w="25400" h="19050"/>
-                      <a:contourClr>
-                        <a:srgbClr val="FFFFFF"/>
-                      </a:contourClr>
-                    </a:sp3d>
                   </pic:spPr>
                 </pic:pic>
               </a:graphicData>
@@ -10911,17 +10889,19 @@
               <wp:posOffset>1743075</wp:posOffset>
             </wp:positionV>
             <wp:extent cx="2853690" cy="3381375"/>
-            <wp:effectExtent l="133350" t="114300" r="137160" b="161925"/>
+            <wp:effectExtent l="76200" t="76200" r="137160" b="142875"/>
             <wp:wrapTight wrapText="bothSides">
               <wp:wrapPolygon edited="0">
-                <wp:start x="-721" y="-730"/>
-                <wp:lineTo x="-1009" y="-487"/>
-                <wp:lineTo x="-1009" y="21539"/>
-                <wp:lineTo x="-577" y="22513"/>
-                <wp:lineTo x="22061" y="22513"/>
-                <wp:lineTo x="22494" y="21052"/>
-                <wp:lineTo x="22350" y="-730"/>
-                <wp:lineTo x="-721" y="-730"/>
+                <wp:start x="-288" y="-487"/>
+                <wp:lineTo x="-577" y="-365"/>
+                <wp:lineTo x="-577" y="21904"/>
+                <wp:lineTo x="-288" y="22391"/>
+                <wp:lineTo x="22206" y="22391"/>
+                <wp:lineTo x="22494" y="21174"/>
+                <wp:lineTo x="22494" y="1582"/>
+                <wp:lineTo x="22206" y="-243"/>
+                <wp:lineTo x="22206" y="-487"/>
+                <wp:lineTo x="-288" y="-487"/>
               </wp:wrapPolygon>
             </wp:wrapTight>
             <wp:docPr id="45" name="Picture 45"/>
@@ -10955,36 +10935,20 @@
                     <a:prstGeom prst="rect">
                       <a:avLst/>
                     </a:prstGeom>
-                    <a:solidFill>
-                      <a:srgbClr val="FFFFFF">
-                        <a:shade val="85000"/>
-                      </a:srgbClr>
-                    </a:solidFill>
-                    <a:ln w="88900" cap="sq">
+                    <a:ln w="38100" cap="sq">
                       <a:solidFill>
-                        <a:srgbClr val="FFFFFF"/>
+                        <a:srgbClr val="000000"/>
                       </a:solidFill>
+                      <a:prstDash val="solid"/>
                       <a:miter lim="800000"/>
                     </a:ln>
                     <a:effectLst>
-                      <a:outerShdw blurRad="55000" dist="18000" dir="5400000" algn="tl" rotWithShape="0">
+                      <a:outerShdw blurRad="50800" dist="38100" dir="2700000" algn="tl" rotWithShape="0">
                         <a:srgbClr val="000000">
-                          <a:alpha val="40000"/>
+                          <a:alpha val="43000"/>
                         </a:srgbClr>
                       </a:outerShdw>
                     </a:effectLst>
-                    <a:scene3d>
-                      <a:camera prst="orthographicFront"/>
-                      <a:lightRig rig="twoPt" dir="t">
-                        <a:rot lat="0" lon="0" rev="7200000"/>
-                      </a:lightRig>
-                    </a:scene3d>
-                    <a:sp3d>
-                      <a:bevelT w="25400" h="19050"/>
-                      <a:contourClr>
-                        <a:srgbClr val="FFFFFF"/>
-                      </a:contourClr>
-                    </a:sp3d>
                   </pic:spPr>
                 </pic:pic>
               </a:graphicData>
@@ -11468,7 +11432,7 @@
               <wp:posOffset>6559550</wp:posOffset>
             </wp:positionV>
             <wp:extent cx="6681470" cy="1897380"/>
-            <wp:effectExtent l="133350" t="114300" r="119380" b="160020"/>
+            <wp:effectExtent l="76200" t="76200" r="138430" b="140970"/>
             <wp:wrapTopAndBottom/>
             <wp:docPr id="47" name="Picture 47"/>
             <wp:cNvGraphicFramePr>
@@ -11501,36 +11465,20 @@
                     <a:prstGeom prst="rect">
                       <a:avLst/>
                     </a:prstGeom>
-                    <a:solidFill>
-                      <a:srgbClr val="FFFFFF">
-                        <a:shade val="85000"/>
-                      </a:srgbClr>
-                    </a:solidFill>
-                    <a:ln w="88900" cap="sq">
+                    <a:ln w="38100" cap="sq">
                       <a:solidFill>
-                        <a:srgbClr val="FFFFFF"/>
+                        <a:srgbClr val="000000"/>
                       </a:solidFill>
+                      <a:prstDash val="solid"/>
                       <a:miter lim="800000"/>
                     </a:ln>
                     <a:effectLst>
-                      <a:outerShdw blurRad="55000" dist="18000" dir="5400000" algn="tl" rotWithShape="0">
+                      <a:outerShdw blurRad="50800" dist="38100" dir="2700000" algn="tl" rotWithShape="0">
                         <a:srgbClr val="000000">
-                          <a:alpha val="40000"/>
+                          <a:alpha val="43000"/>
                         </a:srgbClr>
                       </a:outerShdw>
                     </a:effectLst>
-                    <a:scene3d>
-                      <a:camera prst="orthographicFront"/>
-                      <a:lightRig rig="twoPt" dir="t">
-                        <a:rot lat="0" lon="0" rev="7200000"/>
-                      </a:lightRig>
-                    </a:scene3d>
-                    <a:sp3d>
-                      <a:bevelT w="25400" h="19050"/>
-                      <a:contourClr>
-                        <a:srgbClr val="FFFFFF"/>
-                      </a:contourClr>
-                    </a:sp3d>
                   </pic:spPr>
                 </pic:pic>
               </a:graphicData>
@@ -11816,10 +11764,10 @@
           <wp:anchor distT="0" distB="0" distL="114300" distR="114300" simplePos="0" relativeHeight="251723776" behindDoc="1" locked="0" layoutInCell="1" allowOverlap="1" wp14:anchorId="4DD1B22D">
             <wp:simplePos x="0" y="0"/>
             <wp:positionH relativeFrom="margin">
-              <wp:posOffset>3113405</wp:posOffset>
+              <wp:posOffset>3115310</wp:posOffset>
             </wp:positionH>
             <wp:positionV relativeFrom="page">
-              <wp:posOffset>1438275</wp:posOffset>
+              <wp:posOffset>1362075</wp:posOffset>
             </wp:positionV>
             <wp:extent cx="3096260" cy="2347595"/>
             <wp:effectExtent l="76200" t="76200" r="142240" b="128905"/>
@@ -11903,10 +11851,10 @@
           <wp:anchor distT="0" distB="0" distL="114300" distR="114300" simplePos="0" relativeHeight="251726848" behindDoc="0" locked="0" layoutInCell="1" allowOverlap="1" wp14:anchorId="5A64B820">
             <wp:simplePos x="0" y="0"/>
             <wp:positionH relativeFrom="column">
-              <wp:posOffset>1323340</wp:posOffset>
+              <wp:posOffset>1325245</wp:posOffset>
             </wp:positionH>
             <wp:positionV relativeFrom="page">
-              <wp:posOffset>4391025</wp:posOffset>
+              <wp:posOffset>4314825</wp:posOffset>
             </wp:positionV>
             <wp:extent cx="3237865" cy="2432685"/>
             <wp:effectExtent l="76200" t="76200" r="133985" b="139065"/>
@@ -11979,10 +11927,10 @@
               <wp:anchor distT="0" distB="0" distL="114300" distR="114300" simplePos="0" relativeHeight="251728896" behindDoc="0" locked="0" layoutInCell="1" allowOverlap="1" wp14:anchorId="5CFFDF31" wp14:editId="5F223BC2">
                 <wp:simplePos x="0" y="0"/>
                 <wp:positionH relativeFrom="column">
-                  <wp:posOffset>1323340</wp:posOffset>
+                  <wp:posOffset>1325245</wp:posOffset>
                 </wp:positionH>
                 <wp:positionV relativeFrom="paragraph">
-                  <wp:posOffset>5966460</wp:posOffset>
+                  <wp:posOffset>5890260</wp:posOffset>
                 </wp:positionV>
                 <wp:extent cx="3237865" cy="635"/>
                 <wp:effectExtent l="0" t="0" r="0" b="0"/>
@@ -12033,7 +11981,7 @@
                               <w:rPr>
                                 <w:noProof/>
                               </w:rPr>
-                              <w:t>19</w:t>
+                              <w:t>17</w:t>
                             </w:r>
                             <w:r>
                               <w:fldChar w:fldCharType="end"/>
@@ -12058,7 +12006,7 @@
           </mc:Choice>
           <mc:Fallback>
             <w:pict>
-              <v:shape w14:anchorId="5CFFDF31" id="Text Box 54" o:spid="_x0000_s1042" type="#_x0000_t202" style="position:absolute;left:0;text-align:left;margin-left:104.2pt;margin-top:469.8pt;width:254.95pt;height:.05pt;z-index:251728896;visibility:visible;mso-wrap-style:square;mso-wrap-distance-left:9pt;mso-wrap-distance-top:0;mso-wrap-distance-right:9pt;mso-wrap-distance-bottom:0;mso-position-horizontal:absolute;mso-position-horizontal-relative:text;mso-position-vertical:absolute;mso-position-vertical-relative:text;v-text-anchor:top" o:gfxdata="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" stroked="f">
+              <v:shape w14:anchorId="5CFFDF31" id="Text Box 54" o:spid="_x0000_s1042" type="#_x0000_t202" style="position:absolute;left:0;text-align:left;margin-left:104.35pt;margin-top:463.8pt;width:254.95pt;height:.05pt;z-index:251728896;visibility:visible;mso-wrap-style:square;mso-wrap-distance-left:9pt;mso-wrap-distance-top:0;mso-wrap-distance-right:9pt;mso-wrap-distance-bottom:0;mso-position-horizontal:absolute;mso-position-horizontal-relative:text;mso-position-vertical:absolute;mso-position-vertical-relative:text;v-text-anchor:top" o:gfxdata="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" stroked="f">
                 <v:textbox style="mso-fit-shape-to-text:t" inset="0,0,0,0">
                   <w:txbxContent>
                     <w:p>
@@ -12084,7 +12032,7 @@
                         <w:rPr>
                           <w:noProof/>
                         </w:rPr>
-                        <w:t>19</w:t>
+                        <w:t>17</w:t>
                       </w:r>
                       <w:r>
                         <w:fldChar w:fldCharType="end"/>
@@ -12111,10 +12059,10 @@
               <wp:anchor distT="0" distB="0" distL="114300" distR="114300" simplePos="0" relativeHeight="251725824" behindDoc="1" locked="0" layoutInCell="1" allowOverlap="1" wp14:anchorId="0A497949" wp14:editId="3FBEABCE">
                 <wp:simplePos x="0" y="0"/>
                 <wp:positionH relativeFrom="column">
-                  <wp:posOffset>3086100</wp:posOffset>
+                  <wp:posOffset>3088005</wp:posOffset>
                 </wp:positionH>
                 <wp:positionV relativeFrom="page">
-                  <wp:posOffset>3905250</wp:posOffset>
+                  <wp:posOffset>3829050</wp:posOffset>
                 </wp:positionV>
                 <wp:extent cx="3170555" cy="266700"/>
                 <wp:effectExtent l="0" t="0" r="0" b="0"/>
@@ -12173,7 +12121,7 @@
                               <w:rPr>
                                 <w:noProof/>
                               </w:rPr>
-                              <w:t>1</w:t>
+                              <w:t>18</w:t>
                             </w:r>
                             <w:r>
                               <w:fldChar w:fldCharType="end"/>
@@ -12201,7 +12149,7 @@
           </mc:Choice>
           <mc:Fallback>
             <w:pict>
-              <v:shape w14:anchorId="0A497949" id="Text Box 52" o:spid="_x0000_s1043" type="#_x0000_t202" style="position:absolute;left:0;text-align:left;margin-left:243pt;margin-top:307.5pt;width:249.65pt;height:21pt;z-index:-251590656;visibility:visible;mso-wrap-style:square;mso-width-percent:0;mso-wrap-distance-left:9pt;mso-wrap-distance-top:0;mso-wrap-distance-right:9pt;mso-wrap-distance-bottom:0;mso-position-horizontal:absolute;mso-position-horizontal-relative:text;mso-position-vertical:absolute;mso-position-vertical-relative:page;mso-width-percent:0;mso-width-relative:margin;v-text-anchor:top" o:gfxdata="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" stroked="f">
+              <v:shape w14:anchorId="0A497949" id="Text Box 52" o:spid="_x0000_s1043" type="#_x0000_t202" style="position:absolute;left:0;text-align:left;margin-left:243.15pt;margin-top:301.5pt;width:249.65pt;height:21pt;z-index:-251590656;visibility:visible;mso-wrap-style:square;mso-width-percent:0;mso-wrap-distance-left:9pt;mso-wrap-distance-top:0;mso-wrap-distance-right:9pt;mso-wrap-distance-bottom:0;mso-position-horizontal:absolute;mso-position-horizontal-relative:text;mso-position-vertical:absolute;mso-position-vertical-relative:page;mso-width-percent:0;mso-width-relative:margin;v-text-anchor:top" o:gfxdata="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" stroked="f">
                 <v:textbox style="mso-fit-shape-to-text:t" inset="0,0,0,0">
                   <w:txbxContent>
                     <w:p>
@@ -12227,7 +12175,7 @@
                         <w:rPr>
                           <w:noProof/>
                         </w:rPr>
-                        <w:t>1</w:t>
+                        <w:t>18</w:t>
                       </w:r>
                       <w:r>
                         <w:fldChar w:fldCharType="end"/>
@@ -12252,10 +12200,10 @@
           <wp:anchor distT="0" distB="0" distL="114300" distR="114300" simplePos="0" relativeHeight="251720704" behindDoc="1" locked="0" layoutInCell="1" allowOverlap="1" wp14:anchorId="1E1184C3">
             <wp:simplePos x="0" y="0"/>
             <wp:positionH relativeFrom="margin">
-              <wp:posOffset>-180975</wp:posOffset>
+              <wp:posOffset>-179070</wp:posOffset>
             </wp:positionH>
             <wp:positionV relativeFrom="page">
-              <wp:posOffset>1447800</wp:posOffset>
+              <wp:posOffset>1371600</wp:posOffset>
             </wp:positionV>
             <wp:extent cx="3098800" cy="2343150"/>
             <wp:effectExtent l="76200" t="76200" r="139700" b="133350"/>
@@ -12341,10 +12289,10 @@
               <wp:anchor distT="0" distB="0" distL="114300" distR="114300" simplePos="0" relativeHeight="251722752" behindDoc="1" locked="0" layoutInCell="1" allowOverlap="1" wp14:anchorId="11C06033" wp14:editId="1C37354F">
                 <wp:simplePos x="0" y="0"/>
                 <wp:positionH relativeFrom="column">
-                  <wp:posOffset>-190500</wp:posOffset>
+                  <wp:posOffset>-188595</wp:posOffset>
                 </wp:positionH>
                 <wp:positionV relativeFrom="page">
-                  <wp:posOffset>3895725</wp:posOffset>
+                  <wp:posOffset>3819525</wp:posOffset>
                 </wp:positionV>
                 <wp:extent cx="3086100" cy="266700"/>
                 <wp:effectExtent l="0" t="0" r="0" b="0"/>
@@ -12403,7 +12351,7 @@
                               <w:rPr>
                                 <w:noProof/>
                               </w:rPr>
-                              <w:t>17</w:t>
+                              <w:t>19</w:t>
                             </w:r>
                             <w:r>
                               <w:fldChar w:fldCharType="end"/>
@@ -12431,7 +12379,7 @@
           </mc:Choice>
           <mc:Fallback>
             <w:pict>
-              <v:shape w14:anchorId="11C06033" id="Text Box 50" o:spid="_x0000_s1044" type="#_x0000_t202" style="position:absolute;left:0;text-align:left;margin-left:-15pt;margin-top:306.75pt;width:243pt;height:21pt;z-index:-251593728;visibility:visible;mso-wrap-style:square;mso-width-percent:0;mso-wrap-distance-left:9pt;mso-wrap-distance-top:0;mso-wrap-distance-right:9pt;mso-wrap-distance-bottom:0;mso-position-horizontal:absolute;mso-position-horizontal-relative:text;mso-position-vertical:absolute;mso-position-vertical-relative:page;mso-width-percent:0;mso-width-relative:margin;v-text-anchor:top" o:gfxdata="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" stroked="f">
+              <v:shape w14:anchorId="11C06033" id="Text Box 50" o:spid="_x0000_s1044" type="#_x0000_t202" style="position:absolute;left:0;text-align:left;margin-left:-14.85pt;margin-top:300.75pt;width:243pt;height:21pt;z-index:-251593728;visibility:visible;mso-wrap-style:square;mso-width-percent:0;mso-wrap-distance-left:9pt;mso-wrap-distance-top:0;mso-wrap-distance-right:9pt;mso-wrap-distance-bottom:0;mso-position-horizontal:absolute;mso-position-horizontal-relative:text;mso-position-vertical:absolute;mso-position-vertical-relative:page;mso-width-percent:0;mso-width-relative:margin;v-text-anchor:top" o:gfxdata="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" stroked="f">
                 <v:textbox style="mso-fit-shape-to-text:t" inset="0,0,0,0">
                   <w:txbxContent>
                     <w:p>
@@ -12457,7 +12405,7 @@
                         <w:rPr>
                           <w:noProof/>
                         </w:rPr>
-                        <w:t>17</w:t>
+                        <w:t>19</w:t>
                       </w:r>
                       <w:r>
                         <w:fldChar w:fldCharType="end"/>
@@ -12596,75 +12544,3531 @@
           <w:sz w:val="24"/>
           <w:szCs w:val="24"/>
         </w:rPr>
-        <w:t xml:space="preserve"> If you look closely you can see a very small shift in the DC level (approximately 0.5V) from no load to 1k. This could be corrected by replacing </w:t>
-      </w:r>
-      <w:r>
-        <w:rPr>
-          <w:rFonts w:ascii="Times New Roman" w:hAnsi="Times New Roman"/>
-          <w:sz w:val="24"/>
-          <w:szCs w:val="24"/>
-        </w:rPr>
-        <w:t>R2 with</w:t>
-      </w:r>
-      <w:r>
-        <w:rPr>
-          <w:rFonts w:ascii="Times New Roman" w:hAnsi="Times New Roman"/>
-          <w:sz w:val="24"/>
-          <w:szCs w:val="24"/>
-        </w:rPr>
-        <w:t xml:space="preserve"> a </w:t>
-      </w:r>
-      <w:r>
-        <w:rPr>
-          <w:rFonts w:ascii="Times New Roman" w:hAnsi="Times New Roman"/>
-          <w:sz w:val="24"/>
-          <w:szCs w:val="24"/>
-        </w:rPr>
-        <w:t>5.6</w:t>
-      </w:r>
-      <w:r>
-        <w:rPr>
-          <w:rFonts w:ascii="Times New Roman" w:hAnsi="Times New Roman"/>
-          <w:sz w:val="24"/>
-          <w:szCs w:val="24"/>
-        </w:rPr>
-        <w:t xml:space="preserve">V </w:t>
-      </w:r>
-      <w:r>
-        <w:rPr>
-          <w:rFonts w:ascii="Times New Roman" w:hAnsi="Times New Roman"/>
-          <w:sz w:val="24"/>
-          <w:szCs w:val="24"/>
-        </w:rPr>
-        <w:t xml:space="preserve">Zener diode. Two issues arise; the first is cost, a Zener diode will cost more than the resistor. The second issue is the </w:t>
-      </w:r>
-      <w:r>
-        <w:rPr>
-          <w:rFonts w:ascii="Times New Roman" w:hAnsi="Times New Roman"/>
-          <w:sz w:val="24"/>
-          <w:szCs w:val="24"/>
+        <w:t xml:space="preserve"> If you look closely you can see a very small </w:t>
+      </w:r>
+      <w:r>
+        <w:rPr>
+          <w:rFonts w:ascii="Times New Roman" w:hAnsi="Times New Roman"/>
+          <w:sz w:val="24"/>
+          <w:szCs w:val="24"/>
+        </w:rPr>
+        <w:t xml:space="preserve">and tolerable </w:t>
+      </w:r>
+      <w:r>
+        <w:rPr>
+          <w:rFonts w:ascii="Times New Roman" w:hAnsi="Times New Roman"/>
+          <w:sz w:val="24"/>
+          <w:szCs w:val="24"/>
+        </w:rPr>
+        <w:t xml:space="preserve">shift in the DC level (approximately 0.5V) from no load to 1k. </w:t>
+      </w:r>
+      <w:r>
+        <w:rPr>
+          <w:rFonts w:ascii="Times New Roman" w:hAnsi="Times New Roman"/>
+          <w:sz w:val="24"/>
+          <w:szCs w:val="24"/>
+        </w:rPr>
+        <w:t>N</w:t>
+      </w:r>
+      <w:r>
+        <w:rPr>
+          <w:rFonts w:ascii="Times New Roman" w:hAnsi="Times New Roman"/>
+          <w:sz w:val="24"/>
+          <w:szCs w:val="24"/>
+        </w:rPr>
+        <w:t>ow let’s practice what we have learned by designing basic 5VDC regulator using a 9VDC battery.</w:t>
+      </w:r>
+    </w:p>
+    <w:p>
+      <w:pPr>
+        <w:spacing w:after="0" w:line="480" w:lineRule="auto"/>
+        <w:contextualSpacing/>
+        <w:rPr>
+          <w:rFonts w:ascii="Times New Roman" w:hAnsi="Times New Roman"/>
+          <w:sz w:val="24"/>
+          <w:szCs w:val="24"/>
+        </w:rPr>
+      </w:pPr>
+    </w:p>
+    <w:p>
+      <w:pPr>
+        <w:spacing w:after="0" w:line="480" w:lineRule="auto"/>
+        <w:contextualSpacing/>
+        <w:jc w:val="center"/>
+        <w:rPr>
+          <w:rFonts w:ascii="Times New Roman" w:hAnsi="Times New Roman"/>
+          <w:sz w:val="24"/>
+          <w:szCs w:val="24"/>
+        </w:rPr>
+      </w:pPr>
+      <w:r>
+        <w:rPr>
+          <w:rFonts w:ascii="Times New Roman" w:hAnsi="Times New Roman"/>
+          <w:b/>
+          <w:sz w:val="28"/>
+          <w:szCs w:val="28"/>
         </w:rPr>
         <w:lastRenderedPageBreak/>
-        <w:t xml:space="preserve">Zener will require more current than we are currently using for R2 which will make the circuit less efficient. </w:t>
-      </w:r>
-      <w:r>
-        <w:rPr>
-          <w:rFonts w:ascii="Times New Roman" w:hAnsi="Times New Roman"/>
-          <w:sz w:val="24"/>
-          <w:szCs w:val="24"/>
-        </w:rPr>
-        <w:t>T</w:t>
+        <w:t>Your First Power Supply Project</w:t>
+      </w:r>
+    </w:p>
+    <w:p>
+      <w:pPr>
+        <w:spacing w:after="0" w:line="480" w:lineRule="auto"/>
+        <w:contextualSpacing/>
+        <w:rPr>
+          <w:rFonts w:ascii="Times New Roman" w:hAnsi="Times New Roman"/>
+          <w:sz w:val="24"/>
+          <w:szCs w:val="24"/>
+        </w:rPr>
+      </w:pPr>
+      <w:r>
+        <w:rPr>
+          <w:rFonts w:ascii="Times New Roman" w:hAnsi="Times New Roman"/>
+          <w:sz w:val="24"/>
+          <w:szCs w:val="24"/>
+        </w:rPr>
+        <w:tab/>
+        <w:t>We learned previously that the human body skin resistance is around 1K</w:t>
+      </w:r>
+      <w:r>
+        <w:rPr>
+          <w:rFonts w:ascii="Times New Roman" w:hAnsi="Times New Roman" w:cs="Times New Roman"/>
+          <w:sz w:val="24"/>
+          <w:szCs w:val="24"/>
+        </w:rPr>
+        <w:t>Ω</w:t>
+      </w:r>
+      <w:r>
+        <w:rPr>
+          <w:rFonts w:ascii="Times New Roman" w:hAnsi="Times New Roman"/>
+          <w:sz w:val="24"/>
+          <w:szCs w:val="24"/>
+        </w:rPr>
+        <w:t xml:space="preserve"> when wet and 10K</w:t>
+      </w:r>
+      <w:r>
+        <w:rPr>
+          <w:rFonts w:ascii="Times New Roman" w:hAnsi="Times New Roman" w:cs="Times New Roman"/>
+          <w:sz w:val="24"/>
+          <w:szCs w:val="24"/>
+        </w:rPr>
+        <w:t>Ω</w:t>
+      </w:r>
+      <w:r>
+        <w:rPr>
+          <w:rFonts w:ascii="Times New Roman" w:hAnsi="Times New Roman"/>
+          <w:sz w:val="24"/>
+          <w:szCs w:val="24"/>
+        </w:rPr>
+        <w:t xml:space="preserve"> when dry. We also learned that a current of 100mA is potentially lethal. If we use a 9VDC battery as our voltage source, what </w:t>
+      </w:r>
+      <w:r>
+        <w:rPr>
+          <w:rFonts w:ascii="Times New Roman" w:hAnsi="Times New Roman"/>
+          <w:sz w:val="24"/>
+          <w:szCs w:val="24"/>
+        </w:rPr>
+        <w:t>is</w:t>
+      </w:r>
+      <w:r>
+        <w:rPr>
+          <w:rFonts w:ascii="Times New Roman" w:hAnsi="Times New Roman"/>
+          <w:sz w:val="24"/>
+          <w:szCs w:val="24"/>
+        </w:rPr>
+        <w:t xml:space="preserve"> the maximum current through wet skin and minimum </w:t>
+      </w:r>
+      <w:r>
+        <w:rPr>
+          <w:rFonts w:ascii="Times New Roman" w:hAnsi="Times New Roman"/>
+          <w:sz w:val="24"/>
+          <w:szCs w:val="24"/>
+        </w:rPr>
+        <w:t xml:space="preserve">current through </w:t>
+      </w:r>
+      <w:r>
+        <w:rPr>
+          <w:rFonts w:ascii="Times New Roman" w:hAnsi="Times New Roman"/>
+          <w:sz w:val="24"/>
+          <w:szCs w:val="24"/>
+        </w:rPr>
+        <w:t>dry potential exposure (use Ohm’s Law)?</w:t>
+      </w:r>
+    </w:p>
+    <w:p>
+      <w:pPr>
+        <w:pStyle w:val="ListParagraph"/>
+        <w:numPr>
+          <w:ilvl w:val="0"/>
+          <w:numId w:val="3"/>
+        </w:numPr>
+        <w:spacing w:after="0" w:line="480" w:lineRule="auto"/>
+        <w:rPr>
+          <w:rFonts w:ascii="Times New Roman" w:hAnsi="Times New Roman"/>
+          <w:sz w:val="24"/>
+          <w:szCs w:val="24"/>
+        </w:rPr>
+      </w:pPr>
+      <w:r>
+        <w:rPr>
+          <w:rFonts w:ascii="Times New Roman" w:hAnsi="Times New Roman"/>
+          <w:sz w:val="24"/>
+          <w:szCs w:val="24"/>
+        </w:rPr>
+        <w:t>Wet skin:</w:t>
+      </w:r>
+      <m:oMath>
+        <m:sSub>
+          <m:sSubPr>
+            <m:ctrlPr>
+              <w:rPr>
+                <w:rFonts w:ascii="Cambria Math" w:eastAsiaTheme="minorEastAsia" w:hAnsi="Cambria Math"/>
+                <w:i/>
+                <w:sz w:val="24"/>
+                <w:szCs w:val="24"/>
+              </w:rPr>
+            </m:ctrlPr>
+          </m:sSubPr>
+          <m:e>
+            <m:r>
+              <w:rPr>
+                <w:rFonts w:ascii="Cambria Math" w:eastAsiaTheme="minorEastAsia" w:hAnsi="Cambria Math"/>
+                <w:sz w:val="24"/>
+                <w:szCs w:val="24"/>
+              </w:rPr>
+              <m:t xml:space="preserve"> I</m:t>
+            </m:r>
+          </m:e>
+          <m:sub>
+            <m:r>
+              <w:rPr>
+                <w:rFonts w:ascii="Cambria Math" w:eastAsiaTheme="minorEastAsia" w:hAnsi="Cambria Math"/>
+                <w:sz w:val="24"/>
+                <w:szCs w:val="24"/>
+              </w:rPr>
+              <m:t>wet</m:t>
+            </m:r>
+          </m:sub>
+        </m:sSub>
+        <m:r>
+          <w:rPr>
+            <w:rFonts w:ascii="Cambria Math" w:hAnsi="Cambria Math"/>
+            <w:sz w:val="24"/>
+            <w:szCs w:val="24"/>
+          </w:rPr>
+          <m:t>=</m:t>
+        </m:r>
+        <m:f>
+          <m:fPr>
+            <m:ctrlPr>
+              <w:rPr>
+                <w:rFonts w:ascii="Cambria Math" w:hAnsi="Cambria Math"/>
+                <w:i/>
+                <w:sz w:val="24"/>
+                <w:szCs w:val="24"/>
+              </w:rPr>
+            </m:ctrlPr>
+          </m:fPr>
+          <m:num>
+            <m:r>
+              <w:rPr>
+                <w:rFonts w:ascii="Cambria Math" w:hAnsi="Cambria Math"/>
+                <w:sz w:val="24"/>
+                <w:szCs w:val="24"/>
+              </w:rPr>
+              <m:t>V</m:t>
+            </m:r>
+          </m:num>
+          <m:den>
+            <m:r>
+              <w:rPr>
+                <w:rFonts w:ascii="Cambria Math" w:hAnsi="Cambria Math"/>
+                <w:sz w:val="24"/>
+                <w:szCs w:val="24"/>
+              </w:rPr>
+              <m:t>R</m:t>
+            </m:r>
+          </m:den>
+        </m:f>
+        <m:r>
+          <w:rPr>
+            <w:rFonts w:ascii="Cambria Math" w:hAnsi="Cambria Math"/>
+            <w:sz w:val="24"/>
+            <w:szCs w:val="24"/>
+          </w:rPr>
+          <m:t>=</m:t>
+        </m:r>
+        <m:f>
+          <m:fPr>
+            <m:ctrlPr>
+              <w:rPr>
+                <w:rFonts w:ascii="Cambria Math" w:hAnsi="Cambria Math"/>
+                <w:i/>
+                <w:sz w:val="24"/>
+                <w:szCs w:val="24"/>
+              </w:rPr>
+            </m:ctrlPr>
+          </m:fPr>
+          <m:num>
+            <m:r>
+              <w:rPr>
+                <w:rFonts w:ascii="Cambria Math" w:hAnsi="Cambria Math"/>
+                <w:sz w:val="24"/>
+                <w:szCs w:val="24"/>
+              </w:rPr>
+              <m:t>9V</m:t>
+            </m:r>
+          </m:num>
+          <m:den>
+            <m:r>
+              <w:rPr>
+                <w:rFonts w:ascii="Cambria Math" w:hAnsi="Cambria Math"/>
+                <w:sz w:val="24"/>
+                <w:szCs w:val="24"/>
+              </w:rPr>
+              <m:t>1KΩ</m:t>
+            </m:r>
+          </m:den>
+        </m:f>
+        <m:r>
+          <w:rPr>
+            <w:rFonts w:ascii="Cambria Math" w:hAnsi="Cambria Math"/>
+            <w:sz w:val="24"/>
+            <w:szCs w:val="24"/>
+          </w:rPr>
+          <m:t>=9mA</m:t>
+        </m:r>
+      </m:oMath>
+    </w:p>
+    <w:p>
+      <w:pPr>
+        <w:pStyle w:val="ListParagraph"/>
+        <w:numPr>
+          <w:ilvl w:val="0"/>
+          <w:numId w:val="3"/>
+        </w:numPr>
+        <w:spacing w:after="0" w:line="480" w:lineRule="auto"/>
+        <w:rPr>
+          <w:rFonts w:ascii="Times New Roman" w:hAnsi="Times New Roman"/>
+          <w:sz w:val="24"/>
+          <w:szCs w:val="24"/>
+        </w:rPr>
+      </w:pPr>
+      <w:r>
+        <w:rPr>
+          <w:rFonts w:ascii="Times New Roman" w:hAnsi="Times New Roman"/>
+          <w:sz w:val="24"/>
+          <w:szCs w:val="24"/>
+        </w:rPr>
+        <w:t>Dry skin</w:t>
+      </w:r>
+      <w:r>
+        <w:rPr>
+          <w:rFonts w:ascii="Times New Roman" w:hAnsi="Times New Roman"/>
+          <w:sz w:val="24"/>
+          <w:szCs w:val="24"/>
+        </w:rPr>
+        <w:t xml:space="preserve">: </w:t>
+      </w:r>
+      <m:oMath>
+        <m:sSub>
+          <m:sSubPr>
+            <m:ctrlPr>
+              <w:rPr>
+                <w:rFonts w:ascii="Cambria Math" w:hAnsi="Cambria Math"/>
+                <w:i/>
+                <w:sz w:val="24"/>
+                <w:szCs w:val="24"/>
+              </w:rPr>
+            </m:ctrlPr>
+          </m:sSubPr>
+          <m:e>
+            <m:r>
+              <w:rPr>
+                <w:rFonts w:ascii="Cambria Math" w:hAnsi="Cambria Math"/>
+                <w:sz w:val="24"/>
+                <w:szCs w:val="24"/>
+              </w:rPr>
+              <m:t>I</m:t>
+            </m:r>
+          </m:e>
+          <m:sub>
+            <m:r>
+              <w:rPr>
+                <w:rFonts w:ascii="Cambria Math" w:hAnsi="Cambria Math"/>
+                <w:sz w:val="24"/>
+                <w:szCs w:val="24"/>
+              </w:rPr>
+              <m:t>dry</m:t>
+            </m:r>
+          </m:sub>
+        </m:sSub>
+        <m:r>
+          <w:rPr>
+            <w:rFonts w:ascii="Cambria Math" w:hAnsi="Cambria Math"/>
+            <w:sz w:val="24"/>
+            <w:szCs w:val="24"/>
+          </w:rPr>
+          <m:t>=</m:t>
+        </m:r>
+        <m:f>
+          <m:fPr>
+            <m:ctrlPr>
+              <w:rPr>
+                <w:rFonts w:ascii="Cambria Math" w:hAnsi="Cambria Math"/>
+                <w:i/>
+                <w:sz w:val="24"/>
+                <w:szCs w:val="24"/>
+              </w:rPr>
+            </m:ctrlPr>
+          </m:fPr>
+          <m:num>
+            <m:r>
+              <w:rPr>
+                <w:rFonts w:ascii="Cambria Math" w:hAnsi="Cambria Math"/>
+                <w:sz w:val="24"/>
+                <w:szCs w:val="24"/>
+              </w:rPr>
+              <m:t>V</m:t>
+            </m:r>
+          </m:num>
+          <m:den>
+            <m:r>
+              <w:rPr>
+                <w:rFonts w:ascii="Cambria Math" w:hAnsi="Cambria Math"/>
+                <w:sz w:val="24"/>
+                <w:szCs w:val="24"/>
+              </w:rPr>
+              <m:t>R</m:t>
+            </m:r>
+          </m:den>
+        </m:f>
+        <m:r>
+          <w:rPr>
+            <w:rFonts w:ascii="Cambria Math" w:hAnsi="Cambria Math"/>
+            <w:sz w:val="24"/>
+            <w:szCs w:val="24"/>
+          </w:rPr>
+          <m:t>=</m:t>
+        </m:r>
+        <m:f>
+          <m:fPr>
+            <m:ctrlPr>
+              <w:rPr>
+                <w:rFonts w:ascii="Cambria Math" w:hAnsi="Cambria Math"/>
+                <w:i/>
+                <w:sz w:val="24"/>
+                <w:szCs w:val="24"/>
+              </w:rPr>
+            </m:ctrlPr>
+          </m:fPr>
+          <m:num>
+            <m:r>
+              <w:rPr>
+                <w:rFonts w:ascii="Cambria Math" w:hAnsi="Cambria Math"/>
+                <w:sz w:val="24"/>
+                <w:szCs w:val="24"/>
+              </w:rPr>
+              <m:t>9V</m:t>
+            </m:r>
+          </m:num>
+          <m:den>
+            <m:r>
+              <w:rPr>
+                <w:rFonts w:ascii="Cambria Math" w:hAnsi="Cambria Math"/>
+                <w:sz w:val="24"/>
+                <w:szCs w:val="24"/>
+              </w:rPr>
+              <m:t>1</m:t>
+            </m:r>
+            <m:r>
+              <w:rPr>
+                <w:rFonts w:ascii="Cambria Math" w:hAnsi="Cambria Math"/>
+                <w:sz w:val="24"/>
+                <w:szCs w:val="24"/>
+              </w:rPr>
+              <m:t>0</m:t>
+            </m:r>
+            <m:r>
+              <w:rPr>
+                <w:rFonts w:ascii="Cambria Math" w:hAnsi="Cambria Math"/>
+                <w:sz w:val="24"/>
+                <w:szCs w:val="24"/>
+              </w:rPr>
+              <m:t>KΩ</m:t>
+            </m:r>
+          </m:den>
+        </m:f>
+        <m:r>
+          <w:rPr>
+            <w:rFonts w:ascii="Cambria Math" w:hAnsi="Cambria Math"/>
+            <w:sz w:val="24"/>
+            <w:szCs w:val="24"/>
+          </w:rPr>
+          <m:t>=9</m:t>
+        </m:r>
+        <m:r>
+          <w:rPr>
+            <w:rFonts w:ascii="Cambria Math" w:hAnsi="Cambria Math"/>
+            <w:sz w:val="24"/>
+            <w:szCs w:val="24"/>
+          </w:rPr>
+          <m:t>00</m:t>
+        </m:r>
+        <m:r>
+          <w:rPr>
+            <w:rFonts w:ascii="Cambria Math" w:eastAsiaTheme="minorEastAsia" w:hAnsi="Cambria Math"/>
+            <w:sz w:val="24"/>
+            <w:szCs w:val="24"/>
+          </w:rPr>
+          <m:t>μ</m:t>
+        </m:r>
+        <m:r>
+          <w:rPr>
+            <w:rFonts w:ascii="Cambria Math" w:hAnsi="Cambria Math"/>
+            <w:sz w:val="24"/>
+            <w:szCs w:val="24"/>
+          </w:rPr>
+          <m:t>A</m:t>
+        </m:r>
+      </m:oMath>
+    </w:p>
+    <w:p>
+      <w:pPr>
+        <w:spacing w:after="0" w:line="480" w:lineRule="auto"/>
+        <w:rPr>
+          <w:rFonts w:ascii="Times New Roman" w:hAnsi="Times New Roman"/>
+          <w:sz w:val="24"/>
+          <w:szCs w:val="24"/>
+        </w:rPr>
+      </w:pPr>
+      <w:r>
+        <w:rPr>
+          <w:b/>
+          <w:noProof/>
+        </w:rPr>
+        <w:drawing>
+          <wp:anchor distT="0" distB="0" distL="114300" distR="114300" simplePos="0" relativeHeight="251729920" behindDoc="0" locked="0" layoutInCell="1" allowOverlap="1" wp14:anchorId="7AAEBC66">
+            <wp:simplePos x="0" y="0"/>
+            <wp:positionH relativeFrom="margin">
+              <wp:posOffset>0</wp:posOffset>
+            </wp:positionH>
+            <wp:positionV relativeFrom="page">
+              <wp:posOffset>4686300</wp:posOffset>
+            </wp:positionV>
+            <wp:extent cx="5943600" cy="2893060"/>
+            <wp:effectExtent l="76200" t="76200" r="133350" b="135890"/>
+            <wp:wrapTopAndBottom/>
+            <wp:docPr id="55" name="Picture 55"/>
+            <wp:cNvGraphicFramePr>
+              <a:graphicFrameLocks xmlns:a="http://schemas.openxmlformats.org/drawingml/2006/main" noChangeAspect="1"/>
+            </wp:cNvGraphicFramePr>
+            <a:graphic xmlns:a="http://schemas.openxmlformats.org/drawingml/2006/main">
+              <a:graphicData uri="http://schemas.openxmlformats.org/drawingml/2006/picture">
+                <pic:pic xmlns:pic="http://schemas.openxmlformats.org/drawingml/2006/picture">
+                  <pic:nvPicPr>
+                    <pic:cNvPr id="1" name=""/>
+                    <pic:cNvPicPr/>
+                  </pic:nvPicPr>
+                  <pic:blipFill>
+                    <a:blip r:embed="rId30">
+                      <a:extLst>
+                        <a:ext uri="{28A0092B-C50C-407E-A947-70E740481C1C}">
+                          <a14:useLocalDpi xmlns:a14="http://schemas.microsoft.com/office/drawing/2010/main" val="0"/>
+                        </a:ext>
+                      </a:extLst>
+                    </a:blip>
+                    <a:stretch>
+                      <a:fillRect/>
+                    </a:stretch>
+                  </pic:blipFill>
+                  <pic:spPr>
+                    <a:xfrm>
+                      <a:off x="0" y="0"/>
+                      <a:ext cx="5943600" cy="2893060"/>
+                    </a:xfrm>
+                    <a:prstGeom prst="rect">
+                      <a:avLst/>
+                    </a:prstGeom>
+                    <a:ln w="38100" cap="sq">
+                      <a:solidFill>
+                        <a:srgbClr val="000000"/>
+                      </a:solidFill>
+                      <a:prstDash val="solid"/>
+                      <a:miter lim="800000"/>
+                    </a:ln>
+                    <a:effectLst>
+                      <a:outerShdw blurRad="50800" dist="38100" dir="2700000" algn="tl" rotWithShape="0">
+                        <a:srgbClr val="000000">
+                          <a:alpha val="43000"/>
+                        </a:srgbClr>
+                      </a:outerShdw>
+                    </a:effectLst>
+                  </pic:spPr>
+                </pic:pic>
+              </a:graphicData>
+            </a:graphic>
+          </wp:anchor>
+        </w:drawing>
+      </w:r>
+      <w:r>
+        <w:rPr>
+          <w:b/>
+          <w:noProof/>
+        </w:rPr>
+        <mc:AlternateContent>
+          <mc:Choice Requires="wps">
+            <w:drawing>
+              <wp:anchor distT="0" distB="0" distL="114300" distR="114300" simplePos="0" relativeHeight="251731968" behindDoc="0" locked="0" layoutInCell="1" allowOverlap="1" wp14:anchorId="3F8DF4A9" wp14:editId="43EFC4CC">
+                <wp:simplePos x="0" y="0"/>
+                <wp:positionH relativeFrom="margin">
+                  <wp:posOffset>0</wp:posOffset>
+                </wp:positionH>
+                <wp:positionV relativeFrom="page">
+                  <wp:posOffset>7667625</wp:posOffset>
+                </wp:positionV>
+                <wp:extent cx="5943600" cy="266700"/>
+                <wp:effectExtent l="0" t="0" r="0" b="0"/>
+                <wp:wrapTopAndBottom/>
+                <wp:docPr id="56" name="Text Box 56"/>
+                <wp:cNvGraphicFramePr/>
+                <a:graphic xmlns:a="http://schemas.openxmlformats.org/drawingml/2006/main">
+                  <a:graphicData uri="http://schemas.microsoft.com/office/word/2010/wordprocessingShape">
+                    <wps:wsp>
+                      <wps:cNvSpPr txBox="1"/>
+                      <wps:spPr>
+                        <a:xfrm>
+                          <a:off x="0" y="0"/>
+                          <a:ext cx="5943600" cy="266700"/>
+                        </a:xfrm>
+                        <a:prstGeom prst="rect">
+                          <a:avLst/>
+                        </a:prstGeom>
+                        <a:solidFill>
+                          <a:prstClr val="white"/>
+                        </a:solidFill>
+                        <a:ln>
+                          <a:noFill/>
+                        </a:ln>
+                      </wps:spPr>
+                      <wps:txbx>
+                        <w:txbxContent>
+                          <w:p>
+                            <w:pPr>
+                              <w:pStyle w:val="Caption"/>
+                              <w:rPr>
+                                <w:noProof/>
+                              </w:rPr>
+                            </w:pPr>
+                            <w:r>
+                              <w:t xml:space="preserve">Figure </w:t>
+                            </w:r>
+                            <w:r>
+                              <w:fldChar w:fldCharType="begin"/>
+                            </w:r>
+                            <w:r>
+                              <w:instrText xml:space="preserve"> SEQ Figure \* ARABIC </w:instrText>
+                            </w:r>
+                            <w:r>
+                              <w:fldChar w:fldCharType="separate"/>
+                            </w:r>
+                            <w:r>
+                              <w:rPr>
+                                <w:noProof/>
+                              </w:rPr>
+                              <w:t>20</w:t>
+                            </w:r>
+                            <w:r>
+                              <w:fldChar w:fldCharType="end"/>
+                            </w:r>
+                            <w:r>
+                              <w:t>. 5V regulator using a 9V source</w:t>
+                            </w:r>
+                          </w:p>
+                        </w:txbxContent>
+                      </wps:txbx>
+                      <wps:bodyPr rot="0" spcFirstLastPara="0" vertOverflow="overflow" horzOverflow="overflow" vert="horz" wrap="square" lIns="0" tIns="0" rIns="0" bIns="0" numCol="1" spcCol="0" rtlCol="0" fromWordArt="0" anchor="t" anchorCtr="0" forceAA="0" compatLnSpc="1">
+                        <a:prstTxWarp prst="textNoShape">
+                          <a:avLst/>
+                        </a:prstTxWarp>
+                        <a:spAutoFit/>
+                      </wps:bodyPr>
+                    </wps:wsp>
+                  </a:graphicData>
+                </a:graphic>
+              </wp:anchor>
+            </w:drawing>
+          </mc:Choice>
+          <mc:Fallback>
+            <w:pict>
+              <v:shape w14:anchorId="3F8DF4A9" id="Text Box 56" o:spid="_x0000_s1045" type="#_x0000_t202" style="position:absolute;margin-left:0;margin-top:603.75pt;width:468pt;height:21pt;z-index:251731968;visibility:visible;mso-wrap-style:square;mso-wrap-distance-left:9pt;mso-wrap-distance-top:0;mso-wrap-distance-right:9pt;mso-wrap-distance-bottom:0;mso-position-horizontal:absolute;mso-position-horizontal-relative:margin;mso-position-vertical:absolute;mso-position-vertical-relative:page;v-text-anchor:top" o:gfxdata="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" stroked="f">
+                <v:textbox style="mso-fit-shape-to-text:t" inset="0,0,0,0">
+                  <w:txbxContent>
+                    <w:p>
+                      <w:pPr>
+                        <w:pStyle w:val="Caption"/>
+                        <w:rPr>
+                          <w:noProof/>
+                        </w:rPr>
+                      </w:pPr>
+                      <w:r>
+                        <w:t xml:space="preserve">Figure </w:t>
+                      </w:r>
+                      <w:r>
+                        <w:fldChar w:fldCharType="begin"/>
+                      </w:r>
+                      <w:r>
+                        <w:instrText xml:space="preserve"> SEQ Figure \* ARABIC </w:instrText>
+                      </w:r>
+                      <w:r>
+                        <w:fldChar w:fldCharType="separate"/>
+                      </w:r>
+                      <w:r>
+                        <w:rPr>
+                          <w:noProof/>
+                        </w:rPr>
+                        <w:t>20</w:t>
+                      </w:r>
+                      <w:r>
+                        <w:fldChar w:fldCharType="end"/>
+                      </w:r>
+                      <w:r>
+                        <w:t>. 5V regulator using a 9V source</w:t>
+                      </w:r>
+                    </w:p>
+                  </w:txbxContent>
+                </v:textbox>
+                <w10:wrap type="topAndBottom" anchorx="margin" anchory="page"/>
+              </v:shape>
+            </w:pict>
+          </mc:Fallback>
+        </mc:AlternateContent>
+      </w:r>
+      <w:r>
+        <w:rPr>
+          <w:rFonts w:ascii="Times New Roman" w:hAnsi="Times New Roman"/>
+          <w:sz w:val="24"/>
+          <w:szCs w:val="24"/>
+        </w:rPr>
+        <w:t xml:space="preserve">With dry skin you will not be able to feel or perceive the less than 1mA of current from a 9V battery. If wet however, you could feel a </w:t>
+      </w:r>
+      <w:r>
+        <w:rPr>
+          <w:rFonts w:ascii="Times New Roman" w:hAnsi="Times New Roman"/>
+          <w:sz w:val="24"/>
+          <w:szCs w:val="24"/>
+        </w:rPr>
+        <w:t xml:space="preserve">non-lethal </w:t>
+      </w:r>
+      <w:r>
+        <w:rPr>
+          <w:rFonts w:ascii="Times New Roman" w:hAnsi="Times New Roman"/>
+          <w:sz w:val="24"/>
+          <w:szCs w:val="24"/>
+        </w:rPr>
+        <w:t>shock</w:t>
+      </w:r>
+      <w:r>
+        <w:rPr>
+          <w:rFonts w:ascii="Times New Roman" w:hAnsi="Times New Roman"/>
+          <w:sz w:val="24"/>
+          <w:szCs w:val="24"/>
+        </w:rPr>
+        <w:t xml:space="preserve">. Additionally, remove all metal jewelry prior to working with electronics. </w:t>
+      </w:r>
+    </w:p>
+    <w:p>
+      <w:pPr>
+        <w:spacing w:after="0" w:line="480" w:lineRule="auto"/>
+        <w:rPr>
+          <w:rFonts w:ascii="Times New Roman" w:hAnsi="Times New Roman"/>
+          <w:sz w:val="24"/>
+          <w:szCs w:val="24"/>
+        </w:rPr>
+      </w:pPr>
+      <w:r>
+        <w:rPr>
+          <w:rFonts w:ascii="Times New Roman" w:hAnsi="Times New Roman"/>
+          <w:b/>
+          <w:sz w:val="24"/>
+          <w:szCs w:val="24"/>
+        </w:rPr>
+        <w:t xml:space="preserve">First </w:t>
+      </w:r>
+      <w:r>
+        <w:rPr>
+          <w:rFonts w:ascii="Times New Roman" w:hAnsi="Times New Roman"/>
+          <w:b/>
+          <w:sz w:val="24"/>
+          <w:szCs w:val="24"/>
+        </w:rPr>
+        <w:t>Challenge:</w:t>
+      </w:r>
+      <w:r>
+        <w:rPr>
+          <w:rFonts w:ascii="Times New Roman" w:hAnsi="Times New Roman"/>
+          <w:sz w:val="24"/>
+          <w:szCs w:val="24"/>
+        </w:rPr>
+        <w:t xml:space="preserve"> Calculate and find the resistor values for the circuit in Figure 20 to produce a regulated 5V output with a max current of 5mA</w:t>
+      </w:r>
+      <w:r>
+        <w:rPr>
+          <w:rFonts w:ascii="Times New Roman" w:hAnsi="Times New Roman"/>
+          <w:sz w:val="24"/>
+          <w:szCs w:val="24"/>
+        </w:rPr>
+        <w:t>, assume Q1 is a 2n3904 with a minimum beta of 90</w:t>
+      </w:r>
+      <w:r>
+        <w:rPr>
+          <w:rFonts w:ascii="Times New Roman" w:hAnsi="Times New Roman"/>
+          <w:sz w:val="24"/>
+          <w:szCs w:val="24"/>
+        </w:rPr>
+        <w:t xml:space="preserve">. </w:t>
+      </w:r>
+    </w:p>
+    <w:p>
+      <w:pPr>
+        <w:spacing w:after="0" w:line="480" w:lineRule="auto"/>
+        <w:contextualSpacing/>
+        <w:jc w:val="center"/>
+        <w:rPr>
+          <w:rFonts w:ascii="Times New Roman" w:hAnsi="Times New Roman"/>
+          <w:b/>
+          <w:sz w:val="28"/>
+          <w:szCs w:val="28"/>
+        </w:rPr>
+      </w:pPr>
+      <w:r>
+        <w:rPr>
+          <w:rFonts w:ascii="Times New Roman" w:hAnsi="Times New Roman"/>
+          <w:b/>
+          <w:sz w:val="28"/>
+          <w:szCs w:val="28"/>
+        </w:rPr>
+        <w:lastRenderedPageBreak/>
+        <w:t xml:space="preserve">Solution for </w:t>
+      </w:r>
+      <w:r>
+        <w:rPr>
+          <w:rFonts w:ascii="Times New Roman" w:hAnsi="Times New Roman"/>
+          <w:b/>
+          <w:sz w:val="28"/>
+          <w:szCs w:val="28"/>
+        </w:rPr>
+        <w:t>First Challenge</w:t>
+      </w:r>
+    </w:p>
+    <w:p>
+      <w:pPr>
+        <w:spacing w:after="0" w:line="480" w:lineRule="auto"/>
+        <w:contextualSpacing/>
+        <w:rPr>
+          <w:rFonts w:ascii="Times New Roman" w:hAnsi="Times New Roman"/>
+          <w:sz w:val="24"/>
+          <w:szCs w:val="24"/>
+        </w:rPr>
+      </w:pPr>
+      <w:r>
+        <w:rPr>
+          <w:rFonts w:ascii="Times New Roman" w:hAnsi="Times New Roman"/>
+          <w:sz w:val="24"/>
+          <w:szCs w:val="24"/>
+        </w:rPr>
+        <w:t>Find the maximum base current IB for Q1.</w:t>
+      </w:r>
+    </w:p>
+    <w:p>
+      <w:pPr>
+        <w:pStyle w:val="ListParagraph"/>
+        <w:numPr>
+          <w:ilvl w:val="0"/>
+          <w:numId w:val="4"/>
+        </w:numPr>
+        <w:spacing w:after="0" w:line="480" w:lineRule="auto"/>
+        <w:rPr>
+          <w:rFonts w:ascii="Times New Roman" w:hAnsi="Times New Roman"/>
+          <w:sz w:val="24"/>
+          <w:szCs w:val="24"/>
+        </w:rPr>
+      </w:pPr>
+      <m:oMath>
+        <m:sSub>
+          <m:sSubPr>
+            <m:ctrlPr>
+              <w:rPr>
+                <w:rFonts w:ascii="Cambria Math" w:hAnsi="Cambria Math"/>
+                <w:i/>
+                <w:sz w:val="24"/>
+                <w:szCs w:val="24"/>
+              </w:rPr>
+            </m:ctrlPr>
+          </m:sSubPr>
+          <m:e>
+            <m:r>
+              <w:rPr>
+                <w:rFonts w:ascii="Cambria Math" w:hAnsi="Cambria Math"/>
+                <w:sz w:val="24"/>
+                <w:szCs w:val="24"/>
+              </w:rPr>
+              <m:t>I</m:t>
+            </m:r>
+          </m:e>
+          <m:sub>
+            <m:r>
+              <w:rPr>
+                <w:rFonts w:ascii="Cambria Math" w:hAnsi="Cambria Math"/>
+                <w:sz w:val="24"/>
+                <w:szCs w:val="24"/>
+              </w:rPr>
+              <m:t>Bmax</m:t>
+            </m:r>
+          </m:sub>
+        </m:sSub>
+        <m:r>
+          <w:rPr>
+            <w:rFonts w:ascii="Cambria Math" w:eastAsiaTheme="minorEastAsia" w:hAnsi="Cambria Math"/>
+            <w:sz w:val="24"/>
+            <w:szCs w:val="24"/>
+          </w:rPr>
+          <m:t>≈</m:t>
+        </m:r>
+        <m:f>
+          <m:fPr>
+            <m:ctrlPr>
+              <w:rPr>
+                <w:rFonts w:ascii="Cambria Math" w:hAnsi="Cambria Math"/>
+                <w:i/>
+                <w:sz w:val="24"/>
+                <w:szCs w:val="24"/>
+              </w:rPr>
+            </m:ctrlPr>
+          </m:fPr>
+          <m:num>
+            <m:sSub>
+              <m:sSubPr>
+                <m:ctrlPr>
+                  <w:rPr>
+                    <w:rFonts w:ascii="Cambria Math" w:hAnsi="Cambria Math"/>
+                    <w:i/>
+                    <w:sz w:val="24"/>
+                    <w:szCs w:val="24"/>
+                  </w:rPr>
+                </m:ctrlPr>
+              </m:sSubPr>
+              <m:e>
+                <m:r>
+                  <w:rPr>
+                    <w:rFonts w:ascii="Cambria Math" w:hAnsi="Cambria Math"/>
+                    <w:sz w:val="24"/>
+                    <w:szCs w:val="24"/>
+                  </w:rPr>
+                  <m:t>I</m:t>
+                </m:r>
+              </m:e>
+              <m:sub>
+                <m:r>
+                  <w:rPr>
+                    <w:rFonts w:ascii="Cambria Math" w:hAnsi="Cambria Math"/>
+                    <w:sz w:val="24"/>
+                    <w:szCs w:val="24"/>
+                  </w:rPr>
+                  <m:t>Emax</m:t>
+                </m:r>
+              </m:sub>
+            </m:sSub>
+          </m:num>
+          <m:den>
+            <m:sSub>
+              <m:sSubPr>
+                <m:ctrlPr>
+                  <w:rPr>
+                    <w:rFonts w:ascii="Cambria Math" w:hAnsi="Cambria Math"/>
+                    <w:i/>
+                    <w:sz w:val="24"/>
+                    <w:szCs w:val="24"/>
+                  </w:rPr>
+                </m:ctrlPr>
+              </m:sSubPr>
+              <m:e>
+                <m:r>
+                  <w:rPr>
+                    <w:rFonts w:ascii="Cambria Math" w:hAnsi="Cambria Math"/>
+                    <w:sz w:val="24"/>
+                    <w:szCs w:val="24"/>
+                  </w:rPr>
+                  <m:t>Beta</m:t>
+                </m:r>
+              </m:e>
+              <m:sub>
+                <m:r>
+                  <w:rPr>
+                    <w:rFonts w:ascii="Cambria Math" w:hAnsi="Cambria Math"/>
+                    <w:sz w:val="24"/>
+                    <w:szCs w:val="24"/>
+                  </w:rPr>
+                  <m:t>min</m:t>
+                </m:r>
+              </m:sub>
+            </m:sSub>
+          </m:den>
+        </m:f>
+        <m:r>
+          <w:rPr>
+            <w:rFonts w:ascii="Cambria Math" w:hAnsi="Cambria Math"/>
+            <w:sz w:val="24"/>
+            <w:szCs w:val="24"/>
+          </w:rPr>
+          <m:t>≈</m:t>
+        </m:r>
+        <m:f>
+          <m:fPr>
+            <m:ctrlPr>
+              <w:rPr>
+                <w:rFonts w:ascii="Cambria Math" w:hAnsi="Cambria Math"/>
+                <w:i/>
+                <w:sz w:val="24"/>
+                <w:szCs w:val="24"/>
+              </w:rPr>
+            </m:ctrlPr>
+          </m:fPr>
+          <m:num>
+            <m:r>
+              <w:rPr>
+                <w:rFonts w:ascii="Cambria Math" w:hAnsi="Cambria Math"/>
+                <w:sz w:val="24"/>
+                <w:szCs w:val="24"/>
+              </w:rPr>
+              <m:t>5m</m:t>
+            </m:r>
+            <m:r>
+              <w:rPr>
+                <w:rFonts w:ascii="Cambria Math" w:hAnsi="Cambria Math"/>
+                <w:sz w:val="24"/>
+                <w:szCs w:val="24"/>
+              </w:rPr>
+              <m:t>A</m:t>
+            </m:r>
+          </m:num>
+          <m:den>
+            <m:r>
+              <w:rPr>
+                <w:rFonts w:ascii="Cambria Math" w:hAnsi="Cambria Math"/>
+                <w:sz w:val="24"/>
+                <w:szCs w:val="24"/>
+              </w:rPr>
+              <m:t>90</m:t>
+            </m:r>
+          </m:den>
+        </m:f>
+        <m:r>
+          <w:rPr>
+            <w:rFonts w:ascii="Cambria Math" w:hAnsi="Cambria Math"/>
+            <w:sz w:val="24"/>
+            <w:szCs w:val="24"/>
+          </w:rPr>
+          <m:t>≈55.556μA</m:t>
+        </m:r>
+      </m:oMath>
+    </w:p>
+    <w:p>
+      <w:pPr>
+        <w:spacing w:after="0" w:line="480" w:lineRule="auto"/>
+        <w:rPr>
+          <w:rFonts w:ascii="Times New Roman" w:hAnsi="Times New Roman"/>
+          <w:sz w:val="24"/>
+          <w:szCs w:val="24"/>
+        </w:rPr>
+      </w:pPr>
+      <w:r>
+        <w:rPr>
+          <w:rFonts w:ascii="Times New Roman" w:hAnsi="Times New Roman"/>
+          <w:sz w:val="24"/>
+          <w:szCs w:val="24"/>
+        </w:rPr>
+        <w:t>Make</w:t>
+      </w:r>
+      <w:r>
+        <w:rPr>
+          <w:rFonts w:ascii="Times New Roman" w:hAnsi="Times New Roman"/>
+          <w:sz w:val="24"/>
+          <w:szCs w:val="24"/>
+        </w:rPr>
+        <w:t xml:space="preserve"> IR2 </w:t>
+      </w:r>
+      <m:oMath>
+        <m:r>
+          <w:rPr>
+            <w:rFonts w:ascii="Cambria Math" w:hAnsi="Cambria Math"/>
+            <w:sz w:val="24"/>
+            <w:szCs w:val="24"/>
+          </w:rPr>
+          <m:t>≥</m:t>
+        </m:r>
+      </m:oMath>
+      <w:r>
+        <w:rPr>
+          <w:rFonts w:ascii="Times New Roman" w:hAnsi="Times New Roman"/>
+          <w:sz w:val="24"/>
+          <w:szCs w:val="24"/>
+        </w:rPr>
+        <w:t xml:space="preserve"> 10</w:t>
+      </w:r>
+      <w:r>
+        <w:rPr>
+          <w:rFonts w:ascii="Times New Roman" w:hAnsi="Times New Roman"/>
+          <w:sz w:val="24"/>
+          <w:szCs w:val="24"/>
+        </w:rPr>
+        <w:t xml:space="preserve"> </w:t>
+      </w:r>
+      <w:r>
+        <w:rPr>
+          <w:rFonts w:ascii="Times New Roman" w:hAnsi="Times New Roman"/>
+          <w:sz w:val="24"/>
+          <w:szCs w:val="24"/>
+        </w:rPr>
+        <w:t>x</w:t>
+      </w:r>
+      <w:r>
+        <w:rPr>
+          <w:rFonts w:ascii="Times New Roman" w:hAnsi="Times New Roman"/>
+          <w:sz w:val="24"/>
+          <w:szCs w:val="24"/>
+        </w:rPr>
+        <w:t xml:space="preserve"> </w:t>
+      </w:r>
+      <w:proofErr w:type="spellStart"/>
+      <w:r>
+        <w:rPr>
+          <w:rFonts w:ascii="Times New Roman" w:hAnsi="Times New Roman"/>
+          <w:sz w:val="24"/>
+          <w:szCs w:val="24"/>
+        </w:rPr>
+        <w:t>IBmax</w:t>
+      </w:r>
+      <w:proofErr w:type="spellEnd"/>
+      <w:r>
+        <w:rPr>
+          <w:rFonts w:ascii="Times New Roman" w:hAnsi="Times New Roman"/>
+          <w:sz w:val="24"/>
+          <w:szCs w:val="24"/>
+        </w:rPr>
+        <w:t>.</w:t>
+      </w:r>
+    </w:p>
+    <w:p>
+      <w:pPr>
+        <w:pStyle w:val="ListParagraph"/>
+        <w:numPr>
+          <w:ilvl w:val="0"/>
+          <w:numId w:val="4"/>
+        </w:numPr>
+        <w:spacing w:after="0" w:line="480" w:lineRule="auto"/>
+        <w:rPr>
+          <w:rFonts w:ascii="Times New Roman" w:hAnsi="Times New Roman"/>
+          <w:sz w:val="24"/>
+          <w:szCs w:val="24"/>
+        </w:rPr>
+      </w:pPr>
+      <m:oMath>
+        <m:sSub>
+          <m:sSubPr>
+            <m:ctrlPr>
+              <w:rPr>
+                <w:rFonts w:ascii="Cambria Math" w:hAnsi="Cambria Math"/>
+                <w:i/>
+                <w:sz w:val="24"/>
+                <w:szCs w:val="24"/>
+              </w:rPr>
+            </m:ctrlPr>
+          </m:sSubPr>
+          <m:e>
+            <m:r>
+              <w:rPr>
+                <w:rFonts w:ascii="Cambria Math" w:hAnsi="Cambria Math"/>
+                <w:sz w:val="24"/>
+                <w:szCs w:val="24"/>
+              </w:rPr>
+              <m:t>I</m:t>
+            </m:r>
+          </m:e>
+          <m:sub>
+            <m:r>
+              <w:rPr>
+                <w:rFonts w:ascii="Cambria Math" w:hAnsi="Cambria Math"/>
+                <w:sz w:val="24"/>
+                <w:szCs w:val="24"/>
+              </w:rPr>
+              <m:t>R2</m:t>
+            </m:r>
+          </m:sub>
+        </m:sSub>
+        <m:r>
+          <w:rPr>
+            <w:rFonts w:ascii="Cambria Math" w:hAnsi="Cambria Math"/>
+            <w:sz w:val="24"/>
+            <w:szCs w:val="24"/>
+          </w:rPr>
+          <m:t>≥</m:t>
+        </m:r>
+        <m:r>
+          <w:rPr>
+            <w:rFonts w:ascii="Cambria Math" w:hAnsi="Cambria Math"/>
+            <w:sz w:val="24"/>
+            <w:szCs w:val="24"/>
+          </w:rPr>
+          <m:t>10×55.556μA</m:t>
+        </m:r>
+        <m:r>
+          <w:rPr>
+            <w:rFonts w:ascii="Cambria Math" w:hAnsi="Cambria Math"/>
+            <w:sz w:val="24"/>
+            <w:szCs w:val="24"/>
+          </w:rPr>
+          <m:t>≥</m:t>
+        </m:r>
+        <m:r>
+          <w:rPr>
+            <w:rFonts w:ascii="Cambria Math" w:hAnsi="Cambria Math"/>
+            <w:sz w:val="24"/>
+            <w:szCs w:val="24"/>
+          </w:rPr>
+          <m:t>555.556μA</m:t>
+        </m:r>
+      </m:oMath>
+    </w:p>
+    <w:p>
+      <w:pPr>
+        <w:spacing w:after="0" w:line="480" w:lineRule="auto"/>
+        <w:rPr>
+          <w:rFonts w:ascii="Times New Roman" w:hAnsi="Times New Roman"/>
+          <w:sz w:val="24"/>
+          <w:szCs w:val="24"/>
+        </w:rPr>
+      </w:pPr>
+      <w:r>
+        <w:rPr>
+          <w:rFonts w:ascii="Times New Roman" w:hAnsi="Times New Roman"/>
+          <w:sz w:val="24"/>
+          <w:szCs w:val="24"/>
+        </w:rPr>
+        <w:t>Find VR2 using Kirchhoff’s Voltage Law.</w:t>
+      </w:r>
+    </w:p>
+    <w:p>
+      <w:pPr>
+        <w:pStyle w:val="ListParagraph"/>
+        <w:numPr>
+          <w:ilvl w:val="0"/>
+          <w:numId w:val="4"/>
+        </w:numPr>
+        <w:spacing w:after="0" w:line="480" w:lineRule="auto"/>
+        <w:rPr>
+          <w:rFonts w:ascii="Times New Roman" w:eastAsiaTheme="minorEastAsia" w:hAnsi="Times New Roman"/>
+          <w:sz w:val="24"/>
+          <w:szCs w:val="24"/>
+        </w:rPr>
+      </w:pPr>
+      <m:oMath>
+        <m:sSub>
+          <m:sSubPr>
+            <m:ctrlPr>
+              <w:rPr>
+                <w:rFonts w:ascii="Cambria Math" w:hAnsi="Cambria Math"/>
+                <w:i/>
+                <w:sz w:val="24"/>
+                <w:szCs w:val="24"/>
+              </w:rPr>
+            </m:ctrlPr>
+          </m:sSubPr>
+          <m:e>
+            <m:r>
+              <w:rPr>
+                <w:rFonts w:ascii="Cambria Math" w:hAnsi="Cambria Math"/>
+                <w:sz w:val="24"/>
+                <w:szCs w:val="24"/>
+              </w:rPr>
+              <m:t>V</m:t>
+            </m:r>
+          </m:e>
+          <m:sub>
+            <m:r>
+              <w:rPr>
+                <w:rFonts w:ascii="Cambria Math" w:hAnsi="Cambria Math"/>
+                <w:sz w:val="24"/>
+                <w:szCs w:val="24"/>
+              </w:rPr>
+              <m:t>R2</m:t>
+            </m:r>
+          </m:sub>
+        </m:sSub>
+        <m:r>
+          <w:rPr>
+            <w:rFonts w:ascii="Cambria Math" w:hAnsi="Cambria Math"/>
+            <w:sz w:val="24"/>
+            <w:szCs w:val="24"/>
+          </w:rPr>
+          <m:t>=</m:t>
+        </m:r>
+        <m:sSub>
+          <m:sSubPr>
+            <m:ctrlPr>
+              <w:rPr>
+                <w:rFonts w:ascii="Cambria Math" w:hAnsi="Cambria Math"/>
+                <w:i/>
+                <w:sz w:val="24"/>
+                <w:szCs w:val="24"/>
+              </w:rPr>
+            </m:ctrlPr>
+          </m:sSubPr>
+          <m:e>
+            <m:r>
+              <w:rPr>
+                <w:rFonts w:ascii="Cambria Math" w:hAnsi="Cambria Math"/>
+                <w:sz w:val="24"/>
+                <w:szCs w:val="24"/>
+              </w:rPr>
+              <m:t>V</m:t>
+            </m:r>
+          </m:e>
+          <m:sub>
+            <m:r>
+              <w:rPr>
+                <w:rFonts w:ascii="Cambria Math" w:hAnsi="Cambria Math"/>
+                <w:sz w:val="24"/>
+                <w:szCs w:val="24"/>
+              </w:rPr>
+              <m:t>BE</m:t>
+            </m:r>
+          </m:sub>
+        </m:sSub>
+        <m:r>
+          <w:rPr>
+            <w:rFonts w:ascii="Cambria Math" w:hAnsi="Cambria Math"/>
+            <w:sz w:val="24"/>
+            <w:szCs w:val="24"/>
+          </w:rPr>
+          <m:t>+</m:t>
+        </m:r>
+        <m:sSub>
+          <m:sSubPr>
+            <m:ctrlPr>
+              <w:rPr>
+                <w:rFonts w:ascii="Cambria Math" w:hAnsi="Cambria Math"/>
+                <w:i/>
+                <w:sz w:val="24"/>
+                <w:szCs w:val="24"/>
+              </w:rPr>
+            </m:ctrlPr>
+          </m:sSubPr>
+          <m:e>
+            <m:r>
+              <w:rPr>
+                <w:rFonts w:ascii="Cambria Math" w:hAnsi="Cambria Math"/>
+                <w:sz w:val="24"/>
+                <w:szCs w:val="24"/>
+              </w:rPr>
+              <m:t>V</m:t>
+            </m:r>
+          </m:e>
+          <m:sub>
+            <m:r>
+              <w:rPr>
+                <w:rFonts w:ascii="Cambria Math" w:hAnsi="Cambria Math"/>
+                <w:sz w:val="24"/>
+                <w:szCs w:val="24"/>
+              </w:rPr>
+              <m:t>RL</m:t>
+            </m:r>
+          </m:sub>
+        </m:sSub>
+        <m:r>
+          <w:rPr>
+            <w:rFonts w:ascii="Cambria Math" w:hAnsi="Cambria Math"/>
+            <w:sz w:val="24"/>
+            <w:szCs w:val="24"/>
+          </w:rPr>
+          <m:t>=0.7V+5V=5.7V</m:t>
+        </m:r>
+      </m:oMath>
+    </w:p>
+    <w:p>
+      <w:pPr>
+        <w:spacing w:after="0" w:line="480" w:lineRule="auto"/>
+        <w:rPr>
+          <w:rFonts w:ascii="Times New Roman" w:eastAsiaTheme="minorEastAsia" w:hAnsi="Times New Roman"/>
+          <w:sz w:val="24"/>
+          <w:szCs w:val="24"/>
+        </w:rPr>
+      </w:pPr>
+      <w:r>
+        <w:rPr>
+          <w:rFonts w:ascii="Times New Roman" w:eastAsiaTheme="minorEastAsia" w:hAnsi="Times New Roman"/>
+          <w:sz w:val="24"/>
+          <w:szCs w:val="24"/>
+        </w:rPr>
+        <w:t xml:space="preserve">Find approximate R2 value using Ohm’s Law. </w:t>
+      </w:r>
+    </w:p>
+    <w:p>
+      <w:pPr>
+        <w:pStyle w:val="ListParagraph"/>
+        <w:numPr>
+          <w:ilvl w:val="0"/>
+          <w:numId w:val="4"/>
+        </w:numPr>
+        <w:spacing w:after="0" w:line="480" w:lineRule="auto"/>
+        <w:rPr>
+          <w:rFonts w:ascii="Times New Roman" w:eastAsiaTheme="minorEastAsia" w:hAnsi="Times New Roman"/>
+          <w:sz w:val="24"/>
+          <w:szCs w:val="24"/>
+        </w:rPr>
+      </w:pPr>
+      <m:oMath>
+        <m:sSub>
+          <m:sSubPr>
+            <m:ctrlPr>
+              <w:rPr>
+                <w:rFonts w:ascii="Cambria Math" w:eastAsiaTheme="minorEastAsia" w:hAnsi="Cambria Math"/>
+                <w:i/>
+                <w:sz w:val="24"/>
+                <w:szCs w:val="24"/>
+              </w:rPr>
+            </m:ctrlPr>
+          </m:sSubPr>
+          <m:e>
+            <m:r>
+              <w:rPr>
+                <w:rFonts w:ascii="Cambria Math" w:eastAsiaTheme="minorEastAsia" w:hAnsi="Cambria Math"/>
+                <w:sz w:val="24"/>
+                <w:szCs w:val="24"/>
+              </w:rPr>
+              <m:t>R</m:t>
+            </m:r>
+          </m:e>
+          <m:sub>
+            <m:r>
+              <w:rPr>
+                <w:rFonts w:ascii="Cambria Math" w:eastAsiaTheme="minorEastAsia" w:hAnsi="Cambria Math"/>
+                <w:sz w:val="24"/>
+                <w:szCs w:val="24"/>
+              </w:rPr>
+              <m:t>2</m:t>
+            </m:r>
+          </m:sub>
+        </m:sSub>
+        <m:r>
+          <w:rPr>
+            <w:rFonts w:ascii="Cambria Math" w:eastAsiaTheme="minorEastAsia" w:hAnsi="Cambria Math"/>
+            <w:sz w:val="24"/>
+            <w:szCs w:val="24"/>
+          </w:rPr>
+          <m:t>≤</m:t>
+        </m:r>
+        <m:f>
+          <m:fPr>
+            <m:ctrlPr>
+              <w:rPr>
+                <w:rFonts w:ascii="Cambria Math" w:eastAsiaTheme="minorEastAsia" w:hAnsi="Cambria Math"/>
+                <w:i/>
+                <w:sz w:val="24"/>
+                <w:szCs w:val="24"/>
+              </w:rPr>
+            </m:ctrlPr>
+          </m:fPr>
+          <m:num>
+            <m:sSub>
+              <m:sSubPr>
+                <m:ctrlPr>
+                  <w:rPr>
+                    <w:rFonts w:ascii="Cambria Math" w:eastAsiaTheme="minorEastAsia" w:hAnsi="Cambria Math"/>
+                    <w:i/>
+                    <w:sz w:val="24"/>
+                    <w:szCs w:val="24"/>
+                  </w:rPr>
+                </m:ctrlPr>
+              </m:sSubPr>
+              <m:e>
+                <m:r>
+                  <w:rPr>
+                    <w:rFonts w:ascii="Cambria Math" w:eastAsiaTheme="minorEastAsia" w:hAnsi="Cambria Math"/>
+                    <w:sz w:val="24"/>
+                    <w:szCs w:val="24"/>
+                  </w:rPr>
+                  <m:t>V</m:t>
+                </m:r>
+              </m:e>
+              <m:sub>
+                <m:r>
+                  <w:rPr>
+                    <w:rFonts w:ascii="Cambria Math" w:eastAsiaTheme="minorEastAsia" w:hAnsi="Cambria Math"/>
+                    <w:sz w:val="24"/>
+                    <w:szCs w:val="24"/>
+                  </w:rPr>
+                  <m:t>R2</m:t>
+                </m:r>
+              </m:sub>
+            </m:sSub>
+          </m:num>
+          <m:den>
+            <m:sSub>
+              <m:sSubPr>
+                <m:ctrlPr>
+                  <w:rPr>
+                    <w:rFonts w:ascii="Cambria Math" w:eastAsiaTheme="minorEastAsia" w:hAnsi="Cambria Math"/>
+                    <w:i/>
+                    <w:sz w:val="24"/>
+                    <w:szCs w:val="24"/>
+                  </w:rPr>
+                </m:ctrlPr>
+              </m:sSubPr>
+              <m:e>
+                <m:r>
+                  <w:rPr>
+                    <w:rFonts w:ascii="Cambria Math" w:eastAsiaTheme="minorEastAsia" w:hAnsi="Cambria Math"/>
+                    <w:sz w:val="24"/>
+                    <w:szCs w:val="24"/>
+                  </w:rPr>
+                  <m:t>I</m:t>
+                </m:r>
+              </m:e>
+              <m:sub>
+                <m:r>
+                  <w:rPr>
+                    <w:rFonts w:ascii="Cambria Math" w:eastAsiaTheme="minorEastAsia" w:hAnsi="Cambria Math"/>
+                    <w:sz w:val="24"/>
+                    <w:szCs w:val="24"/>
+                  </w:rPr>
+                  <m:t>R2</m:t>
+                </m:r>
+              </m:sub>
+            </m:sSub>
+          </m:den>
+        </m:f>
+        <m:r>
+          <w:rPr>
+            <w:rFonts w:ascii="Cambria Math" w:eastAsiaTheme="minorEastAsia" w:hAnsi="Cambria Math"/>
+            <w:sz w:val="24"/>
+            <w:szCs w:val="24"/>
+          </w:rPr>
+          <m:t>≤</m:t>
+        </m:r>
+        <m:f>
+          <m:fPr>
+            <m:ctrlPr>
+              <w:rPr>
+                <w:rFonts w:ascii="Cambria Math" w:eastAsiaTheme="minorEastAsia" w:hAnsi="Cambria Math"/>
+                <w:i/>
+                <w:sz w:val="24"/>
+                <w:szCs w:val="24"/>
+              </w:rPr>
+            </m:ctrlPr>
+          </m:fPr>
+          <m:num>
+            <m:r>
+              <w:rPr>
+                <w:rFonts w:ascii="Cambria Math" w:eastAsiaTheme="minorEastAsia" w:hAnsi="Cambria Math"/>
+                <w:sz w:val="24"/>
+                <w:szCs w:val="24"/>
+              </w:rPr>
+              <m:t>5.7V</m:t>
+            </m:r>
+          </m:num>
+          <m:den>
+            <m:r>
+              <w:rPr>
+                <w:rFonts w:ascii="Cambria Math" w:eastAsiaTheme="minorEastAsia" w:hAnsi="Cambria Math"/>
+                <w:sz w:val="24"/>
+                <w:szCs w:val="24"/>
+              </w:rPr>
+              <m:t>555.556μA</m:t>
+            </m:r>
+          </m:den>
+        </m:f>
+        <m:r>
+          <w:rPr>
+            <w:rFonts w:ascii="Cambria Math" w:eastAsiaTheme="minorEastAsia" w:hAnsi="Cambria Math"/>
+            <w:sz w:val="24"/>
+            <w:szCs w:val="24"/>
+          </w:rPr>
+          <m:t>≤10.26KΩ</m:t>
+        </m:r>
+      </m:oMath>
+    </w:p>
+    <w:p>
+      <w:pPr>
+        <w:spacing w:after="0" w:line="480" w:lineRule="auto"/>
+        <w:rPr>
+          <w:rFonts w:ascii="Times New Roman" w:eastAsiaTheme="minorEastAsia" w:hAnsi="Times New Roman"/>
+          <w:sz w:val="24"/>
+          <w:szCs w:val="24"/>
+        </w:rPr>
+      </w:pPr>
+      <w:r>
+        <w:rPr>
+          <w:rFonts w:ascii="Times New Roman" w:eastAsiaTheme="minorEastAsia" w:hAnsi="Times New Roman"/>
+          <w:sz w:val="24"/>
+          <w:szCs w:val="24"/>
+        </w:rPr>
+        <w:t>Round R2 value down to a standard value.</w:t>
+      </w:r>
+    </w:p>
+    <w:p>
+      <w:pPr>
+        <w:pStyle w:val="ListParagraph"/>
+        <w:numPr>
+          <w:ilvl w:val="0"/>
+          <w:numId w:val="4"/>
+        </w:numPr>
+        <w:spacing w:after="0" w:line="480" w:lineRule="auto"/>
+        <w:rPr>
+          <w:rFonts w:ascii="Times New Roman" w:eastAsiaTheme="minorEastAsia" w:hAnsi="Times New Roman"/>
+          <w:sz w:val="24"/>
+          <w:szCs w:val="24"/>
+        </w:rPr>
+      </w:pPr>
+      <m:oMath>
+        <m:sSub>
+          <m:sSubPr>
+            <m:ctrlPr>
+              <w:rPr>
+                <w:rFonts w:ascii="Cambria Math" w:eastAsiaTheme="minorEastAsia" w:hAnsi="Cambria Math"/>
+                <w:i/>
+                <w:sz w:val="24"/>
+                <w:szCs w:val="24"/>
+              </w:rPr>
+            </m:ctrlPr>
+          </m:sSubPr>
+          <m:e>
+            <m:r>
+              <w:rPr>
+                <w:rFonts w:ascii="Cambria Math" w:eastAsiaTheme="minorEastAsia" w:hAnsi="Cambria Math"/>
+                <w:sz w:val="24"/>
+                <w:szCs w:val="24"/>
+              </w:rPr>
+              <m:t>R</m:t>
+            </m:r>
+          </m:e>
+          <m:sub>
+            <m:r>
+              <w:rPr>
+                <w:rFonts w:ascii="Cambria Math" w:eastAsiaTheme="minorEastAsia" w:hAnsi="Cambria Math"/>
+                <w:sz w:val="24"/>
+                <w:szCs w:val="24"/>
+              </w:rPr>
+              <m:t>2</m:t>
+            </m:r>
+          </m:sub>
+        </m:sSub>
+        <m:r>
+          <w:rPr>
+            <w:rFonts w:ascii="Cambria Math" w:eastAsiaTheme="minorEastAsia" w:hAnsi="Cambria Math"/>
+            <w:sz w:val="24"/>
+            <w:szCs w:val="24"/>
+          </w:rPr>
+          <m:t>=10KΩ</m:t>
+        </m:r>
+      </m:oMath>
+    </w:p>
+    <w:p>
+      <w:pPr>
+        <w:spacing w:after="0" w:line="480" w:lineRule="auto"/>
+        <w:rPr>
+          <w:rFonts w:ascii="Times New Roman" w:eastAsiaTheme="minorEastAsia" w:hAnsi="Times New Roman"/>
+          <w:sz w:val="24"/>
+          <w:szCs w:val="24"/>
+        </w:rPr>
+      </w:pPr>
+      <w:r>
+        <w:rPr>
+          <w:rFonts w:ascii="Times New Roman" w:eastAsiaTheme="minorEastAsia" w:hAnsi="Times New Roman"/>
+          <w:sz w:val="24"/>
+          <w:szCs w:val="24"/>
+        </w:rPr>
+        <w:t>Recalculate IR2 using Ohm’s Law.</w:t>
+      </w:r>
+    </w:p>
+    <w:p>
+      <w:pPr>
+        <w:pStyle w:val="ListParagraph"/>
+        <w:numPr>
+          <w:ilvl w:val="0"/>
+          <w:numId w:val="4"/>
+        </w:numPr>
+        <w:spacing w:after="0" w:line="480" w:lineRule="auto"/>
+        <w:rPr>
+          <w:rFonts w:ascii="Times New Roman" w:eastAsiaTheme="minorEastAsia" w:hAnsi="Times New Roman"/>
+          <w:sz w:val="24"/>
+          <w:szCs w:val="24"/>
+        </w:rPr>
+      </w:pPr>
+      <m:oMath>
+        <m:sSub>
+          <m:sSubPr>
+            <m:ctrlPr>
+              <w:rPr>
+                <w:rFonts w:ascii="Cambria Math" w:eastAsiaTheme="minorEastAsia" w:hAnsi="Cambria Math"/>
+                <w:i/>
+                <w:sz w:val="24"/>
+                <w:szCs w:val="24"/>
+              </w:rPr>
+            </m:ctrlPr>
+          </m:sSubPr>
+          <m:e>
+            <m:r>
+              <w:rPr>
+                <w:rFonts w:ascii="Cambria Math" w:eastAsiaTheme="minorEastAsia" w:hAnsi="Cambria Math"/>
+                <w:sz w:val="24"/>
+                <w:szCs w:val="24"/>
+              </w:rPr>
+              <m:t>I</m:t>
+            </m:r>
+          </m:e>
+          <m:sub>
+            <m:r>
+              <w:rPr>
+                <w:rFonts w:ascii="Cambria Math" w:eastAsiaTheme="minorEastAsia" w:hAnsi="Cambria Math"/>
+                <w:sz w:val="24"/>
+                <w:szCs w:val="24"/>
+              </w:rPr>
+              <m:t>R2</m:t>
+            </m:r>
+          </m:sub>
+        </m:sSub>
+        <m:r>
+          <w:rPr>
+            <w:rFonts w:ascii="Cambria Math" w:eastAsiaTheme="minorEastAsia" w:hAnsi="Cambria Math"/>
+            <w:sz w:val="24"/>
+            <w:szCs w:val="24"/>
+          </w:rPr>
+          <m:t>=</m:t>
+        </m:r>
+        <m:f>
+          <m:fPr>
+            <m:ctrlPr>
+              <w:rPr>
+                <w:rFonts w:ascii="Cambria Math" w:eastAsiaTheme="minorEastAsia" w:hAnsi="Cambria Math"/>
+                <w:i/>
+                <w:sz w:val="24"/>
+                <w:szCs w:val="24"/>
+              </w:rPr>
+            </m:ctrlPr>
+          </m:fPr>
+          <m:num>
+            <m:sSub>
+              <m:sSubPr>
+                <m:ctrlPr>
+                  <w:rPr>
+                    <w:rFonts w:ascii="Cambria Math" w:eastAsiaTheme="minorEastAsia" w:hAnsi="Cambria Math"/>
+                    <w:i/>
+                    <w:sz w:val="24"/>
+                    <w:szCs w:val="24"/>
+                  </w:rPr>
+                </m:ctrlPr>
+              </m:sSubPr>
+              <m:e>
+                <m:r>
+                  <w:rPr>
+                    <w:rFonts w:ascii="Cambria Math" w:eastAsiaTheme="minorEastAsia" w:hAnsi="Cambria Math"/>
+                    <w:sz w:val="24"/>
+                    <w:szCs w:val="24"/>
+                  </w:rPr>
+                  <m:t>V</m:t>
+                </m:r>
+              </m:e>
+              <m:sub>
+                <m:r>
+                  <w:rPr>
+                    <w:rFonts w:ascii="Cambria Math" w:eastAsiaTheme="minorEastAsia" w:hAnsi="Cambria Math"/>
+                    <w:sz w:val="24"/>
+                    <w:szCs w:val="24"/>
+                  </w:rPr>
+                  <m:t>R2</m:t>
+                </m:r>
+              </m:sub>
+            </m:sSub>
+          </m:num>
+          <m:den>
+            <m:sSub>
+              <m:sSubPr>
+                <m:ctrlPr>
+                  <w:rPr>
+                    <w:rFonts w:ascii="Cambria Math" w:eastAsiaTheme="minorEastAsia" w:hAnsi="Cambria Math"/>
+                    <w:i/>
+                    <w:sz w:val="24"/>
+                    <w:szCs w:val="24"/>
+                  </w:rPr>
+                </m:ctrlPr>
+              </m:sSubPr>
+              <m:e>
+                <m:r>
+                  <w:rPr>
+                    <w:rFonts w:ascii="Cambria Math" w:eastAsiaTheme="minorEastAsia" w:hAnsi="Cambria Math"/>
+                    <w:sz w:val="24"/>
+                    <w:szCs w:val="24"/>
+                  </w:rPr>
+                  <m:t>R</m:t>
+                </m:r>
+              </m:e>
+              <m:sub>
+                <m:r>
+                  <w:rPr>
+                    <w:rFonts w:ascii="Cambria Math" w:eastAsiaTheme="minorEastAsia" w:hAnsi="Cambria Math"/>
+                    <w:sz w:val="24"/>
+                    <w:szCs w:val="24"/>
+                  </w:rPr>
+                  <m:t>2</m:t>
+                </m:r>
+              </m:sub>
+            </m:sSub>
+          </m:den>
+        </m:f>
+        <m:r>
+          <w:rPr>
+            <w:rFonts w:ascii="Cambria Math" w:eastAsiaTheme="minorEastAsia" w:hAnsi="Cambria Math"/>
+            <w:sz w:val="24"/>
+            <w:szCs w:val="24"/>
+          </w:rPr>
+          <m:t>=</m:t>
+        </m:r>
+        <m:f>
+          <m:fPr>
+            <m:ctrlPr>
+              <w:rPr>
+                <w:rFonts w:ascii="Cambria Math" w:eastAsiaTheme="minorEastAsia" w:hAnsi="Cambria Math"/>
+                <w:i/>
+                <w:sz w:val="24"/>
+                <w:szCs w:val="24"/>
+              </w:rPr>
+            </m:ctrlPr>
+          </m:fPr>
+          <m:num>
+            <m:r>
+              <w:rPr>
+                <w:rFonts w:ascii="Cambria Math" w:eastAsiaTheme="minorEastAsia" w:hAnsi="Cambria Math"/>
+                <w:sz w:val="24"/>
+                <w:szCs w:val="24"/>
+              </w:rPr>
+              <m:t>5.7V</m:t>
+            </m:r>
+          </m:num>
+          <m:den>
+            <m:r>
+              <w:rPr>
+                <w:rFonts w:ascii="Cambria Math" w:eastAsiaTheme="minorEastAsia" w:hAnsi="Cambria Math"/>
+                <w:sz w:val="24"/>
+                <w:szCs w:val="24"/>
+              </w:rPr>
+              <m:t>10KΩ</m:t>
+            </m:r>
+          </m:den>
+        </m:f>
+        <m:r>
+          <w:rPr>
+            <w:rFonts w:ascii="Cambria Math" w:eastAsiaTheme="minorEastAsia" w:hAnsi="Cambria Math"/>
+            <w:sz w:val="24"/>
+            <w:szCs w:val="24"/>
+          </w:rPr>
+          <m:t>=570μA</m:t>
+        </m:r>
+      </m:oMath>
+    </w:p>
+    <w:p>
+      <w:pPr>
+        <w:spacing w:after="0" w:line="480" w:lineRule="auto"/>
+        <w:rPr>
+          <w:rFonts w:ascii="Times New Roman" w:eastAsiaTheme="minorEastAsia" w:hAnsi="Times New Roman"/>
+          <w:sz w:val="24"/>
+          <w:szCs w:val="24"/>
+        </w:rPr>
+      </w:pPr>
+      <w:r>
+        <w:rPr>
+          <w:rFonts w:ascii="Times New Roman" w:eastAsiaTheme="minorEastAsia" w:hAnsi="Times New Roman"/>
+          <w:sz w:val="24"/>
+          <w:szCs w:val="24"/>
+        </w:rPr>
+        <w:t>Find IR1 using Kirchhoff’s Current Law.</w:t>
+      </w:r>
+    </w:p>
+    <w:p>
+      <w:pPr>
+        <w:pStyle w:val="ListParagraph"/>
+        <w:numPr>
+          <w:ilvl w:val="0"/>
+          <w:numId w:val="4"/>
+        </w:numPr>
+        <w:spacing w:after="0" w:line="480" w:lineRule="auto"/>
+        <w:rPr>
+          <w:rFonts w:ascii="Times New Roman" w:eastAsiaTheme="minorEastAsia" w:hAnsi="Times New Roman"/>
+          <w:sz w:val="24"/>
+          <w:szCs w:val="24"/>
+        </w:rPr>
+      </w:pPr>
+      <m:oMath>
+        <m:sSub>
+          <m:sSubPr>
+            <m:ctrlPr>
+              <w:rPr>
+                <w:rFonts w:ascii="Cambria Math" w:eastAsiaTheme="minorEastAsia" w:hAnsi="Cambria Math"/>
+                <w:i/>
+                <w:sz w:val="24"/>
+                <w:szCs w:val="24"/>
+              </w:rPr>
+            </m:ctrlPr>
+          </m:sSubPr>
+          <m:e>
+            <m:r>
+              <w:rPr>
+                <w:rFonts w:ascii="Cambria Math" w:eastAsiaTheme="minorEastAsia" w:hAnsi="Cambria Math"/>
+                <w:sz w:val="24"/>
+                <w:szCs w:val="24"/>
+              </w:rPr>
+              <m:t>I</m:t>
+            </m:r>
+          </m:e>
+          <m:sub>
+            <m:r>
+              <w:rPr>
+                <w:rFonts w:ascii="Cambria Math" w:eastAsiaTheme="minorEastAsia" w:hAnsi="Cambria Math"/>
+                <w:sz w:val="24"/>
+                <w:szCs w:val="24"/>
+              </w:rPr>
+              <m:t>R1</m:t>
+            </m:r>
+          </m:sub>
+        </m:sSub>
+        <m:r>
+          <w:rPr>
+            <w:rFonts w:ascii="Cambria Math" w:eastAsiaTheme="minorEastAsia" w:hAnsi="Cambria Math"/>
+            <w:sz w:val="24"/>
+            <w:szCs w:val="24"/>
+          </w:rPr>
+          <m:t>=</m:t>
+        </m:r>
+        <m:sSub>
+          <m:sSubPr>
+            <m:ctrlPr>
+              <w:rPr>
+                <w:rFonts w:ascii="Cambria Math" w:eastAsiaTheme="minorEastAsia" w:hAnsi="Cambria Math"/>
+                <w:i/>
+                <w:sz w:val="24"/>
+                <w:szCs w:val="24"/>
+              </w:rPr>
+            </m:ctrlPr>
+          </m:sSubPr>
+          <m:e>
+            <m:r>
+              <w:rPr>
+                <w:rFonts w:ascii="Cambria Math" w:eastAsiaTheme="minorEastAsia" w:hAnsi="Cambria Math"/>
+                <w:sz w:val="24"/>
+                <w:szCs w:val="24"/>
+              </w:rPr>
+              <m:t>I</m:t>
+            </m:r>
+          </m:e>
+          <m:sub>
+            <m:r>
+              <w:rPr>
+                <w:rFonts w:ascii="Cambria Math" w:eastAsiaTheme="minorEastAsia" w:hAnsi="Cambria Math"/>
+                <w:sz w:val="24"/>
+                <w:szCs w:val="24"/>
+              </w:rPr>
+              <m:t>R2</m:t>
+            </m:r>
+          </m:sub>
+        </m:sSub>
+        <m:r>
+          <w:rPr>
+            <w:rFonts w:ascii="Cambria Math" w:eastAsiaTheme="minorEastAsia" w:hAnsi="Cambria Math"/>
+            <w:sz w:val="24"/>
+            <w:szCs w:val="24"/>
+          </w:rPr>
+          <m:t>+</m:t>
+        </m:r>
+        <m:sSub>
+          <m:sSubPr>
+            <m:ctrlPr>
+              <w:rPr>
+                <w:rFonts w:ascii="Cambria Math" w:eastAsiaTheme="minorEastAsia" w:hAnsi="Cambria Math"/>
+                <w:i/>
+                <w:sz w:val="24"/>
+                <w:szCs w:val="24"/>
+              </w:rPr>
+            </m:ctrlPr>
+          </m:sSubPr>
+          <m:e>
+            <m:r>
+              <w:rPr>
+                <w:rFonts w:ascii="Cambria Math" w:eastAsiaTheme="minorEastAsia" w:hAnsi="Cambria Math"/>
+                <w:sz w:val="24"/>
+                <w:szCs w:val="24"/>
+              </w:rPr>
+              <m:t>I</m:t>
+            </m:r>
+          </m:e>
+          <m:sub>
+            <m:r>
+              <w:rPr>
+                <w:rFonts w:ascii="Cambria Math" w:eastAsiaTheme="minorEastAsia" w:hAnsi="Cambria Math"/>
+                <w:sz w:val="24"/>
+                <w:szCs w:val="24"/>
+              </w:rPr>
+              <m:t>B</m:t>
+            </m:r>
+          </m:sub>
+        </m:sSub>
+        <m:r>
+          <w:rPr>
+            <w:rFonts w:ascii="Cambria Math" w:eastAsiaTheme="minorEastAsia" w:hAnsi="Cambria Math"/>
+            <w:sz w:val="24"/>
+            <w:szCs w:val="24"/>
+          </w:rPr>
+          <m:t>=570μA+55.556μA=625.556μA</m:t>
+        </m:r>
+      </m:oMath>
+    </w:p>
+    <w:p>
+      <w:pPr>
+        <w:spacing w:after="0" w:line="480" w:lineRule="auto"/>
+        <w:rPr>
+          <w:rFonts w:ascii="Times New Roman" w:eastAsiaTheme="minorEastAsia" w:hAnsi="Times New Roman"/>
+          <w:sz w:val="24"/>
+          <w:szCs w:val="24"/>
+        </w:rPr>
+      </w:pPr>
+      <w:r>
+        <w:rPr>
+          <w:rFonts w:ascii="Times New Roman" w:eastAsiaTheme="minorEastAsia" w:hAnsi="Times New Roman"/>
+          <w:sz w:val="24"/>
+          <w:szCs w:val="24"/>
+        </w:rPr>
+        <w:t xml:space="preserve">Find VR1 using Kirchhoff’s Voltage Law. </w:t>
+      </w:r>
+    </w:p>
+    <w:p>
+      <w:pPr>
+        <w:pStyle w:val="ListParagraph"/>
+        <w:numPr>
+          <w:ilvl w:val="0"/>
+          <w:numId w:val="4"/>
+        </w:numPr>
+        <w:spacing w:after="0" w:line="480" w:lineRule="auto"/>
+        <w:rPr>
+          <w:rFonts w:ascii="Times New Roman" w:eastAsiaTheme="minorEastAsia" w:hAnsi="Times New Roman"/>
+          <w:sz w:val="24"/>
+          <w:szCs w:val="24"/>
+        </w:rPr>
+      </w:pPr>
+      <m:oMath>
+        <m:sSub>
+          <m:sSubPr>
+            <m:ctrlPr>
+              <w:rPr>
+                <w:rFonts w:ascii="Cambria Math" w:eastAsiaTheme="minorEastAsia" w:hAnsi="Cambria Math"/>
+                <w:i/>
+                <w:sz w:val="24"/>
+                <w:szCs w:val="24"/>
+              </w:rPr>
+            </m:ctrlPr>
+          </m:sSubPr>
+          <m:e>
+            <m:r>
+              <w:rPr>
+                <w:rFonts w:ascii="Cambria Math" w:eastAsiaTheme="minorEastAsia" w:hAnsi="Cambria Math"/>
+                <w:sz w:val="24"/>
+                <w:szCs w:val="24"/>
+              </w:rPr>
+              <m:t>V</m:t>
+            </m:r>
+          </m:e>
+          <m:sub>
+            <m:r>
+              <w:rPr>
+                <w:rFonts w:ascii="Cambria Math" w:eastAsiaTheme="minorEastAsia" w:hAnsi="Cambria Math"/>
+                <w:sz w:val="24"/>
+                <w:szCs w:val="24"/>
+              </w:rPr>
+              <m:t>R1</m:t>
+            </m:r>
+          </m:sub>
+        </m:sSub>
+        <m:r>
+          <w:rPr>
+            <w:rFonts w:ascii="Cambria Math" w:eastAsiaTheme="minorEastAsia" w:hAnsi="Cambria Math"/>
+            <w:sz w:val="24"/>
+            <w:szCs w:val="24"/>
+          </w:rPr>
+          <m:t>=</m:t>
+        </m:r>
+        <m:sSub>
+          <m:sSubPr>
+            <m:ctrlPr>
+              <w:rPr>
+                <w:rFonts w:ascii="Cambria Math" w:eastAsiaTheme="minorEastAsia" w:hAnsi="Cambria Math"/>
+                <w:i/>
+                <w:sz w:val="24"/>
+                <w:szCs w:val="24"/>
+              </w:rPr>
+            </m:ctrlPr>
+          </m:sSubPr>
+          <m:e>
+            <m:r>
+              <w:rPr>
+                <w:rFonts w:ascii="Cambria Math" w:eastAsiaTheme="minorEastAsia" w:hAnsi="Cambria Math"/>
+                <w:sz w:val="24"/>
+                <w:szCs w:val="24"/>
+              </w:rPr>
+              <m:t>V</m:t>
+            </m:r>
+          </m:e>
+          <m:sub>
+            <m:r>
+              <w:rPr>
+                <w:rFonts w:ascii="Cambria Math" w:eastAsiaTheme="minorEastAsia" w:hAnsi="Cambria Math"/>
+                <w:sz w:val="24"/>
+                <w:szCs w:val="24"/>
+              </w:rPr>
+              <m:t>BT1</m:t>
+            </m:r>
+          </m:sub>
+        </m:sSub>
+        <m:r>
+          <w:rPr>
+            <w:rFonts w:ascii="Cambria Math" w:eastAsiaTheme="minorEastAsia" w:hAnsi="Cambria Math"/>
+            <w:sz w:val="24"/>
+            <w:szCs w:val="24"/>
+          </w:rPr>
+          <m:t>-</m:t>
+        </m:r>
+        <m:sSub>
+          <m:sSubPr>
+            <m:ctrlPr>
+              <w:rPr>
+                <w:rFonts w:ascii="Cambria Math" w:eastAsiaTheme="minorEastAsia" w:hAnsi="Cambria Math"/>
+                <w:i/>
+                <w:sz w:val="24"/>
+                <w:szCs w:val="24"/>
+              </w:rPr>
+            </m:ctrlPr>
+          </m:sSubPr>
+          <m:e>
+            <m:r>
+              <w:rPr>
+                <w:rFonts w:ascii="Cambria Math" w:eastAsiaTheme="minorEastAsia" w:hAnsi="Cambria Math"/>
+                <w:sz w:val="24"/>
+                <w:szCs w:val="24"/>
+              </w:rPr>
+              <m:t>V</m:t>
+            </m:r>
+          </m:e>
+          <m:sub>
+            <m:r>
+              <w:rPr>
+                <w:rFonts w:ascii="Cambria Math" w:eastAsiaTheme="minorEastAsia" w:hAnsi="Cambria Math"/>
+                <w:sz w:val="24"/>
+                <w:szCs w:val="24"/>
+              </w:rPr>
+              <m:t>R2</m:t>
+            </m:r>
+          </m:sub>
+        </m:sSub>
+        <m:r>
+          <w:rPr>
+            <w:rFonts w:ascii="Cambria Math" w:eastAsiaTheme="minorEastAsia" w:hAnsi="Cambria Math"/>
+            <w:sz w:val="24"/>
+            <w:szCs w:val="24"/>
+          </w:rPr>
+          <m:t>=9V-5.7V=3.3V</m:t>
+        </m:r>
+      </m:oMath>
+    </w:p>
+    <w:p>
+      <w:pPr>
+        <w:spacing w:after="0" w:line="480" w:lineRule="auto"/>
+        <w:rPr>
+          <w:rFonts w:ascii="Times New Roman" w:eastAsiaTheme="minorEastAsia" w:hAnsi="Times New Roman"/>
+          <w:sz w:val="24"/>
+          <w:szCs w:val="24"/>
+        </w:rPr>
+      </w:pPr>
+      <w:r>
+        <w:rPr>
+          <w:rFonts w:ascii="Times New Roman" w:eastAsiaTheme="minorEastAsia" w:hAnsi="Times New Roman"/>
+          <w:sz w:val="24"/>
+          <w:szCs w:val="24"/>
+        </w:rPr>
+        <w:t>Calculate R1 using Ohm’s Law.</w:t>
+      </w:r>
+    </w:p>
+    <w:p>
+      <w:pPr>
+        <w:pStyle w:val="ListParagraph"/>
+        <w:numPr>
+          <w:ilvl w:val="0"/>
+          <w:numId w:val="4"/>
+        </w:numPr>
+        <w:spacing w:after="0" w:line="480" w:lineRule="auto"/>
+        <w:rPr>
+          <w:rFonts w:ascii="Times New Roman" w:eastAsiaTheme="minorEastAsia" w:hAnsi="Times New Roman"/>
+          <w:sz w:val="24"/>
+          <w:szCs w:val="24"/>
+        </w:rPr>
+      </w:pPr>
+      <m:oMath>
+        <m:sSub>
+          <m:sSubPr>
+            <m:ctrlPr>
+              <w:rPr>
+                <w:rFonts w:ascii="Cambria Math" w:eastAsiaTheme="minorEastAsia" w:hAnsi="Cambria Math"/>
+                <w:i/>
+                <w:sz w:val="24"/>
+                <w:szCs w:val="24"/>
+              </w:rPr>
+            </m:ctrlPr>
+          </m:sSubPr>
+          <m:e>
+            <m:r>
+              <w:rPr>
+                <w:rFonts w:ascii="Cambria Math" w:eastAsiaTheme="minorEastAsia" w:hAnsi="Cambria Math"/>
+                <w:sz w:val="24"/>
+                <w:szCs w:val="24"/>
+              </w:rPr>
+              <m:t>R</m:t>
+            </m:r>
+          </m:e>
+          <m:sub>
+            <m:r>
+              <w:rPr>
+                <w:rFonts w:ascii="Cambria Math" w:eastAsiaTheme="minorEastAsia" w:hAnsi="Cambria Math"/>
+                <w:sz w:val="24"/>
+                <w:szCs w:val="24"/>
+              </w:rPr>
+              <m:t>1</m:t>
+            </m:r>
+          </m:sub>
+        </m:sSub>
+        <m:r>
+          <w:rPr>
+            <w:rFonts w:ascii="Cambria Math" w:eastAsiaTheme="minorEastAsia" w:hAnsi="Cambria Math"/>
+            <w:sz w:val="24"/>
+            <w:szCs w:val="24"/>
+          </w:rPr>
+          <m:t>=</m:t>
+        </m:r>
+        <m:f>
+          <m:fPr>
+            <m:ctrlPr>
+              <w:rPr>
+                <w:rFonts w:ascii="Cambria Math" w:eastAsiaTheme="minorEastAsia" w:hAnsi="Cambria Math"/>
+                <w:i/>
+                <w:sz w:val="24"/>
+                <w:szCs w:val="24"/>
+              </w:rPr>
+            </m:ctrlPr>
+          </m:fPr>
+          <m:num>
+            <m:sSub>
+              <m:sSubPr>
+                <m:ctrlPr>
+                  <w:rPr>
+                    <w:rFonts w:ascii="Cambria Math" w:eastAsiaTheme="minorEastAsia" w:hAnsi="Cambria Math"/>
+                    <w:i/>
+                    <w:sz w:val="24"/>
+                    <w:szCs w:val="24"/>
+                  </w:rPr>
+                </m:ctrlPr>
+              </m:sSubPr>
+              <m:e>
+                <m:r>
+                  <w:rPr>
+                    <w:rFonts w:ascii="Cambria Math" w:eastAsiaTheme="minorEastAsia" w:hAnsi="Cambria Math"/>
+                    <w:sz w:val="24"/>
+                    <w:szCs w:val="24"/>
+                  </w:rPr>
+                  <m:t>V</m:t>
+                </m:r>
+              </m:e>
+              <m:sub>
+                <m:r>
+                  <w:rPr>
+                    <w:rFonts w:ascii="Cambria Math" w:eastAsiaTheme="minorEastAsia" w:hAnsi="Cambria Math"/>
+                    <w:sz w:val="24"/>
+                    <w:szCs w:val="24"/>
+                  </w:rPr>
+                  <m:t>R1</m:t>
+                </m:r>
+              </m:sub>
+            </m:sSub>
+          </m:num>
+          <m:den>
+            <m:sSub>
+              <m:sSubPr>
+                <m:ctrlPr>
+                  <w:rPr>
+                    <w:rFonts w:ascii="Cambria Math" w:eastAsiaTheme="minorEastAsia" w:hAnsi="Cambria Math"/>
+                    <w:i/>
+                    <w:sz w:val="24"/>
+                    <w:szCs w:val="24"/>
+                  </w:rPr>
+                </m:ctrlPr>
+              </m:sSubPr>
+              <m:e>
+                <m:r>
+                  <w:rPr>
+                    <w:rFonts w:ascii="Cambria Math" w:eastAsiaTheme="minorEastAsia" w:hAnsi="Cambria Math"/>
+                    <w:sz w:val="24"/>
+                    <w:szCs w:val="24"/>
+                  </w:rPr>
+                  <m:t>I</m:t>
+                </m:r>
+              </m:e>
+              <m:sub>
+                <m:r>
+                  <w:rPr>
+                    <w:rFonts w:ascii="Cambria Math" w:eastAsiaTheme="minorEastAsia" w:hAnsi="Cambria Math"/>
+                    <w:sz w:val="24"/>
+                    <w:szCs w:val="24"/>
+                  </w:rPr>
+                  <m:t>R1</m:t>
+                </m:r>
+              </m:sub>
+            </m:sSub>
+          </m:den>
+        </m:f>
+        <m:r>
+          <w:rPr>
+            <w:rFonts w:ascii="Cambria Math" w:eastAsiaTheme="minorEastAsia" w:hAnsi="Cambria Math"/>
+            <w:sz w:val="24"/>
+            <w:szCs w:val="24"/>
+          </w:rPr>
+          <m:t>=</m:t>
+        </m:r>
+        <m:f>
+          <m:fPr>
+            <m:ctrlPr>
+              <w:rPr>
+                <w:rFonts w:ascii="Cambria Math" w:eastAsiaTheme="minorEastAsia" w:hAnsi="Cambria Math"/>
+                <w:i/>
+                <w:sz w:val="24"/>
+                <w:szCs w:val="24"/>
+              </w:rPr>
+            </m:ctrlPr>
+          </m:fPr>
+          <m:num>
+            <m:r>
+              <w:rPr>
+                <w:rFonts w:ascii="Cambria Math" w:eastAsiaTheme="minorEastAsia" w:hAnsi="Cambria Math"/>
+                <w:sz w:val="24"/>
+                <w:szCs w:val="24"/>
+              </w:rPr>
+              <m:t>3.3V</m:t>
+            </m:r>
+          </m:num>
+          <m:den>
+            <m:r>
+              <w:rPr>
+                <w:rFonts w:ascii="Cambria Math" w:eastAsiaTheme="minorEastAsia" w:hAnsi="Cambria Math"/>
+                <w:sz w:val="24"/>
+                <w:szCs w:val="24"/>
+              </w:rPr>
+              <m:t>625.556μA</m:t>
+            </m:r>
+          </m:den>
+        </m:f>
+        <m:r>
+          <w:rPr>
+            <w:rFonts w:ascii="Cambria Math" w:eastAsiaTheme="minorEastAsia" w:hAnsi="Cambria Math"/>
+            <w:sz w:val="24"/>
+            <w:szCs w:val="24"/>
+          </w:rPr>
+          <m:t>=5.28KΩ</m:t>
+        </m:r>
+      </m:oMath>
+    </w:p>
+    <w:p>
+      <w:pPr>
+        <w:spacing w:after="0" w:line="480" w:lineRule="auto"/>
+        <w:rPr>
+          <w:rFonts w:ascii="Times New Roman" w:eastAsiaTheme="minorEastAsia" w:hAnsi="Times New Roman"/>
+          <w:sz w:val="24"/>
+          <w:szCs w:val="24"/>
+        </w:rPr>
+      </w:pPr>
+    </w:p>
+    <w:p>
+      <w:pPr>
+        <w:spacing w:after="0" w:line="480" w:lineRule="auto"/>
+        <w:rPr>
+          <w:rFonts w:ascii="Times New Roman" w:eastAsiaTheme="minorEastAsia" w:hAnsi="Times New Roman"/>
+          <w:sz w:val="24"/>
+          <w:szCs w:val="24"/>
+        </w:rPr>
+      </w:pPr>
+    </w:p>
+    <w:p>
+      <w:pPr>
+        <w:spacing w:after="0" w:line="480" w:lineRule="auto"/>
+        <w:rPr>
+          <w:rFonts w:ascii="Times New Roman" w:eastAsiaTheme="minorEastAsia" w:hAnsi="Times New Roman"/>
+          <w:sz w:val="24"/>
+          <w:szCs w:val="24"/>
+        </w:rPr>
+      </w:pPr>
+    </w:p>
+    <w:p>
+      <w:pPr>
+        <w:spacing w:after="0" w:line="480" w:lineRule="auto"/>
+        <w:rPr>
+          <w:rFonts w:ascii="Times New Roman" w:eastAsiaTheme="minorEastAsia" w:hAnsi="Times New Roman"/>
+          <w:sz w:val="24"/>
+          <w:szCs w:val="24"/>
+        </w:rPr>
+      </w:pPr>
+      <w:r>
+        <w:rPr>
+          <w:rFonts w:ascii="Times New Roman" w:eastAsiaTheme="minorEastAsia" w:hAnsi="Times New Roman"/>
+          <w:sz w:val="24"/>
+          <w:szCs w:val="24"/>
+        </w:rPr>
+        <w:lastRenderedPageBreak/>
+        <w:t>Determine R3. First ask yourself what the total power of Q1 is without R3 and if that power needs to be split?</w:t>
+      </w:r>
+    </w:p>
+    <w:p>
+      <w:pPr>
+        <w:pStyle w:val="ListParagraph"/>
+        <w:numPr>
+          <w:ilvl w:val="0"/>
+          <w:numId w:val="4"/>
+        </w:numPr>
+        <w:spacing w:after="0" w:line="480" w:lineRule="auto"/>
+        <w:rPr>
+          <w:rFonts w:ascii="Times New Roman" w:eastAsiaTheme="minorEastAsia" w:hAnsi="Times New Roman"/>
+          <w:sz w:val="24"/>
+          <w:szCs w:val="24"/>
+        </w:rPr>
+      </w:pPr>
+      <m:oMath>
+        <m:sSub>
+          <m:sSubPr>
+            <m:ctrlPr>
+              <w:rPr>
+                <w:rFonts w:ascii="Cambria Math" w:eastAsiaTheme="minorEastAsia" w:hAnsi="Cambria Math"/>
+                <w:i/>
+                <w:sz w:val="24"/>
+                <w:szCs w:val="24"/>
+              </w:rPr>
+            </m:ctrlPr>
+          </m:sSubPr>
+          <m:e>
+            <m:r>
+              <w:rPr>
+                <w:rFonts w:ascii="Cambria Math" w:eastAsiaTheme="minorEastAsia" w:hAnsi="Cambria Math"/>
+                <w:sz w:val="24"/>
+                <w:szCs w:val="24"/>
+              </w:rPr>
+              <m:t>P</m:t>
+            </m:r>
+          </m:e>
+          <m:sub>
+            <m:r>
+              <w:rPr>
+                <w:rFonts w:ascii="Cambria Math" w:eastAsiaTheme="minorEastAsia" w:hAnsi="Cambria Math"/>
+                <w:sz w:val="24"/>
+                <w:szCs w:val="24"/>
+              </w:rPr>
+              <m:t>Q1</m:t>
+            </m:r>
+          </m:sub>
+        </m:sSub>
+        <m:r>
+          <w:rPr>
+            <w:rFonts w:ascii="Cambria Math" w:eastAsiaTheme="minorEastAsia" w:hAnsi="Cambria Math"/>
+            <w:sz w:val="24"/>
+            <w:szCs w:val="24"/>
+          </w:rPr>
+          <m:t>=</m:t>
+        </m:r>
+        <m:sSub>
+          <m:sSubPr>
+            <m:ctrlPr>
+              <w:rPr>
+                <w:rFonts w:ascii="Cambria Math" w:eastAsiaTheme="minorEastAsia" w:hAnsi="Cambria Math"/>
+                <w:i/>
+                <w:sz w:val="24"/>
+                <w:szCs w:val="24"/>
+              </w:rPr>
+            </m:ctrlPr>
+          </m:sSubPr>
+          <m:e>
+            <m:r>
+              <w:rPr>
+                <w:rFonts w:ascii="Cambria Math" w:eastAsiaTheme="minorEastAsia" w:hAnsi="Cambria Math"/>
+                <w:sz w:val="24"/>
+                <w:szCs w:val="24"/>
+              </w:rPr>
+              <m:t>I</m:t>
+            </m:r>
+          </m:e>
+          <m:sub>
+            <m:r>
+              <w:rPr>
+                <w:rFonts w:ascii="Cambria Math" w:eastAsiaTheme="minorEastAsia" w:hAnsi="Cambria Math"/>
+                <w:sz w:val="24"/>
+                <w:szCs w:val="24"/>
+              </w:rPr>
+              <m:t>Cmax</m:t>
+            </m:r>
+          </m:sub>
+        </m:sSub>
+        <m:r>
+          <w:rPr>
+            <w:rFonts w:ascii="Cambria Math" w:eastAsiaTheme="minorEastAsia" w:hAnsi="Cambria Math"/>
+            <w:sz w:val="24"/>
+            <w:szCs w:val="24"/>
+          </w:rPr>
+          <m:t>×VCE</m:t>
+        </m:r>
+      </m:oMath>
+    </w:p>
+    <w:p>
+      <w:pPr>
+        <w:pStyle w:val="ListParagraph"/>
+        <w:numPr>
+          <w:ilvl w:val="1"/>
+          <w:numId w:val="4"/>
+        </w:numPr>
+        <w:spacing w:after="0" w:line="480" w:lineRule="auto"/>
+        <w:rPr>
+          <w:rFonts w:ascii="Times New Roman" w:eastAsiaTheme="minorEastAsia" w:hAnsi="Times New Roman"/>
+          <w:sz w:val="24"/>
+          <w:szCs w:val="24"/>
+        </w:rPr>
+      </w:pPr>
+      <m:oMath>
+        <m:sSub>
+          <m:sSubPr>
+            <m:ctrlPr>
+              <w:rPr>
+                <w:rFonts w:ascii="Cambria Math" w:eastAsiaTheme="minorEastAsia" w:hAnsi="Cambria Math"/>
+                <w:i/>
+                <w:sz w:val="24"/>
+                <w:szCs w:val="24"/>
+              </w:rPr>
+            </m:ctrlPr>
+          </m:sSubPr>
+          <m:e>
+            <m:r>
+              <w:rPr>
+                <w:rFonts w:ascii="Cambria Math" w:eastAsiaTheme="minorEastAsia" w:hAnsi="Cambria Math"/>
+                <w:sz w:val="24"/>
+                <w:szCs w:val="24"/>
+              </w:rPr>
+              <m:t>V</m:t>
+            </m:r>
+          </m:e>
+          <m:sub>
+            <m:r>
+              <w:rPr>
+                <w:rFonts w:ascii="Cambria Math" w:eastAsiaTheme="minorEastAsia" w:hAnsi="Cambria Math"/>
+                <w:sz w:val="24"/>
+                <w:szCs w:val="24"/>
+              </w:rPr>
+              <m:t>CEmax</m:t>
+            </m:r>
+          </m:sub>
+        </m:sSub>
+        <m:r>
+          <w:rPr>
+            <w:rFonts w:ascii="Cambria Math" w:eastAsiaTheme="minorEastAsia" w:hAnsi="Cambria Math"/>
+            <w:sz w:val="24"/>
+            <w:szCs w:val="24"/>
+          </w:rPr>
+          <m:t xml:space="preserve">= </m:t>
+        </m:r>
+        <m:sSub>
+          <m:sSubPr>
+            <m:ctrlPr>
+              <w:rPr>
+                <w:rFonts w:ascii="Cambria Math" w:eastAsiaTheme="minorEastAsia" w:hAnsi="Cambria Math"/>
+                <w:i/>
+                <w:sz w:val="24"/>
+                <w:szCs w:val="24"/>
+              </w:rPr>
+            </m:ctrlPr>
+          </m:sSubPr>
+          <m:e>
+            <m:r>
+              <w:rPr>
+                <w:rFonts w:ascii="Cambria Math" w:eastAsiaTheme="minorEastAsia" w:hAnsi="Cambria Math"/>
+                <w:sz w:val="24"/>
+                <w:szCs w:val="24"/>
+              </w:rPr>
+              <m:t>V</m:t>
+            </m:r>
+          </m:e>
+          <m:sub>
+            <m:r>
+              <w:rPr>
+                <w:rFonts w:ascii="Cambria Math" w:eastAsiaTheme="minorEastAsia" w:hAnsi="Cambria Math"/>
+                <w:sz w:val="24"/>
+                <w:szCs w:val="24"/>
+              </w:rPr>
+              <m:t>BT1</m:t>
+            </m:r>
+          </m:sub>
+        </m:sSub>
+        <m:r>
+          <w:rPr>
+            <w:rFonts w:ascii="Cambria Math" w:eastAsiaTheme="minorEastAsia" w:hAnsi="Cambria Math"/>
+            <w:sz w:val="24"/>
+            <w:szCs w:val="24"/>
+          </w:rPr>
+          <m:t>-</m:t>
+        </m:r>
+        <m:sSub>
+          <m:sSubPr>
+            <m:ctrlPr>
+              <w:rPr>
+                <w:rFonts w:ascii="Cambria Math" w:eastAsiaTheme="minorEastAsia" w:hAnsi="Cambria Math"/>
+                <w:i/>
+                <w:sz w:val="24"/>
+                <w:szCs w:val="24"/>
+              </w:rPr>
+            </m:ctrlPr>
+          </m:sSubPr>
+          <m:e>
+            <m:r>
+              <w:rPr>
+                <w:rFonts w:ascii="Cambria Math" w:eastAsiaTheme="minorEastAsia" w:hAnsi="Cambria Math"/>
+                <w:sz w:val="24"/>
+                <w:szCs w:val="24"/>
+              </w:rPr>
+              <m:t>V</m:t>
+            </m:r>
+          </m:e>
+          <m:sub>
+            <m:r>
+              <w:rPr>
+                <w:rFonts w:ascii="Cambria Math" w:eastAsiaTheme="minorEastAsia" w:hAnsi="Cambria Math"/>
+                <w:sz w:val="24"/>
+                <w:szCs w:val="24"/>
+              </w:rPr>
+              <m:t>RL</m:t>
+            </m:r>
+          </m:sub>
+        </m:sSub>
+        <m:r>
+          <w:rPr>
+            <w:rFonts w:ascii="Cambria Math" w:eastAsiaTheme="minorEastAsia" w:hAnsi="Cambria Math"/>
+            <w:sz w:val="24"/>
+            <w:szCs w:val="24"/>
+          </w:rPr>
+          <m:t>=9V-5V=4V</m:t>
+        </m:r>
+        <m:r>
+          <w:rPr>
+            <w:rFonts w:ascii="Cambria Math" w:eastAsiaTheme="minorEastAsia" w:hAnsi="Cambria Math"/>
+            <w:sz w:val="24"/>
+            <w:szCs w:val="24"/>
+          </w:rPr>
+          <m:t xml:space="preserve"> </m:t>
+        </m:r>
+      </m:oMath>
+    </w:p>
+    <w:p>
+      <w:pPr>
+        <w:pStyle w:val="ListParagraph"/>
+        <w:numPr>
+          <w:ilvl w:val="1"/>
+          <w:numId w:val="4"/>
+        </w:numPr>
+        <w:spacing w:after="0" w:line="480" w:lineRule="auto"/>
+        <w:rPr>
+          <w:rFonts w:ascii="Times New Roman" w:eastAsiaTheme="minorEastAsia" w:hAnsi="Times New Roman"/>
+          <w:sz w:val="24"/>
+          <w:szCs w:val="24"/>
+        </w:rPr>
+      </w:pPr>
+      <m:oMath>
+        <m:sSub>
+          <m:sSubPr>
+            <m:ctrlPr>
+              <w:rPr>
+                <w:rFonts w:ascii="Cambria Math" w:eastAsiaTheme="minorEastAsia" w:hAnsi="Cambria Math"/>
+                <w:i/>
+                <w:sz w:val="24"/>
+                <w:szCs w:val="24"/>
+              </w:rPr>
+            </m:ctrlPr>
+          </m:sSubPr>
+          <m:e>
+            <m:r>
+              <w:rPr>
+                <w:rFonts w:ascii="Cambria Math" w:eastAsiaTheme="minorEastAsia" w:hAnsi="Cambria Math"/>
+                <w:sz w:val="24"/>
+                <w:szCs w:val="24"/>
+              </w:rPr>
+              <m:t>I</m:t>
+            </m:r>
+          </m:e>
+          <m:sub>
+            <m:r>
+              <w:rPr>
+                <w:rFonts w:ascii="Cambria Math" w:eastAsiaTheme="minorEastAsia" w:hAnsi="Cambria Math"/>
+                <w:sz w:val="24"/>
+                <w:szCs w:val="24"/>
+              </w:rPr>
+              <m:t>Cmax</m:t>
+            </m:r>
+          </m:sub>
+        </m:sSub>
+        <m:r>
+          <w:rPr>
+            <w:rFonts w:ascii="Cambria Math" w:eastAsiaTheme="minorEastAsia" w:hAnsi="Cambria Math"/>
+            <w:sz w:val="24"/>
+            <w:szCs w:val="24"/>
+          </w:rPr>
+          <m:t>=5mA</m:t>
+        </m:r>
+      </m:oMath>
+    </w:p>
+    <w:p>
+      <w:pPr>
+        <w:pStyle w:val="ListParagraph"/>
+        <w:numPr>
+          <w:ilvl w:val="0"/>
+          <w:numId w:val="4"/>
+        </w:numPr>
+        <w:spacing w:after="0" w:line="480" w:lineRule="auto"/>
+        <w:rPr>
+          <w:rFonts w:ascii="Times New Roman" w:eastAsiaTheme="minorEastAsia" w:hAnsi="Times New Roman"/>
+          <w:sz w:val="24"/>
+          <w:szCs w:val="24"/>
+        </w:rPr>
+      </w:pPr>
+      <m:oMath>
+        <m:sSub>
+          <m:sSubPr>
+            <m:ctrlPr>
+              <w:rPr>
+                <w:rFonts w:ascii="Cambria Math" w:eastAsiaTheme="minorEastAsia" w:hAnsi="Cambria Math"/>
+                <w:i/>
+                <w:sz w:val="24"/>
+                <w:szCs w:val="24"/>
+              </w:rPr>
+            </m:ctrlPr>
+          </m:sSubPr>
+          <m:e>
+            <m:r>
+              <w:rPr>
+                <w:rFonts w:ascii="Cambria Math" w:eastAsiaTheme="minorEastAsia" w:hAnsi="Cambria Math"/>
+                <w:sz w:val="24"/>
+                <w:szCs w:val="24"/>
+              </w:rPr>
+              <m:t>P</m:t>
+            </m:r>
+          </m:e>
+          <m:sub>
+            <m:r>
+              <w:rPr>
+                <w:rFonts w:ascii="Cambria Math" w:eastAsiaTheme="minorEastAsia" w:hAnsi="Cambria Math"/>
+                <w:sz w:val="24"/>
+                <w:szCs w:val="24"/>
+              </w:rPr>
+              <m:t>Q1</m:t>
+            </m:r>
+          </m:sub>
+        </m:sSub>
+        <m:r>
+          <w:rPr>
+            <w:rFonts w:ascii="Cambria Math" w:eastAsiaTheme="minorEastAsia" w:hAnsi="Cambria Math"/>
+            <w:sz w:val="24"/>
+            <w:szCs w:val="24"/>
+          </w:rPr>
+          <m:t>=</m:t>
+        </m:r>
+        <m:sSub>
+          <m:sSubPr>
+            <m:ctrlPr>
+              <w:rPr>
+                <w:rFonts w:ascii="Cambria Math" w:eastAsiaTheme="minorEastAsia" w:hAnsi="Cambria Math"/>
+                <w:i/>
+                <w:sz w:val="24"/>
+                <w:szCs w:val="24"/>
+              </w:rPr>
+            </m:ctrlPr>
+          </m:sSubPr>
+          <m:e>
+            <m:r>
+              <w:rPr>
+                <w:rFonts w:ascii="Cambria Math" w:eastAsiaTheme="minorEastAsia" w:hAnsi="Cambria Math"/>
+                <w:sz w:val="24"/>
+                <w:szCs w:val="24"/>
+              </w:rPr>
+              <m:t>I</m:t>
+            </m:r>
+          </m:e>
+          <m:sub>
+            <m:r>
+              <w:rPr>
+                <w:rFonts w:ascii="Cambria Math" w:eastAsiaTheme="minorEastAsia" w:hAnsi="Cambria Math"/>
+                <w:sz w:val="24"/>
+                <w:szCs w:val="24"/>
+              </w:rPr>
+              <m:t>Cmax</m:t>
+            </m:r>
+          </m:sub>
+        </m:sSub>
+        <m:r>
+          <w:rPr>
+            <w:rFonts w:ascii="Cambria Math" w:eastAsiaTheme="minorEastAsia" w:hAnsi="Cambria Math"/>
+            <w:sz w:val="24"/>
+            <w:szCs w:val="24"/>
+          </w:rPr>
+          <m:t>×VCE</m:t>
+        </m:r>
+        <m:r>
+          <w:rPr>
+            <w:rFonts w:ascii="Cambria Math" w:eastAsiaTheme="minorEastAsia" w:hAnsi="Cambria Math"/>
+            <w:sz w:val="24"/>
+            <w:szCs w:val="24"/>
+          </w:rPr>
+          <m:t>=5mA×4V=20mW</m:t>
+        </m:r>
+      </m:oMath>
+    </w:p>
+    <w:p>
+      <w:pPr>
+        <w:spacing w:after="0" w:line="480" w:lineRule="auto"/>
+        <w:rPr>
+          <w:rFonts w:ascii="Times New Roman" w:eastAsiaTheme="minorEastAsia" w:hAnsi="Times New Roman"/>
+          <w:sz w:val="24"/>
+          <w:szCs w:val="24"/>
+        </w:rPr>
+      </w:pPr>
+      <w:r>
+        <w:rPr>
+          <w:noProof/>
+        </w:rPr>
+        <w:drawing>
+          <wp:anchor distT="0" distB="0" distL="114300" distR="114300" simplePos="0" relativeHeight="251736064" behindDoc="0" locked="0" layoutInCell="1" allowOverlap="1" wp14:anchorId="29CA7171">
+            <wp:simplePos x="0" y="0"/>
+            <wp:positionH relativeFrom="margin">
+              <wp:posOffset>266700</wp:posOffset>
+            </wp:positionH>
+            <wp:positionV relativeFrom="page">
+              <wp:posOffset>4419600</wp:posOffset>
+            </wp:positionV>
+            <wp:extent cx="5343525" cy="2550795"/>
+            <wp:effectExtent l="76200" t="76200" r="142875" b="135255"/>
+            <wp:wrapTopAndBottom/>
+            <wp:docPr id="59" name="Picture 59"/>
+            <wp:cNvGraphicFramePr>
+              <a:graphicFrameLocks xmlns:a="http://schemas.openxmlformats.org/drawingml/2006/main" noChangeAspect="1"/>
+            </wp:cNvGraphicFramePr>
+            <a:graphic xmlns:a="http://schemas.openxmlformats.org/drawingml/2006/main">
+              <a:graphicData uri="http://schemas.openxmlformats.org/drawingml/2006/picture">
+                <pic:pic xmlns:pic="http://schemas.openxmlformats.org/drawingml/2006/picture">
+                  <pic:nvPicPr>
+                    <pic:cNvPr id="1" name=""/>
+                    <pic:cNvPicPr/>
+                  </pic:nvPicPr>
+                  <pic:blipFill>
+                    <a:blip r:embed="rId31">
+                      <a:extLst>
+                        <a:ext uri="{28A0092B-C50C-407E-A947-70E740481C1C}">
+                          <a14:useLocalDpi xmlns:a14="http://schemas.microsoft.com/office/drawing/2010/main" val="0"/>
+                        </a:ext>
+                      </a:extLst>
+                    </a:blip>
+                    <a:stretch>
+                      <a:fillRect/>
+                    </a:stretch>
+                  </pic:blipFill>
+                  <pic:spPr>
+                    <a:xfrm>
+                      <a:off x="0" y="0"/>
+                      <a:ext cx="5343525" cy="2550795"/>
+                    </a:xfrm>
+                    <a:prstGeom prst="rect">
+                      <a:avLst/>
+                    </a:prstGeom>
+                    <a:ln w="38100" cap="sq">
+                      <a:solidFill>
+                        <a:srgbClr val="000000"/>
+                      </a:solidFill>
+                      <a:prstDash val="solid"/>
+                      <a:miter lim="800000"/>
+                    </a:ln>
+                    <a:effectLst>
+                      <a:outerShdw blurRad="50800" dist="38100" dir="2700000" algn="tl" rotWithShape="0">
+                        <a:srgbClr val="000000">
+                          <a:alpha val="43000"/>
+                        </a:srgbClr>
+                      </a:outerShdw>
+                    </a:effectLst>
+                  </pic:spPr>
+                </pic:pic>
+              </a:graphicData>
+            </a:graphic>
+            <wp14:sizeRelH relativeFrom="margin">
+              <wp14:pctWidth>0</wp14:pctWidth>
+            </wp14:sizeRelH>
+            <wp14:sizeRelV relativeFrom="margin">
+              <wp14:pctHeight>0</wp14:pctHeight>
+            </wp14:sizeRelV>
+          </wp:anchor>
+        </w:drawing>
+      </w:r>
+      <w:r>
+        <w:rPr>
+          <w:noProof/>
+        </w:rPr>
+        <mc:AlternateContent>
+          <mc:Choice Requires="wps">
+            <w:drawing>
+              <wp:anchor distT="0" distB="0" distL="114300" distR="114300" simplePos="0" relativeHeight="251738112" behindDoc="0" locked="0" layoutInCell="1" allowOverlap="1" wp14:anchorId="77294AD0" wp14:editId="06280826">
+                <wp:simplePos x="0" y="0"/>
+                <wp:positionH relativeFrom="column">
+                  <wp:posOffset>262890</wp:posOffset>
+                </wp:positionH>
+                <wp:positionV relativeFrom="page">
+                  <wp:posOffset>7115175</wp:posOffset>
+                </wp:positionV>
+                <wp:extent cx="4250055" cy="266700"/>
+                <wp:effectExtent l="0" t="0" r="0" b="0"/>
+                <wp:wrapTopAndBottom/>
+                <wp:docPr id="60" name="Text Box 60"/>
+                <wp:cNvGraphicFramePr/>
+                <a:graphic xmlns:a="http://schemas.openxmlformats.org/drawingml/2006/main">
+                  <a:graphicData uri="http://schemas.microsoft.com/office/word/2010/wordprocessingShape">
+                    <wps:wsp>
+                      <wps:cNvSpPr txBox="1"/>
+                      <wps:spPr>
+                        <a:xfrm>
+                          <a:off x="0" y="0"/>
+                          <a:ext cx="4250055" cy="266700"/>
+                        </a:xfrm>
+                        <a:prstGeom prst="rect">
+                          <a:avLst/>
+                        </a:prstGeom>
+                        <a:solidFill>
+                          <a:prstClr val="white"/>
+                        </a:solidFill>
+                        <a:ln>
+                          <a:noFill/>
+                        </a:ln>
+                      </wps:spPr>
+                      <wps:txbx>
+                        <w:txbxContent>
+                          <w:p>
+                            <w:pPr>
+                              <w:pStyle w:val="Caption"/>
+                              <w:rPr>
+                                <w:noProof/>
+                              </w:rPr>
+                            </w:pPr>
+                            <w:r>
+                              <w:t xml:space="preserve">Figure </w:t>
+                            </w:r>
+                            <w:r>
+                              <w:fldChar w:fldCharType="begin"/>
+                            </w:r>
+                            <w:r>
+                              <w:instrText xml:space="preserve"> SEQ Figure \* ARABIC </w:instrText>
+                            </w:r>
+                            <w:r>
+                              <w:fldChar w:fldCharType="separate"/>
+                            </w:r>
+                            <w:r>
+                              <w:rPr>
+                                <w:noProof/>
+                              </w:rPr>
+                              <w:t>21</w:t>
+                            </w:r>
+                            <w:r>
+                              <w:fldChar w:fldCharType="end"/>
+                            </w:r>
+                            <w:r>
+                              <w:t xml:space="preserve">. </w:t>
+                            </w:r>
+                            <w:r>
+                              <w:t xml:space="preserve">Test Circuit - </w:t>
+                            </w:r>
+                            <w:r>
+                              <w:t>R1 Standard Value</w:t>
+                            </w:r>
+                            <w:r>
+                              <w:t xml:space="preserve">, </w:t>
+                            </w:r>
+                            <w:r>
+                              <w:t>Additional Filter Cap C2.</w:t>
+                            </w:r>
+                          </w:p>
+                        </w:txbxContent>
+                      </wps:txbx>
+                      <wps:bodyPr rot="0" spcFirstLastPara="0" vertOverflow="overflow" horzOverflow="overflow" vert="horz" wrap="square" lIns="0" tIns="0" rIns="0" bIns="0" numCol="1" spcCol="0" rtlCol="0" fromWordArt="0" anchor="t" anchorCtr="0" forceAA="0" compatLnSpc="1">
+                        <a:prstTxWarp prst="textNoShape">
+                          <a:avLst/>
+                        </a:prstTxWarp>
+                        <a:spAutoFit/>
+                      </wps:bodyPr>
+                    </wps:wsp>
+                  </a:graphicData>
+                </a:graphic>
+              </wp:anchor>
+            </w:drawing>
+          </mc:Choice>
+          <mc:Fallback>
+            <w:pict>
+              <v:shape w14:anchorId="77294AD0" id="Text Box 60" o:spid="_x0000_s1046" type="#_x0000_t202" style="position:absolute;margin-left:20.7pt;margin-top:560.25pt;width:334.65pt;height:21pt;z-index:251738112;visibility:visible;mso-wrap-style:square;mso-wrap-distance-left:9pt;mso-wrap-distance-top:0;mso-wrap-distance-right:9pt;mso-wrap-distance-bottom:0;mso-position-horizontal:absolute;mso-position-horizontal-relative:text;mso-position-vertical:absolute;mso-position-vertical-relative:page;v-text-anchor:top" o:gfxdata="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" stroked="f">
+                <v:textbox style="mso-fit-shape-to-text:t" inset="0,0,0,0">
+                  <w:txbxContent>
+                    <w:p>
+                      <w:pPr>
+                        <w:pStyle w:val="Caption"/>
+                        <w:rPr>
+                          <w:noProof/>
+                        </w:rPr>
+                      </w:pPr>
+                      <w:r>
+                        <w:t xml:space="preserve">Figure </w:t>
+                      </w:r>
+                      <w:r>
+                        <w:fldChar w:fldCharType="begin"/>
+                      </w:r>
+                      <w:r>
+                        <w:instrText xml:space="preserve"> SEQ Figure \* ARABIC </w:instrText>
+                      </w:r>
+                      <w:r>
+                        <w:fldChar w:fldCharType="separate"/>
+                      </w:r>
+                      <w:r>
+                        <w:rPr>
+                          <w:noProof/>
+                        </w:rPr>
+                        <w:t>21</w:t>
+                      </w:r>
+                      <w:r>
+                        <w:fldChar w:fldCharType="end"/>
+                      </w:r>
+                      <w:r>
+                        <w:t xml:space="preserve">. </w:t>
+                      </w:r>
+                      <w:r>
+                        <w:t xml:space="preserve">Test Circuit - </w:t>
+                      </w:r>
+                      <w:r>
+                        <w:t>R1 Standard Value</w:t>
+                      </w:r>
+                      <w:r>
+                        <w:t xml:space="preserve">, </w:t>
+                      </w:r>
+                      <w:r>
+                        <w:t>Additional Filter Cap C2.</w:t>
+                      </w:r>
+                    </w:p>
+                  </w:txbxContent>
+                </v:textbox>
+                <w10:wrap type="topAndBottom" anchory="page"/>
+              </v:shape>
+            </w:pict>
+          </mc:Fallback>
+        </mc:AlternateContent>
+      </w:r>
+      <w:r>
+        <w:rPr>
+          <w:rFonts w:ascii="Times New Roman" w:eastAsiaTheme="minorEastAsia" w:hAnsi="Times New Roman"/>
+          <w:sz w:val="24"/>
+          <w:szCs w:val="24"/>
+        </w:rPr>
+        <w:t>The absolute maximum power rating for a 2N3904 is 625mW.  Optimal power operation for the 2N3904 will be less than or equal to half the absolute maximum rating</w:t>
+      </w:r>
+      <w:r>
+        <w:rPr>
+          <w:rFonts w:ascii="Times New Roman" w:eastAsiaTheme="minorEastAsia" w:hAnsi="Times New Roman"/>
+          <w:sz w:val="24"/>
+          <w:szCs w:val="24"/>
+        </w:rPr>
+        <w:t>, approximately 300mW</w:t>
+      </w:r>
+      <w:r>
+        <w:rPr>
+          <w:rFonts w:ascii="Times New Roman" w:eastAsiaTheme="minorEastAsia" w:hAnsi="Times New Roman"/>
+          <w:sz w:val="24"/>
+          <w:szCs w:val="24"/>
+        </w:rPr>
+        <w:t xml:space="preserve">. Because we are well below the optimal power operation at 20mW, R3 is not required for this circuit. </w:t>
+      </w:r>
+    </w:p>
+    <w:p>
+      <w:pPr>
+        <w:spacing w:after="0" w:line="480" w:lineRule="auto"/>
+        <w:rPr>
+          <w:rFonts w:ascii="Times New Roman" w:hAnsi="Times New Roman"/>
+          <w:sz w:val="24"/>
+          <w:szCs w:val="24"/>
+        </w:rPr>
+      </w:pPr>
+      <w:r>
+        <w:rPr>
+          <w:rFonts w:ascii="Times New Roman" w:hAnsi="Times New Roman"/>
+          <w:sz w:val="24"/>
+          <w:szCs w:val="24"/>
+        </w:rPr>
+        <w:t>Figure 21</w:t>
+      </w:r>
+      <w:r>
+        <w:rPr>
+          <w:rFonts w:ascii="Times New Roman" w:hAnsi="Times New Roman"/>
+          <w:sz w:val="24"/>
+          <w:szCs w:val="24"/>
+        </w:rPr>
+        <w:t>.</w:t>
+      </w:r>
+      <w:r>
+        <w:rPr>
+          <w:rFonts w:ascii="Times New Roman" w:hAnsi="Times New Roman"/>
+          <w:sz w:val="24"/>
+          <w:szCs w:val="24"/>
+        </w:rPr>
+        <w:t xml:space="preserve"> was assembled and tested. Measured 5.04V with a 1K</w:t>
+      </w:r>
+      <w:r>
+        <w:rPr>
+          <w:rFonts w:ascii="Times New Roman" w:hAnsi="Times New Roman" w:cs="Times New Roman"/>
+          <w:sz w:val="24"/>
+          <w:szCs w:val="24"/>
+        </w:rPr>
+        <w:t>Ω</w:t>
+      </w:r>
+      <w:r>
+        <w:rPr>
+          <w:rFonts w:ascii="Times New Roman" w:hAnsi="Times New Roman"/>
+          <w:sz w:val="24"/>
+          <w:szCs w:val="24"/>
+        </w:rPr>
+        <w:t xml:space="preserve"> load resistor and 5.44V with no load.</w:t>
+      </w:r>
+      <w:r>
+        <w:rPr>
+          <w:rFonts w:ascii="Times New Roman" w:hAnsi="Times New Roman"/>
+          <w:sz w:val="24"/>
+          <w:szCs w:val="24"/>
+        </w:rPr>
+        <w:t xml:space="preserve"> This circuit works good for </w:t>
+      </w:r>
+      <w:r>
+        <w:rPr>
+          <w:rFonts w:ascii="Times New Roman" w:hAnsi="Times New Roman"/>
+          <w:sz w:val="24"/>
+          <w:szCs w:val="24"/>
+        </w:rPr>
+        <w:t xml:space="preserve">a designed current range and a specific input voltage, in this case 9VDC. What happens to this circuit if the output is shorted? The answer is the transistor will exceed its power specifications and destroy itself. This circuit does not have current limiting protection. Another question might be how can we deal with a range of input voltages? </w:t>
+      </w:r>
+    </w:p>
+    <w:p>
+      <w:pPr>
+        <w:spacing w:after="0" w:line="480" w:lineRule="auto"/>
+        <w:contextualSpacing/>
+        <w:jc w:val="center"/>
+        <w:rPr>
+          <w:rFonts w:ascii="Times New Roman" w:hAnsi="Times New Roman"/>
+          <w:b/>
+          <w:sz w:val="28"/>
+          <w:szCs w:val="28"/>
+        </w:rPr>
+      </w:pPr>
+      <w:r>
+        <w:rPr>
+          <w:rFonts w:ascii="Times New Roman" w:hAnsi="Times New Roman"/>
+          <w:b/>
+          <w:sz w:val="28"/>
+          <w:szCs w:val="28"/>
+        </w:rPr>
+        <w:lastRenderedPageBreak/>
+        <w:t>L7805 Regu</w:t>
       </w:r>
       <w:bookmarkStart w:id="0" w:name="_GoBack"/>
       <w:bookmarkEnd w:id="0"/>
       <w:r>
         <w:rPr>
           <w:rFonts w:ascii="Times New Roman" w:hAnsi="Times New Roman"/>
-          <w:sz w:val="24"/>
-          <w:szCs w:val="24"/>
-        </w:rPr>
-        <w:t xml:space="preserve">o </w:t>
-      </w:r>
+          <w:b/>
+          <w:sz w:val="28"/>
+          <w:szCs w:val="28"/>
+        </w:rPr>
+        <w:t>lator</w:t>
+      </w:r>
+    </w:p>
+    <w:p>
+      <w:pPr>
+        <w:spacing w:after="0" w:line="480" w:lineRule="auto"/>
+        <w:contextualSpacing/>
+        <w:rPr>
+          <w:rFonts w:ascii="Times New Roman" w:hAnsi="Times New Roman"/>
+          <w:sz w:val="24"/>
+          <w:szCs w:val="24"/>
+        </w:rPr>
+      </w:pPr>
+      <w:r>
+        <w:rPr>
+          <w:noProof/>
+        </w:rPr>
+        <w:drawing>
+          <wp:anchor distT="0" distB="0" distL="114300" distR="114300" simplePos="0" relativeHeight="251739136" behindDoc="0" locked="0" layoutInCell="1" allowOverlap="1" wp14:anchorId="4013434C">
+            <wp:simplePos x="0" y="0"/>
+            <wp:positionH relativeFrom="column">
+              <wp:posOffset>76200</wp:posOffset>
+            </wp:positionH>
+            <wp:positionV relativeFrom="page">
+              <wp:posOffset>3638550</wp:posOffset>
+            </wp:positionV>
+            <wp:extent cx="5715000" cy="2676525"/>
+            <wp:effectExtent l="76200" t="76200" r="133350" b="142875"/>
+            <wp:wrapTopAndBottom/>
+            <wp:docPr id="61" name="Picture 61"/>
+            <wp:cNvGraphicFramePr>
+              <a:graphicFrameLocks xmlns:a="http://schemas.openxmlformats.org/drawingml/2006/main" noChangeAspect="1"/>
+            </wp:cNvGraphicFramePr>
+            <a:graphic xmlns:a="http://schemas.openxmlformats.org/drawingml/2006/main">
+              <a:graphicData uri="http://schemas.openxmlformats.org/drawingml/2006/picture">
+                <pic:pic xmlns:pic="http://schemas.openxmlformats.org/drawingml/2006/picture">
+                  <pic:nvPicPr>
+                    <pic:cNvPr id="1" name=""/>
+                    <pic:cNvPicPr/>
+                  </pic:nvPicPr>
+                  <pic:blipFill rotWithShape="1">
+                    <a:blip r:embed="rId32">
+                      <a:extLst>
+                        <a:ext uri="{28A0092B-C50C-407E-A947-70E740481C1C}">
+                          <a14:useLocalDpi xmlns:a14="http://schemas.microsoft.com/office/drawing/2010/main" val="0"/>
+                        </a:ext>
+                      </a:extLst>
+                    </a:blip>
+                    <a:srcRect l="962" t="3242" r="2885" b="5642"/>
+                    <a:stretch/>
+                  </pic:blipFill>
+                  <pic:spPr bwMode="auto">
+                    <a:xfrm>
+                      <a:off x="0" y="0"/>
+                      <a:ext cx="5715000" cy="2676525"/>
+                    </a:xfrm>
+                    <a:prstGeom prst="rect">
+                      <a:avLst/>
+                    </a:prstGeom>
+                    <a:ln w="38100" cap="sq">
+                      <a:solidFill>
+                        <a:srgbClr val="000000"/>
+                      </a:solidFill>
+                      <a:prstDash val="solid"/>
+                      <a:miter lim="800000"/>
+                    </a:ln>
+                    <a:effectLst>
+                      <a:outerShdw blurRad="50800" dist="38100" dir="2700000" algn="tl" rotWithShape="0">
+                        <a:srgbClr val="000000">
+                          <a:alpha val="43000"/>
+                        </a:srgbClr>
+                      </a:outerShdw>
+                    </a:effectLst>
+                    <a:extLst>
+                      <a:ext uri="{53640926-AAD7-44D8-BBD7-CCE9431645EC}">
+                        <a14:shadowObscured xmlns:a14="http://schemas.microsoft.com/office/drawing/2010/main"/>
+                      </a:ext>
+                    </a:extLst>
+                  </pic:spPr>
+                </pic:pic>
+              </a:graphicData>
+            </a:graphic>
+          </wp:anchor>
+        </w:drawing>
+      </w:r>
+      <w:r>
+        <w:rPr>
+          <w:noProof/>
+        </w:rPr>
+        <mc:AlternateContent>
+          <mc:Choice Requires="wps">
+            <w:drawing>
+              <wp:anchor distT="0" distB="0" distL="114300" distR="114300" simplePos="0" relativeHeight="251741184" behindDoc="0" locked="0" layoutInCell="1" allowOverlap="1" wp14:anchorId="206C4BCD" wp14:editId="75A4C41F">
+                <wp:simplePos x="0" y="0"/>
+                <wp:positionH relativeFrom="column">
+                  <wp:posOffset>76200</wp:posOffset>
+                </wp:positionH>
+                <wp:positionV relativeFrom="page">
+                  <wp:posOffset>6372225</wp:posOffset>
+                </wp:positionV>
+                <wp:extent cx="5715000" cy="266700"/>
+                <wp:effectExtent l="0" t="0" r="0" b="0"/>
+                <wp:wrapTopAndBottom/>
+                <wp:docPr id="62" name="Text Box 62"/>
+                <wp:cNvGraphicFramePr/>
+                <a:graphic xmlns:a="http://schemas.openxmlformats.org/drawingml/2006/main">
+                  <a:graphicData uri="http://schemas.microsoft.com/office/word/2010/wordprocessingShape">
+                    <wps:wsp>
+                      <wps:cNvSpPr txBox="1"/>
+                      <wps:spPr>
+                        <a:xfrm>
+                          <a:off x="0" y="0"/>
+                          <a:ext cx="5715000" cy="266700"/>
+                        </a:xfrm>
+                        <a:prstGeom prst="rect">
+                          <a:avLst/>
+                        </a:prstGeom>
+                        <a:solidFill>
+                          <a:prstClr val="white"/>
+                        </a:solidFill>
+                        <a:ln>
+                          <a:noFill/>
+                        </a:ln>
+                      </wps:spPr>
+                      <wps:txbx>
+                        <w:txbxContent>
+                          <w:p>
+                            <w:pPr>
+                              <w:pStyle w:val="Caption"/>
+                              <w:rPr>
+                                <w:noProof/>
+                              </w:rPr>
+                            </w:pPr>
+                            <w:r>
+                              <w:t xml:space="preserve">Figure </w:t>
+                            </w:r>
+                            <w:r>
+                              <w:fldChar w:fldCharType="begin"/>
+                            </w:r>
+                            <w:r>
+                              <w:instrText xml:space="preserve"> SEQ Figure \* ARABIC </w:instrText>
+                            </w:r>
+                            <w:r>
+                              <w:fldChar w:fldCharType="separate"/>
+                            </w:r>
+                            <w:r>
+                              <w:rPr>
+                                <w:noProof/>
+                              </w:rPr>
+                              <w:t>22</w:t>
+                            </w:r>
+                            <w:r>
+                              <w:fldChar w:fldCharType="end"/>
+                            </w:r>
+                            <w:r>
+                              <w:t>. L7805 5V linear regulator circuit.</w:t>
+                            </w:r>
+                          </w:p>
+                        </w:txbxContent>
+                      </wps:txbx>
+                      <wps:bodyPr rot="0" spcFirstLastPara="0" vertOverflow="overflow" horzOverflow="overflow" vert="horz" wrap="square" lIns="0" tIns="0" rIns="0" bIns="0" numCol="1" spcCol="0" rtlCol="0" fromWordArt="0" anchor="t" anchorCtr="0" forceAA="0" compatLnSpc="1">
+                        <a:prstTxWarp prst="textNoShape">
+                          <a:avLst/>
+                        </a:prstTxWarp>
+                        <a:spAutoFit/>
+                      </wps:bodyPr>
+                    </wps:wsp>
+                  </a:graphicData>
+                </a:graphic>
+              </wp:anchor>
+            </w:drawing>
+          </mc:Choice>
+          <mc:Fallback>
+            <w:pict>
+              <v:shape w14:anchorId="206C4BCD" id="Text Box 62" o:spid="_x0000_s1047" type="#_x0000_t202" style="position:absolute;margin-left:6pt;margin-top:501.75pt;width:450pt;height:21pt;z-index:251741184;visibility:visible;mso-wrap-style:square;mso-wrap-distance-left:9pt;mso-wrap-distance-top:0;mso-wrap-distance-right:9pt;mso-wrap-distance-bottom:0;mso-position-horizontal:absolute;mso-position-horizontal-relative:text;mso-position-vertical:absolute;mso-position-vertical-relative:page;v-text-anchor:top" o:gfxdata="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" stroked="f">
+                <v:textbox style="mso-fit-shape-to-text:t" inset="0,0,0,0">
+                  <w:txbxContent>
+                    <w:p>
+                      <w:pPr>
+                        <w:pStyle w:val="Caption"/>
+                        <w:rPr>
+                          <w:noProof/>
+                        </w:rPr>
+                      </w:pPr>
+                      <w:r>
+                        <w:t xml:space="preserve">Figure </w:t>
+                      </w:r>
+                      <w:r>
+                        <w:fldChar w:fldCharType="begin"/>
+                      </w:r>
+                      <w:r>
+                        <w:instrText xml:space="preserve"> SEQ Figure \* ARABIC </w:instrText>
+                      </w:r>
+                      <w:r>
+                        <w:fldChar w:fldCharType="separate"/>
+                      </w:r>
+                      <w:r>
+                        <w:rPr>
+                          <w:noProof/>
+                        </w:rPr>
+                        <w:t>22</w:t>
+                      </w:r>
+                      <w:r>
+                        <w:fldChar w:fldCharType="end"/>
+                      </w:r>
+                      <w:r>
+                        <w:t>. L7805 5V linear regulator circuit.</w:t>
+                      </w:r>
+                    </w:p>
+                  </w:txbxContent>
+                </v:textbox>
+                <w10:wrap type="topAndBottom" anchory="page"/>
+              </v:shape>
+            </w:pict>
+          </mc:Fallback>
+        </mc:AlternateContent>
+      </w:r>
+      <w:r>
+        <w:rPr>
+          <w:rFonts w:ascii="Times New Roman" w:hAnsi="Times New Roman"/>
+          <w:sz w:val="24"/>
+          <w:szCs w:val="24"/>
+        </w:rPr>
+        <w:t xml:space="preserve">The L7805 is a 5V fixed linear regulator with internally limited current and temperature protection. The L7805 can accept input voltages from 6V to 35V. </w:t>
+      </w:r>
+      <w:r>
+        <w:rPr>
+          <w:rFonts w:ascii="Times New Roman" w:hAnsi="Times New Roman"/>
+          <w:sz w:val="24"/>
+          <w:szCs w:val="24"/>
+        </w:rPr>
+        <w:t xml:space="preserve">The L7805 is </w:t>
+      </w:r>
+      <w:r>
+        <w:rPr>
+          <w:rFonts w:ascii="Times New Roman" w:hAnsi="Times New Roman"/>
+          <w:sz w:val="24"/>
+          <w:szCs w:val="24"/>
+        </w:rPr>
+        <w:t xml:space="preserve">part of a L78 series of linear regulators. The L78 series can be purchased as 5V, 6V, 8V, 8.5V, 9V, 12V, 15V, 18V, and 24V regulators. One point to understand is linear regulators can only regulate down, the cannot regulate up meaning the minimum input voltage for a 12V regulator must be 13V or more. For the L7805 5V regulator the input voltage can be 6V to an absolute maximum of 35V.  </w:t>
+      </w:r>
+    </w:p>
+    <w:p>
+      <w:pPr>
+        <w:spacing w:after="0" w:line="480" w:lineRule="auto"/>
+        <w:contextualSpacing/>
+        <w:rPr>
+          <w:noProof/>
+        </w:rPr>
+      </w:pPr>
+    </w:p>
+    <w:p>
+      <w:pPr>
+        <w:keepNext/>
+        <w:spacing w:after="0" w:line="480" w:lineRule="auto"/>
+        <w:contextualSpacing/>
+      </w:pPr>
+    </w:p>
+    <w:p>
+      <w:pPr>
+        <w:spacing w:after="0" w:line="480" w:lineRule="auto"/>
+        <w:rPr>
+          <w:rFonts w:ascii="Times New Roman" w:hAnsi="Times New Roman"/>
+          <w:sz w:val="24"/>
+          <w:szCs w:val="24"/>
+        </w:rPr>
+      </w:pPr>
+    </w:p>
+    <w:p>
+      <w:pPr>
+        <w:spacing w:after="0" w:line="480" w:lineRule="auto"/>
+        <w:rPr>
+          <w:rFonts w:ascii="Times New Roman" w:hAnsi="Times New Roman"/>
+          <w:sz w:val="24"/>
+          <w:szCs w:val="24"/>
+        </w:rPr>
+      </w:pPr>
+    </w:p>
+    <w:p>
+      <w:pPr>
+        <w:spacing w:after="0" w:line="480" w:lineRule="auto"/>
+        <w:contextualSpacing/>
+        <w:rPr>
+          <w:rFonts w:ascii="Times New Roman" w:hAnsi="Times New Roman"/>
+          <w:sz w:val="24"/>
+          <w:szCs w:val="24"/>
+        </w:rPr>
+      </w:pPr>
+    </w:p>
+    <w:p>
+      <w:pPr>
+        <w:spacing w:after="0" w:line="480" w:lineRule="auto"/>
+        <w:contextualSpacing/>
+        <w:rPr>
+          <w:rFonts w:ascii="Times New Roman" w:hAnsi="Times New Roman"/>
+          <w:sz w:val="24"/>
+          <w:szCs w:val="24"/>
+        </w:rPr>
+      </w:pPr>
+      <w:hyperlink r:id="rId33" w:history="1">
+        <w:r>
+          <w:rPr>
+            <w:rStyle w:val="Hyperlink"/>
+            <w:rFonts w:ascii="Times New Roman" w:hAnsi="Times New Roman"/>
+            <w:sz w:val="24"/>
+            <w:szCs w:val="24"/>
+          </w:rPr>
+          <w:t>https://www.osha.gov/sites/default/files/2019-04/Basic_Electricity_Materials.pdf</w:t>
+        </w:r>
+      </w:hyperlink>
+    </w:p>
+    <w:p>
+      <w:pPr>
+        <w:spacing w:after="0" w:line="480" w:lineRule="auto"/>
+        <w:contextualSpacing/>
+        <w:rPr>
+          <w:rFonts w:ascii="Times New Roman" w:hAnsi="Times New Roman"/>
+          <w:sz w:val="24"/>
+          <w:szCs w:val="24"/>
+        </w:rPr>
+      </w:pPr>
+      <w:hyperlink r:id="rId34" w:history="1">
+        <w:r>
+          <w:rPr>
+            <w:rStyle w:val="Hyperlink"/>
+            <w:rFonts w:ascii="Times New Roman" w:hAnsi="Times New Roman"/>
+            <w:sz w:val="24"/>
+            <w:szCs w:val="24"/>
+          </w:rPr>
+          <w:t>https://media.digikey.com/pdf/Data%20Sheets/ST%20Microelectronics%20PDFS/2N3904.pdf</w:t>
+        </w:r>
+      </w:hyperlink>
+    </w:p>
+    <w:p>
+      <w:pPr>
+        <w:spacing w:after="0" w:line="480" w:lineRule="auto"/>
+        <w:contextualSpacing/>
+        <w:rPr>
+          <w:rFonts w:ascii="Times New Roman" w:hAnsi="Times New Roman"/>
+          <w:sz w:val="24"/>
+          <w:szCs w:val="24"/>
+        </w:rPr>
+      </w:pPr>
+      <w:hyperlink r:id="rId35" w:history="1">
+        <w:r>
+          <w:rPr>
+            <w:rStyle w:val="Hyperlink"/>
+            <w:rFonts w:ascii="Times New Roman" w:hAnsi="Times New Roman"/>
+            <w:sz w:val="24"/>
+            <w:szCs w:val="24"/>
+          </w:rPr>
+          <w:t>https://www.st.com/content/ccc/resource/technical/document/datasheet/41/4f/b3/b0/12/d4/47/88/CD00000444.pdf/files/CD00000444.pdf/jcr:content/translations/en.CD00000444.pdf</w:t>
+        </w:r>
+      </w:hyperlink>
+    </w:p>
+    <w:p>
+      <w:pPr>
+        <w:spacing w:after="0" w:line="480" w:lineRule="auto"/>
+        <w:contextualSpacing/>
+        <w:rPr>
+          <w:rFonts w:ascii="Times New Roman" w:hAnsi="Times New Roman"/>
+          <w:sz w:val="24"/>
+          <w:szCs w:val="24"/>
+        </w:rPr>
+      </w:pPr>
     </w:p>
     <w:p>
       <w:pPr>
@@ -12810,7 +16214,7 @@
       </w:pPr>
     </w:p>
     <w:sectPr>
-      <w:headerReference w:type="default" r:id="rId30"/>
+      <w:headerReference w:type="default" r:id="rId36"/>
       <w:pgSz w:w="12240" w:h="15840"/>
       <w:pgMar w:top="1440" w:right="1440" w:bottom="1440" w:left="1440" w:header="720" w:footer="720" w:gutter="0"/>
       <w:pgNumType w:start="0"/>
@@ -13149,9 +16553,122 @@
     </w:lvl>
   </w:abstractNum>
   <w:abstractNum w:abstractNumId="2" w15:restartNumberingAfterBreak="0">
+    <w:nsid w:val="24C71838"/>
+    <w:multiLevelType w:val="hybridMultilevel"/>
+    <w:tmpl w:val="422625F8"/>
+    <w:lvl w:ilvl="0" w:tplc="04090001">
+      <w:start w:val="1"/>
+      <w:numFmt w:val="bullet"/>
+      <w:lvlText w:val=""/>
+      <w:lvlJc w:val="left"/>
+      <w:pPr>
+        <w:ind w:left="720" w:hanging="360"/>
+      </w:pPr>
+      <w:rPr>
+        <w:rFonts w:ascii="Symbol" w:hAnsi="Symbol" w:hint="default"/>
+      </w:rPr>
+    </w:lvl>
+    <w:lvl w:ilvl="1" w:tplc="04090003">
+      <w:start w:val="1"/>
+      <w:numFmt w:val="bullet"/>
+      <w:lvlText w:val="o"/>
+      <w:lvlJc w:val="left"/>
+      <w:pPr>
+        <w:ind w:left="1440" w:hanging="360"/>
+      </w:pPr>
+      <w:rPr>
+        <w:rFonts w:ascii="Courier New" w:hAnsi="Courier New" w:cs="Courier New" w:hint="default"/>
+      </w:rPr>
+    </w:lvl>
+    <w:lvl w:ilvl="2" w:tplc="04090005">
+      <w:start w:val="1"/>
+      <w:numFmt w:val="bullet"/>
+      <w:lvlText w:val=""/>
+      <w:lvlJc w:val="left"/>
+      <w:pPr>
+        <w:ind w:left="2160" w:hanging="360"/>
+      </w:pPr>
+      <w:rPr>
+        <w:rFonts w:ascii="Wingdings" w:hAnsi="Wingdings" w:hint="default"/>
+      </w:rPr>
+    </w:lvl>
+    <w:lvl w:ilvl="3" w:tplc="04090001" w:tentative="1">
+      <w:start w:val="1"/>
+      <w:numFmt w:val="bullet"/>
+      <w:lvlText w:val=""/>
+      <w:lvlJc w:val="left"/>
+      <w:pPr>
+        <w:ind w:left="2880" w:hanging="360"/>
+      </w:pPr>
+      <w:rPr>
+        <w:rFonts w:ascii="Symbol" w:hAnsi="Symbol" w:hint="default"/>
+      </w:rPr>
+    </w:lvl>
+    <w:lvl w:ilvl="4" w:tplc="04090003" w:tentative="1">
+      <w:start w:val="1"/>
+      <w:numFmt w:val="bullet"/>
+      <w:lvlText w:val="o"/>
+      <w:lvlJc w:val="left"/>
+      <w:pPr>
+        <w:ind w:left="3600" w:hanging="360"/>
+      </w:pPr>
+      <w:rPr>
+        <w:rFonts w:ascii="Courier New" w:hAnsi="Courier New" w:cs="Courier New" w:hint="default"/>
+      </w:rPr>
+    </w:lvl>
+    <w:lvl w:ilvl="5" w:tplc="04090005" w:tentative="1">
+      <w:start w:val="1"/>
+      <w:numFmt w:val="bullet"/>
+      <w:lvlText w:val=""/>
+      <w:lvlJc w:val="left"/>
+      <w:pPr>
+        <w:ind w:left="4320" w:hanging="360"/>
+      </w:pPr>
+      <w:rPr>
+        <w:rFonts w:ascii="Wingdings" w:hAnsi="Wingdings" w:hint="default"/>
+      </w:rPr>
+    </w:lvl>
+    <w:lvl w:ilvl="6" w:tplc="04090001" w:tentative="1">
+      <w:start w:val="1"/>
+      <w:numFmt w:val="bullet"/>
+      <w:lvlText w:val=""/>
+      <w:lvlJc w:val="left"/>
+      <w:pPr>
+        <w:ind w:left="5040" w:hanging="360"/>
+      </w:pPr>
+      <w:rPr>
+        <w:rFonts w:ascii="Symbol" w:hAnsi="Symbol" w:hint="default"/>
+      </w:rPr>
+    </w:lvl>
+    <w:lvl w:ilvl="7" w:tplc="04090003" w:tentative="1">
+      <w:start w:val="1"/>
+      <w:numFmt w:val="bullet"/>
+      <w:lvlText w:val="o"/>
+      <w:lvlJc w:val="left"/>
+      <w:pPr>
+        <w:ind w:left="5760" w:hanging="360"/>
+      </w:pPr>
+      <w:rPr>
+        <w:rFonts w:ascii="Courier New" w:hAnsi="Courier New" w:cs="Courier New" w:hint="default"/>
+      </w:rPr>
+    </w:lvl>
+    <w:lvl w:ilvl="8" w:tplc="04090005" w:tentative="1">
+      <w:start w:val="1"/>
+      <w:numFmt w:val="bullet"/>
+      <w:lvlText w:val=""/>
+      <w:lvlJc w:val="left"/>
+      <w:pPr>
+        <w:ind w:left="6480" w:hanging="360"/>
+      </w:pPr>
+      <w:rPr>
+        <w:rFonts w:ascii="Wingdings" w:hAnsi="Wingdings" w:hint="default"/>
+      </w:rPr>
+    </w:lvl>
+  </w:abstractNum>
+  <w:abstractNum w:abstractNumId="3" w15:restartNumberingAfterBreak="0">
     <w:nsid w:val="734D10A2"/>
     <w:multiLevelType w:val="hybridMultilevel"/>
-    <w:tmpl w:val="87847BCA"/>
+    <w:tmpl w:val="69429ADE"/>
     <w:lvl w:ilvl="0" w:tplc="04090001">
       <w:start w:val="1"/>
       <w:numFmt w:val="bullet"/>
@@ -13268,6 +16785,9 @@
     <w:abstractNumId w:val="1"/>
   </w:num>
   <w:num w:numId="3">
+    <w:abstractNumId w:val="3"/>
+  </w:num>
+  <w:num w:numId="4">
     <w:abstractNumId w:val="2"/>
   </w:num>
 </w:numbering>

</xml_diff>